<commit_message>
fixed path diagram figure- changed labels to standardized regression coefficients
</commit_message>
<xml_diff>
--- a/Manuscript/manuscriptV3.7docx.docx
+++ b/Manuscript/manuscriptV3.7docx.docx
@@ -5952,14 +5952,7 @@
           <w:sz w:val="24"/>
           <w:szCs w:val="24"/>
         </w:rPr>
-        <w:t>evelopmental processes earlier in the spring could be directly affected by snowpack, shifting flowering phenology.</w:t>
-      </w:r>
-      <w:r>
-        <w:rPr>
-          <w:sz w:val="24"/>
-          <w:szCs w:val="24"/>
-        </w:rPr>
-        <w:t xml:space="preserve"> </w:t>
+        <w:t xml:space="preserve">evelopmental processes earlier in the spring could be directly affected by snowpack, shifting flowering phenology. </w:t>
       </w:r>
       <w:r>
         <w:rPr>
@@ -6040,14 +6033,7 @@
           <w:sz w:val="24"/>
           <w:szCs w:val="24"/>
         </w:rPr>
-        <w:t>Since s</w:t>
-      </w:r>
-      <w:r>
-        <w:rPr>
-          <w:sz w:val="24"/>
-          <w:szCs w:val="24"/>
-        </w:rPr>
-        <w:t xml:space="preserve">oil moisture from </w:t>
+        <w:t xml:space="preserve">Since soil moisture from </w:t>
       </w:r>
       <w:r>
         <w:rPr>
@@ -6055,35 +6041,7 @@
           <w:szCs w:val="24"/>
         </w:rPr>
         <w:lastRenderedPageBreak/>
-        <w:t>snowpack can take months to dissipate</w:t>
-      </w:r>
-      <w:r>
-        <w:rPr>
-          <w:sz w:val="24"/>
-          <w:szCs w:val="24"/>
-        </w:rPr>
-        <w:t>, s</w:t>
-      </w:r>
-      <w:r>
-        <w:rPr>
-          <w:sz w:val="24"/>
-          <w:szCs w:val="24"/>
-        </w:rPr>
-        <w:t xml:space="preserve">nowmelt and early evapotranspiration </w:t>
-      </w:r>
-      <w:r>
-        <w:rPr>
-          <w:sz w:val="24"/>
-          <w:szCs w:val="24"/>
-        </w:rPr>
-        <w:t>may</w:t>
-      </w:r>
-      <w:r>
-        <w:rPr>
-          <w:sz w:val="24"/>
-          <w:szCs w:val="24"/>
-        </w:rPr>
-        <w:t xml:space="preserve"> affect the soil moisture available for species that flower later in the season </w:t>
+        <w:t xml:space="preserve">snowpack can take months to dissipate, snowmelt and early evapotranspiration may affect the soil moisture available for species that flower later in the season </w:t>
       </w:r>
       <w:r>
         <w:rPr>
@@ -6126,14 +6084,7 @@
           <w:sz w:val="24"/>
           <w:szCs w:val="24"/>
         </w:rPr>
-        <w:t>.</w:t>
-      </w:r>
-      <w:r>
-        <w:rPr>
-          <w:sz w:val="24"/>
-          <w:szCs w:val="24"/>
-        </w:rPr>
-        <w:t xml:space="preserve"> </w:t>
+        <w:t xml:space="preserve">. </w:t>
       </w:r>
       <w:r>
         <w:rPr>
@@ -7290,6 +7241,13 @@
           <w:szCs w:val="24"/>
         </w:rPr>
         <w:t xml:space="preserve">. Statistical summary of </w:t>
+      </w:r>
+      <w:r>
+        <w:rPr>
+          <w:sz w:val="24"/>
+          <w:szCs w:val="24"/>
+        </w:rPr>
+        <w:t xml:space="preserve">standardized </w:t>
       </w:r>
       <w:r>
         <w:rPr>
@@ -12057,22 +12015,29 @@
           <w:sz w:val="24"/>
           <w:szCs w:val="24"/>
         </w:rPr>
-        <w:t xml:space="preserve">Path diagrams with </w:t>
+        <w:t>Path diagrams with</w:t>
+      </w:r>
+      <w:r>
+        <w:rPr>
+          <w:sz w:val="24"/>
+          <w:szCs w:val="24"/>
+        </w:rPr>
+        <w:t xml:space="preserve"> standardized</w:t>
       </w:r>
       <w:commentRangeStart w:id="16"/>
-      <w:r>
-        <w:rPr>
-          <w:sz w:val="24"/>
-          <w:szCs w:val="24"/>
-        </w:rPr>
-        <w:t xml:space="preserve">effect </w:t>
-      </w:r>
       <w:commentRangeEnd w:id="16"/>
       <w:r>
         <w:rPr>
           <w:rStyle w:val="CommentReference"/>
         </w:rPr>
         <w:commentReference w:id="16"/>
+      </w:r>
+      <w:r>
+        <w:rPr>
+          <w:sz w:val="24"/>
+          <w:szCs w:val="24"/>
+        </w:rPr>
+        <w:t xml:space="preserve"> regression coefficient </w:t>
       </w:r>
       <w:r>
         <w:rPr>
@@ -12769,10 +12734,10 @@
           <w:szCs w:val="24"/>
         </w:rPr>
         <w:drawing>
-          <wp:inline distT="0" distB="0" distL="0" distR="0" wp14:anchorId="5D49740E" wp14:editId="09CEE894">
-            <wp:extent cx="6358656" cy="6499860"/>
-            <wp:effectExtent l="0" t="0" r="4445" b="0"/>
-            <wp:docPr id="1" name="Picture 1"/>
+          <wp:inline distT="0" distB="0" distL="0" distR="0" wp14:anchorId="6817E106" wp14:editId="62BD98D0">
+            <wp:extent cx="5943600" cy="5169535"/>
+            <wp:effectExtent l="0" t="0" r="0" b="0"/>
+            <wp:docPr id="9" name="Picture 9" descr="Diagram, schematic&#10;&#10;Description automatically generated"/>
             <wp:cNvGraphicFramePr>
               <a:graphicFrameLocks xmlns:a="http://schemas.openxmlformats.org/drawingml/2006/main" noChangeAspect="1"/>
             </wp:cNvGraphicFramePr>
@@ -12780,10 +12745,10 @@
               <a:graphicData uri="http://schemas.openxmlformats.org/drawingml/2006/picture">
                 <pic:pic xmlns:pic="http://schemas.openxmlformats.org/drawingml/2006/picture">
                   <pic:nvPicPr>
-                    <pic:cNvPr id="1" name="Picture 1"/>
+                    <pic:cNvPr id="9" name="Picture 9" descr="Diagram, schematic&#10;&#10;Description automatically generated"/>
                     <pic:cNvPicPr/>
                   </pic:nvPicPr>
-                  <pic:blipFill rotWithShape="1">
+                  <pic:blipFill>
                     <a:blip r:embed="rId15" cstate="print">
                       <a:extLst>
                         <a:ext uri="{28A0092B-C50C-407E-A947-70E740481C1C}">
@@ -12791,25 +12756,18 @@
                         </a:ext>
                       </a:extLst>
                     </a:blip>
-                    <a:srcRect l="7270" r="7748"/>
-                    <a:stretch/>
+                    <a:stretch>
+                      <a:fillRect/>
+                    </a:stretch>
                   </pic:blipFill>
-                  <pic:spPr bwMode="auto">
+                  <pic:spPr>
                     <a:xfrm>
                       <a:off x="0" y="0"/>
-                      <a:ext cx="6367657" cy="6509060"/>
+                      <a:ext cx="5943600" cy="5169535"/>
                     </a:xfrm>
                     <a:prstGeom prst="rect">
                       <a:avLst/>
                     </a:prstGeom>
-                    <a:ln>
-                      <a:noFill/>
-                    </a:ln>
-                    <a:extLst>
-                      <a:ext uri="{53640926-AAD7-44D8-BBD7-CCE9431645EC}">
-                        <a14:shadowObscured xmlns:a14="http://schemas.microsoft.com/office/drawing/2010/main"/>
-                      </a:ext>
-                    </a:extLst>
                   </pic:spPr>
                 </pic:pic>
               </a:graphicData>
@@ -12924,15 +12882,6 @@
         </w:rPr>
         <w:t>Figure 4.</w:t>
       </w:r>
-    </w:p>
-    <w:p>
-      <w:pPr>
-        <w:spacing w:line="480" w:lineRule="auto"/>
-        <w:rPr>
-          <w:sz w:val="24"/>
-          <w:szCs w:val="24"/>
-        </w:rPr>
-      </w:pPr>
     </w:p>
     <w:sectPr>
       <w:pgSz w:w="12240" w:h="15840"/>
@@ -14399,6 +14348,7 @@
     <w:lsdException w:name="HTML Sample" w:semiHidden="1" w:unhideWhenUsed="1"/>
     <w:lsdException w:name="HTML Typewriter" w:semiHidden="1" w:unhideWhenUsed="1"/>
     <w:lsdException w:name="HTML Variable" w:semiHidden="1" w:unhideWhenUsed="1"/>
+    <w:lsdException w:name="Normal Table" w:semiHidden="1" w:unhideWhenUsed="1"/>
     <w:lsdException w:name="annotation subject" w:semiHidden="1" w:unhideWhenUsed="1"/>
     <w:lsdException w:name="No List" w:semiHidden="1" w:unhideWhenUsed="1"/>
     <w:lsdException w:name="Outline List 1" w:semiHidden="1" w:unhideWhenUsed="1"/>
@@ -14441,8 +14391,11 @@
     <w:lsdException w:name="Table Contemporary" w:semiHidden="1" w:unhideWhenUsed="1"/>
     <w:lsdException w:name="Table Elegant" w:semiHidden="1" w:unhideWhenUsed="1"/>
     <w:lsdException w:name="Table Professional" w:semiHidden="1" w:unhideWhenUsed="1"/>
+    <w:lsdException w:name="Table Subtle 1" w:semiHidden="1" w:unhideWhenUsed="1"/>
     <w:lsdException w:name="Table Subtle 2" w:semiHidden="1" w:unhideWhenUsed="1"/>
     <w:lsdException w:name="Table Web 1" w:semiHidden="1" w:unhideWhenUsed="1"/>
+    <w:lsdException w:name="Table Web 2" w:semiHidden="1" w:unhideWhenUsed="1"/>
+    <w:lsdException w:name="Table Web 3" w:semiHidden="1" w:unhideWhenUsed="1"/>
     <w:lsdException w:name="Balloon Text" w:semiHidden="1" w:unhideWhenUsed="1"/>
     <w:lsdException w:name="Table Grid" w:uiPriority="39"/>
     <w:lsdException w:name="Table Theme" w:semiHidden="1" w:unhideWhenUsed="1"/>

</xml_diff>

<commit_message>
last minute changes to comments and citations
</commit_message>
<xml_diff>
--- a/Manuscript/manuscriptV3.7docx.docx
+++ b/Manuscript/manuscriptV3.7docx.docx
@@ -1,6 +1,6 @@
 
 <file path=word/document.xml><?xml version="1.0" encoding="utf-8"?>
-<w:document xmlns:wpc="http://schemas.microsoft.com/office/word/2010/wordprocessingCanvas" xmlns:cx="http://schemas.microsoft.com/office/drawing/2014/chartex" xmlns:cx1="http://schemas.microsoft.com/office/drawing/2015/9/8/chartex" xmlns:cx2="http://schemas.microsoft.com/office/drawing/2015/10/21/chartex" xmlns:cx3="http://schemas.microsoft.com/office/drawing/2016/5/9/chartex" xmlns:cx4="http://schemas.microsoft.com/office/drawing/2016/5/10/chartex" xmlns:cx5="http://schemas.microsoft.com/office/drawing/2016/5/11/chartex" xmlns:cx6="http://schemas.microsoft.com/office/drawing/2016/5/12/chartex" xmlns:cx7="http://schemas.microsoft.com/office/drawing/2016/5/13/chartex" xmlns:cx8="http://schemas.microsoft.com/office/drawing/2016/5/14/chartex" xmlns:mc="http://schemas.openxmlformats.org/markup-compatibility/2006" xmlns:aink="http://schemas.microsoft.com/office/drawing/2016/ink" xmlns:am3d="http://schemas.microsoft.com/office/drawing/2017/model3d" xmlns:o="urn:schemas-microsoft-com:office:office" xmlns:r="http://schemas.openxmlformats.org/officeDocument/2006/relationships" xmlns:m="http://schemas.openxmlformats.org/officeDocument/2006/math" xmlns:v="urn:schemas-microsoft-com:vml" xmlns:wp14="http://schemas.microsoft.com/office/word/2010/wordprocessingDrawing" xmlns:wp="http://schemas.openxmlformats.org/drawingml/2006/wordprocessingDrawing" xmlns:w10="urn:schemas-microsoft-com:office:word" xmlns:w="http://schemas.openxmlformats.org/wordprocessingml/2006/main" xmlns:w14="http://schemas.microsoft.com/office/word/2010/wordml" xmlns:w15="http://schemas.microsoft.com/office/word/2012/wordml" xmlns:w16cex="http://schemas.microsoft.com/office/word/2018/wordml/cex" xmlns:w16cid="http://schemas.microsoft.com/office/word/2016/wordml/cid" xmlns:w16="http://schemas.microsoft.com/office/word/2018/wordml" xmlns:w16se="http://schemas.microsoft.com/office/word/2015/wordml/symex" xmlns:wpg="http://schemas.microsoft.com/office/word/2010/wordprocessingGroup" xmlns:wpi="http://schemas.microsoft.com/office/word/2010/wordprocessingInk" xmlns:wne="http://schemas.microsoft.com/office/word/2006/wordml" xmlns:wps="http://schemas.microsoft.com/office/word/2010/wordprocessingShape" mc:Ignorable="w14 w15 w16se w16cid w16 w16cex wp14">
+<w:document xmlns:wpc="http://schemas.microsoft.com/office/word/2010/wordprocessingCanvas" xmlns:cx="http://schemas.microsoft.com/office/drawing/2014/chartex" xmlns:cx1="http://schemas.microsoft.com/office/drawing/2015/9/8/chartex" xmlns:mc="http://schemas.openxmlformats.org/markup-compatibility/2006" xmlns:o="urn:schemas-microsoft-com:office:office" xmlns:r="http://schemas.openxmlformats.org/officeDocument/2006/relationships" xmlns:m="http://schemas.openxmlformats.org/officeDocument/2006/math" xmlns:v="urn:schemas-microsoft-com:vml" xmlns:wp14="http://schemas.microsoft.com/office/word/2010/wordprocessingDrawing" xmlns:wp="http://schemas.openxmlformats.org/drawingml/2006/wordprocessingDrawing" xmlns:w10="urn:schemas-microsoft-com:office:word" xmlns:w="http://schemas.openxmlformats.org/wordprocessingml/2006/main" xmlns:w14="http://schemas.microsoft.com/office/word/2010/wordml" xmlns:w15="http://schemas.microsoft.com/office/word/2012/wordml" xmlns:w16se="http://schemas.microsoft.com/office/word/2015/wordml/symex" xmlns:wpg="http://schemas.microsoft.com/office/word/2010/wordprocessingGroup" xmlns:wpi="http://schemas.microsoft.com/office/word/2010/wordprocessingInk" xmlns:wne="http://schemas.microsoft.com/office/word/2006/wordml" xmlns:wps="http://schemas.microsoft.com/office/word/2010/wordprocessingShape" mc:Ignorable="w14 w15 w16se wp14">
   <w:body>
     <w:p>
       <w:pPr>
@@ -1445,6 +1445,7 @@
         <w:t xml:space="preserve"> </w:t>
       </w:r>
       <w:commentRangeStart w:id="2"/>
+      <w:commentRangeStart w:id="3"/>
       <w:r>
         <w:rPr>
           <w:sz w:val="24"/>
@@ -1487,6 +1488,13 @@
           <w:rStyle w:val="CommentReference"/>
         </w:rPr>
         <w:commentReference w:id="2"/>
+      </w:r>
+      <w:commentRangeEnd w:id="3"/>
+      <w:r>
+        <w:rPr>
+          <w:rStyle w:val="CommentReference"/>
+        </w:rPr>
+        <w:commentReference w:id="3"/>
       </w:r>
       <w:r>
         <w:rPr>
@@ -2349,8 +2357,8 @@
         </w:rPr>
         <w:t xml:space="preserve">used historical data collected by O.A. Stevens and </w:t>
       </w:r>
-      <w:commentRangeStart w:id="3"/>
       <w:commentRangeStart w:id="4"/>
+      <w:commentRangeStart w:id="5"/>
       <w:r>
         <w:rPr>
           <w:sz w:val="24"/>
@@ -2358,19 +2366,19 @@
         </w:rPr>
         <w:t>SET</w:t>
       </w:r>
-      <w:commentRangeEnd w:id="3"/>
+      <w:commentRangeEnd w:id="4"/>
       <w:r>
         <w:rPr>
           <w:rStyle w:val="CommentReference"/>
         </w:rPr>
-        <w:commentReference w:id="3"/>
-      </w:r>
-      <w:commentRangeEnd w:id="4"/>
+        <w:commentReference w:id="4"/>
+      </w:r>
+      <w:commentRangeEnd w:id="5"/>
       <w:r>
         <w:rPr>
           <w:rStyle w:val="CommentReference"/>
         </w:rPr>
-        <w:commentReference w:id="4"/>
+        <w:commentReference w:id="5"/>
       </w:r>
       <w:r>
         <w:rPr>
@@ -2428,7 +2436,7 @@
         </w:rPr>
         <w:t>Bluestem Prairie (</w:t>
       </w:r>
-      <w:hyperlink r:id="rId11" w:history="1">
+      <w:hyperlink r:id="rId9" w:history="1">
         <w:r>
           <w:rPr>
             <w:rStyle w:val="Hyperlink"/>
@@ -2609,8 +2617,8 @@
         </w:rPr>
         <w:t>In order to quantify different environmental variables related to annual climate patterns, we used daily climate data collected in Fargo, North Dakota, USA, as part of the National Atmospheric and Oceanic Administration (NOAA) National Climatic Data Center (NCDC) observing network (</w:t>
       </w:r>
-      <w:commentRangeStart w:id="5"/>
       <w:commentRangeStart w:id="6"/>
+      <w:commentRangeStart w:id="7"/>
       <w:r>
         <w:rPr>
           <w:sz w:val="24"/>
@@ -2618,19 +2626,19 @@
         </w:rPr>
         <w:t>http://www.ncdc.noaa.gov/oa/ncdc.html</w:t>
       </w:r>
-      <w:commentRangeEnd w:id="5"/>
+      <w:commentRangeEnd w:id="6"/>
       <w:r>
         <w:rPr>
           <w:rStyle w:val="CommentReference"/>
         </w:rPr>
-        <w:commentReference w:id="5"/>
-      </w:r>
-      <w:commentRangeEnd w:id="6"/>
+        <w:commentReference w:id="6"/>
+      </w:r>
+      <w:commentRangeEnd w:id="7"/>
       <w:r>
         <w:rPr>
           <w:rStyle w:val="CommentReference"/>
         </w:rPr>
-        <w:commentReference w:id="6"/>
+        <w:commentReference w:id="7"/>
       </w:r>
       <w:r>
         <w:rPr>
@@ -3067,7 +3075,8 @@
         </w:rPr>
         <w:t xml:space="preserve">snowfall was the Date of Bare Ground (DOBG) or the day of the year when snowpack first reached zero. </w:t>
       </w:r>
-      <w:commentRangeStart w:id="7"/>
+      <w:commentRangeStart w:id="8"/>
+      <w:commentRangeStart w:id="9"/>
       <w:r>
         <w:rPr>
           <w:sz w:val="24"/>
@@ -3075,7 +3084,8 @@
         </w:rPr>
         <w:t xml:space="preserve">Eight </w:t>
       </w:r>
-      <w:commentRangeEnd w:id="7"/>
+      <w:commentRangeEnd w:id="8"/>
+      <w:commentRangeEnd w:id="9"/>
       <w:r>
         <w:rPr>
           <w:sz w:val="24"/>
@@ -3094,7 +3104,13 @@
         <w:rPr>
           <w:rStyle w:val="CommentReference"/>
         </w:rPr>
-        <w:commentReference w:id="7"/>
+        <w:commentReference w:id="8"/>
+      </w:r>
+      <w:r>
+        <w:rPr>
+          <w:rStyle w:val="CommentReference"/>
+        </w:rPr>
+        <w:commentReference w:id="9"/>
       </w:r>
       <w:r>
         <w:rPr>
@@ -3388,7 +3404,7 @@
         </w:rPr>
         <w:t xml:space="preserve">We used </w:t>
       </w:r>
-      <w:commentRangeStart w:id="8"/>
+      <w:commentRangeStart w:id="10"/>
       <w:r>
         <w:rPr>
           <w:sz w:val="24"/>
@@ -3412,16 +3428,17 @@
         </w:rPr>
         <w:t xml:space="preserve"> package </w:t>
       </w:r>
-      <w:commentRangeEnd w:id="8"/>
+      <w:commentRangeEnd w:id="10"/>
       <w:r>
         <w:rPr>
           <w:rStyle w:val="CommentReference"/>
           <w:sz w:val="24"/>
           <w:szCs w:val="24"/>
         </w:rPr>
-        <w:commentReference w:id="8"/>
-      </w:r>
-      <w:commentRangeStart w:id="10"/>
+        <w:commentReference w:id="10"/>
+      </w:r>
+      <w:commentRangeStart w:id="12"/>
+      <w:commentRangeStart w:id="13"/>
       <w:r>
         <w:rPr>
           <w:sz w:val="24"/>
@@ -3479,12 +3496,19 @@
         </w:rPr>
         <w:t xml:space="preserve">to </w:t>
       </w:r>
-      <w:commentRangeEnd w:id="10"/>
+      <w:commentRangeEnd w:id="12"/>
       <w:r>
         <w:rPr>
           <w:rStyle w:val="CommentReference"/>
         </w:rPr>
-        <w:commentReference w:id="10"/>
+        <w:commentReference w:id="12"/>
+      </w:r>
+      <w:commentRangeEnd w:id="13"/>
+      <w:r>
+        <w:rPr>
+          <w:rStyle w:val="CommentReference"/>
+        </w:rPr>
+        <w:commentReference w:id="13"/>
       </w:r>
       <w:r>
         <w:rPr>
@@ -3627,7 +3651,8 @@
         </w:rPr>
         <w:t xml:space="preserve"> as endogenous variables (</w:t>
       </w:r>
-      <w:commentRangeStart w:id="11"/>
+      <w:commentRangeStart w:id="15"/>
+      <w:commentRangeStart w:id="16"/>
       <w:r>
         <w:rPr>
           <w:sz w:val="24"/>
@@ -3635,12 +3660,19 @@
         </w:rPr>
         <w:t>Fig. 1</w:t>
       </w:r>
-      <w:commentRangeEnd w:id="11"/>
+      <w:commentRangeEnd w:id="15"/>
       <w:r>
         <w:rPr>
           <w:rStyle w:val="CommentReference"/>
         </w:rPr>
-        <w:commentReference w:id="11"/>
+        <w:commentReference w:id="15"/>
+      </w:r>
+      <w:commentRangeEnd w:id="16"/>
+      <w:r>
+        <w:rPr>
+          <w:rStyle w:val="CommentReference"/>
+        </w:rPr>
+        <w:commentReference w:id="16"/>
       </w:r>
       <w:r>
         <w:rPr>
@@ -3712,7 +3744,8 @@
         </w:rPr>
         <w:t xml:space="preserve">, we applied full information maximum </w:t>
       </w:r>
-      <w:commentRangeStart w:id="12"/>
+      <w:commentRangeStart w:id="17"/>
+      <w:commentRangeStart w:id="18"/>
       <w:r>
         <w:rPr>
           <w:sz w:val="24"/>
@@ -3720,14 +3753,21 @@
         </w:rPr>
         <w:t xml:space="preserve">likelihood (FIML) </w:t>
       </w:r>
-      <w:commentRangeEnd w:id="12"/>
+      <w:commentRangeEnd w:id="17"/>
       <w:r>
         <w:rPr>
           <w:rStyle w:val="CommentReference"/>
           <w:sz w:val="24"/>
           <w:szCs w:val="24"/>
         </w:rPr>
-        <w:commentReference w:id="12"/>
+        <w:commentReference w:id="17"/>
+      </w:r>
+      <w:commentRangeEnd w:id="18"/>
+      <w:r>
+        <w:rPr>
+          <w:rStyle w:val="CommentReference"/>
+        </w:rPr>
+        <w:commentReference w:id="18"/>
       </w:r>
       <w:r>
         <w:rPr>
@@ -4130,7 +4170,8 @@
         </w:rPr>
         <w:t xml:space="preserve"> estimating goodness </w:t>
       </w:r>
-      <w:commentRangeStart w:id="14"/>
+      <w:commentRangeStart w:id="20"/>
+      <w:commentRangeStart w:id="21"/>
       <w:r>
         <w:rPr>
           <w:sz w:val="24"/>
@@ -4186,22 +4227,6 @@
           <w:sz w:val="24"/>
           <w:szCs w:val="24"/>
         </w:rPr>
-        <w:t xml:space="preserve"> (</w:t>
-      </w:r>
-      <w:r>
-        <w:rPr>
-          <w:i/>
-          <w:iCs/>
-          <w:sz w:val="24"/>
-          <w:szCs w:val="24"/>
-        </w:rPr>
-        <w:t>lavaan)</w:t>
-      </w:r>
-      <w:r>
-        <w:rPr>
-          <w:sz w:val="24"/>
-          <w:szCs w:val="24"/>
-        </w:rPr>
         <w:t>,</w:t>
       </w:r>
       <w:r>
@@ -4211,12 +4236,19 @@
         </w:rPr>
         <w:t xml:space="preserve"> the </w:t>
       </w:r>
-      <w:commentRangeEnd w:id="14"/>
+      <w:commentRangeEnd w:id="20"/>
       <w:r>
         <w:rPr>
           <w:rStyle w:val="CommentReference"/>
         </w:rPr>
-        <w:commentReference w:id="14"/>
+        <w:commentReference w:id="20"/>
+      </w:r>
+      <w:commentRangeEnd w:id="21"/>
+      <w:r>
+        <w:rPr>
+          <w:rStyle w:val="CommentReference"/>
+        </w:rPr>
+        <w:commentReference w:id="21"/>
       </w:r>
       <w:r>
         <w:rPr>
@@ -6914,7 +6946,13 @@
         <w:ind w:left="720" w:hanging="720"/>
       </w:pPr>
       <w:r>
-        <w:t xml:space="preserve">Rathcke, B. &amp; E. P. Lacey (1985) PHENOLOGICAL PATTERNS OF TERRESTRIAL PLANTS. </w:t>
+        <w:t xml:space="preserve">Rathcke, B. &amp; E. P. Lacey (1985) </w:t>
+      </w:r>
+      <w:r>
+        <w:t>Phenological patterns of terrestrial plants</w:t>
+      </w:r>
+      <w:r>
+        <w:t xml:space="preserve">. </w:t>
       </w:r>
       <w:r>
         <w:rPr>
@@ -7219,28 +7257,13 @@
           <w:szCs w:val="24"/>
         </w:rPr>
       </w:pPr>
-      <w:commentRangeStart w:id="15"/>
       <w:r>
         <w:rPr>
           <w:sz w:val="24"/>
           <w:szCs w:val="24"/>
         </w:rPr>
         <w:lastRenderedPageBreak/>
-        <w:t>Table 1</w:t>
-      </w:r>
-      <w:commentRangeEnd w:id="15"/>
-      <w:r>
-        <w:rPr>
-          <w:rStyle w:val="CommentReference"/>
-        </w:rPr>
-        <w:commentReference w:id="15"/>
-      </w:r>
-      <w:r>
-        <w:rPr>
-          <w:sz w:val="24"/>
-          <w:szCs w:val="24"/>
-        </w:rPr>
-        <w:t xml:space="preserve">. Statistical summary of </w:t>
+        <w:t xml:space="preserve">Table 1. Statistical summary of </w:t>
       </w:r>
       <w:r>
         <w:rPr>
@@ -12024,14 +12047,8 @@
         </w:rPr>
         <w:t xml:space="preserve"> standardized</w:t>
       </w:r>
-      <w:commentRangeStart w:id="16"/>
-      <w:commentRangeEnd w:id="16"/>
-      <w:r>
-        <w:rPr>
-          <w:rStyle w:val="CommentReference"/>
-        </w:rPr>
-        <w:commentReference w:id="16"/>
-      </w:r>
+      <w:commentRangeStart w:id="22"/>
+      <w:commentRangeEnd w:id="22"/>
       <w:r>
         <w:rPr>
           <w:sz w:val="24"/>
@@ -12189,6 +12206,28 @@
         <w:lastRenderedPageBreak/>
         <w:t>FIGURES</w:t>
       </w:r>
+    </w:p>
+    <w:p>
+      <w:pPr>
+        <w:jc w:val="center"/>
+        <w:rPr>
+          <w:b/>
+          <w:bCs/>
+          <w:sz w:val="24"/>
+          <w:szCs w:val="24"/>
+        </w:rPr>
+      </w:pPr>
+    </w:p>
+    <w:p>
+      <w:pPr>
+        <w:jc w:val="center"/>
+        <w:rPr>
+          <w:b/>
+          <w:bCs/>
+          <w:sz w:val="24"/>
+          <w:szCs w:val="24"/>
+        </w:rPr>
+      </w:pPr>
     </w:p>
     <w:p>
       <w:pPr>
@@ -12295,7 +12334,7 @@
               </wp:anchor>
             </w:drawing>
           </mc:Choice>
-          <mc:Fallback>
+          <mc:Fallback xmlns:w16="http://schemas.microsoft.com/office/word/2018/wordml" xmlns:w16cid="http://schemas.microsoft.com/office/word/2016/wordml/cid" xmlns:w16cex="http://schemas.microsoft.com/office/word/2018/wordml/cex" xmlns:am3d="http://schemas.microsoft.com/office/drawing/2017/model3d" xmlns:aink="http://schemas.microsoft.com/office/drawing/2016/ink" xmlns:cx8="http://schemas.microsoft.com/office/drawing/2016/5/14/chartex" xmlns:cx7="http://schemas.microsoft.com/office/drawing/2016/5/13/chartex" xmlns:cx6="http://schemas.microsoft.com/office/drawing/2016/5/12/chartex" xmlns:cx5="http://schemas.microsoft.com/office/drawing/2016/5/11/chartex" xmlns:cx4="http://schemas.microsoft.com/office/drawing/2016/5/10/chartex" xmlns:cx3="http://schemas.microsoft.com/office/drawing/2016/5/9/chartex" xmlns:cx2="http://schemas.microsoft.com/office/drawing/2015/10/21/chartex">
             <w:pict>
               <v:shapetype w14:anchorId="2BEE4CDF" id="_x0000_t202" coordsize="21600,21600" o:spt="202" path="m,l,21600r21600,l21600,xe">
                 <v:stroke joinstyle="miter"/>
@@ -12423,7 +12462,7 @@
               </wp:anchor>
             </w:drawing>
           </mc:Choice>
-          <mc:Fallback>
+          <mc:Fallback xmlns:w16="http://schemas.microsoft.com/office/word/2018/wordml" xmlns:w16cid="http://schemas.microsoft.com/office/word/2016/wordml/cid" xmlns:w16cex="http://schemas.microsoft.com/office/word/2018/wordml/cex" xmlns:am3d="http://schemas.microsoft.com/office/drawing/2017/model3d" xmlns:aink="http://schemas.microsoft.com/office/drawing/2016/ink" xmlns:cx8="http://schemas.microsoft.com/office/drawing/2016/5/14/chartex" xmlns:cx7="http://schemas.microsoft.com/office/drawing/2016/5/13/chartex" xmlns:cx6="http://schemas.microsoft.com/office/drawing/2016/5/12/chartex" xmlns:cx5="http://schemas.microsoft.com/office/drawing/2016/5/11/chartex" xmlns:cx4="http://schemas.microsoft.com/office/drawing/2016/5/10/chartex" xmlns:cx3="http://schemas.microsoft.com/office/drawing/2016/5/9/chartex" xmlns:cx2="http://schemas.microsoft.com/office/drawing/2015/10/21/chartex">
             <w:pict>
               <v:shape w14:anchorId="3B84E920" id="_x0000_s1027" type="#_x0000_t202" style="position:absolute;margin-left:150.6pt;margin-top:192.4pt;width:36.6pt;height:28.2pt;z-index:251659264;visibility:visible;mso-wrap-style:square;mso-width-percent:0;mso-height-percent:0;mso-wrap-distance-left:9pt;mso-wrap-distance-top:3.6pt;mso-wrap-distance-right:9pt;mso-wrap-distance-bottom:3.6pt;mso-position-horizontal:absolute;mso-position-horizontal-relative:margin;mso-position-vertical:absolute;mso-position-vertical-relative:text;mso-width-percent:0;mso-height-percent:0;mso-width-relative:margin;mso-height-relative:margin;v-text-anchor:top" o:gfxdata="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" filled="f" stroked="f">
                 <v:textbox>
@@ -12475,7 +12514,7 @@
                     <pic:cNvPicPr/>
                   </pic:nvPicPr>
                   <pic:blipFill rotWithShape="1">
-                    <a:blip r:embed="rId12">
+                    <a:blip r:embed="rId10">
                       <a:extLst>
                         <a:ext uri="{28A0092B-C50C-407E-A947-70E740481C1C}">
                           <a14:useLocalDpi xmlns:a14="http://schemas.microsoft.com/office/drawing/2010/main" val="0"/>
@@ -12534,7 +12573,7 @@
                     <pic:cNvPicPr/>
                   </pic:nvPicPr>
                   <pic:blipFill rotWithShape="1">
-                    <a:blip r:embed="rId13">
+                    <a:blip r:embed="rId11">
                       <a:extLst>
                         <a:ext uri="{28A0092B-C50C-407E-A947-70E740481C1C}">
                           <a14:useLocalDpi xmlns:a14="http://schemas.microsoft.com/office/drawing/2010/main" val="0"/>
@@ -12616,7 +12655,7 @@
           <w:szCs w:val="24"/>
         </w:rPr>
       </w:pPr>
-      <w:commentRangeStart w:id="17"/>
+      <w:commentRangeStart w:id="23"/>
       <w:r>
         <w:rPr>
           <w:noProof/>
@@ -12640,7 +12679,7 @@
                     <pic:cNvPicPr/>
                   </pic:nvPicPr>
                   <pic:blipFill>
-                    <a:blip r:embed="rId14">
+                    <a:blip r:embed="rId12">
                       <a:extLst>
                         <a:ext uri="{28A0092B-C50C-407E-A947-70E740481C1C}">
                           <a14:useLocalDpi xmlns:a14="http://schemas.microsoft.com/office/drawing/2010/main" val="0"/>
@@ -12666,12 +12705,12 @@
           </wp:inline>
         </w:drawing>
       </w:r>
-      <w:commentRangeEnd w:id="17"/>
+      <w:commentRangeEnd w:id="23"/>
       <w:r>
         <w:rPr>
           <w:rStyle w:val="CommentReference"/>
         </w:rPr>
-        <w:commentReference w:id="17"/>
+        <w:commentReference w:id="23"/>
       </w:r>
     </w:p>
     <w:p>
@@ -12749,7 +12788,7 @@
                     <pic:cNvPicPr/>
                   </pic:nvPicPr>
                   <pic:blipFill>
-                    <a:blip r:embed="rId15" cstate="print">
+                    <a:blip r:embed="rId13" cstate="print">
                       <a:extLst>
                         <a:ext uri="{28A0092B-C50C-407E-A947-70E740481C1C}">
                           <a14:useLocalDpi xmlns:a14="http://schemas.microsoft.com/office/drawing/2010/main" val="0"/>
@@ -12840,7 +12879,7 @@
                     <pic:cNvPicPr/>
                   </pic:nvPicPr>
                   <pic:blipFill>
-                    <a:blip r:embed="rId16" cstate="print">
+                    <a:blip r:embed="rId14" cstate="print">
                       <a:extLst>
                         <a:ext uri="{28A0092B-C50C-407E-A947-70E740481C1C}">
                           <a14:useLocalDpi xmlns:a14="http://schemas.microsoft.com/office/drawing/2010/main" val="0"/>
@@ -12894,7 +12933,7 @@
 </file>
 
 <file path=word/comments.xml><?xml version="1.0" encoding="utf-8"?>
-<w:comments xmlns:wpc="http://schemas.microsoft.com/office/word/2010/wordprocessingCanvas" xmlns:cx="http://schemas.microsoft.com/office/drawing/2014/chartex" xmlns:cx1="http://schemas.microsoft.com/office/drawing/2015/9/8/chartex" xmlns:cx2="http://schemas.microsoft.com/office/drawing/2015/10/21/chartex" xmlns:cx3="http://schemas.microsoft.com/office/drawing/2016/5/9/chartex" xmlns:cx4="http://schemas.microsoft.com/office/drawing/2016/5/10/chartex" xmlns:cx5="http://schemas.microsoft.com/office/drawing/2016/5/11/chartex" xmlns:cx6="http://schemas.microsoft.com/office/drawing/2016/5/12/chartex" xmlns:cx7="http://schemas.microsoft.com/office/drawing/2016/5/13/chartex" xmlns:cx8="http://schemas.microsoft.com/office/drawing/2016/5/14/chartex" xmlns:mc="http://schemas.openxmlformats.org/markup-compatibility/2006" xmlns:aink="http://schemas.microsoft.com/office/drawing/2016/ink" xmlns:am3d="http://schemas.microsoft.com/office/drawing/2017/model3d" xmlns:o="urn:schemas-microsoft-com:office:office" xmlns:r="http://schemas.openxmlformats.org/officeDocument/2006/relationships" xmlns:m="http://schemas.openxmlformats.org/officeDocument/2006/math" xmlns:v="urn:schemas-microsoft-com:vml" xmlns:wp14="http://schemas.microsoft.com/office/word/2010/wordprocessingDrawing" xmlns:wp="http://schemas.openxmlformats.org/drawingml/2006/wordprocessingDrawing" xmlns:w10="urn:schemas-microsoft-com:office:word" xmlns:w="http://schemas.openxmlformats.org/wordprocessingml/2006/main" xmlns:w14="http://schemas.microsoft.com/office/word/2010/wordml" xmlns:w15="http://schemas.microsoft.com/office/word/2012/wordml" xmlns:w16cex="http://schemas.microsoft.com/office/word/2018/wordml/cex" xmlns:w16cid="http://schemas.microsoft.com/office/word/2016/wordml/cid" xmlns:w16="http://schemas.microsoft.com/office/word/2018/wordml" xmlns:w16se="http://schemas.microsoft.com/office/word/2015/wordml/symex" xmlns:wpg="http://schemas.microsoft.com/office/word/2010/wordprocessingGroup" xmlns:wpi="http://schemas.microsoft.com/office/word/2010/wordprocessingInk" xmlns:wne="http://schemas.microsoft.com/office/word/2006/wordml" xmlns:wps="http://schemas.microsoft.com/office/word/2010/wordprocessingShape" mc:Ignorable="w14 w15 w16se w16cid w16 w16cex wp14">
+<w:comments xmlns:wpc="http://schemas.microsoft.com/office/word/2010/wordprocessingCanvas" xmlns:cx="http://schemas.microsoft.com/office/drawing/2014/chartex" xmlns:cx1="http://schemas.microsoft.com/office/drawing/2015/9/8/chartex" xmlns:mc="http://schemas.openxmlformats.org/markup-compatibility/2006" xmlns:o="urn:schemas-microsoft-com:office:office" xmlns:r="http://schemas.openxmlformats.org/officeDocument/2006/relationships" xmlns:m="http://schemas.openxmlformats.org/officeDocument/2006/math" xmlns:v="urn:schemas-microsoft-com:vml" xmlns:wp14="http://schemas.microsoft.com/office/word/2010/wordprocessingDrawing" xmlns:wp="http://schemas.openxmlformats.org/drawingml/2006/wordprocessingDrawing" xmlns:w10="urn:schemas-microsoft-com:office:word" xmlns:w="http://schemas.openxmlformats.org/wordprocessingml/2006/main" xmlns:w14="http://schemas.microsoft.com/office/word/2010/wordml" xmlns:w15="http://schemas.microsoft.com/office/word/2012/wordml" xmlns:w16se="http://schemas.microsoft.com/office/word/2015/wordml/symex" xmlns:wpg="http://schemas.microsoft.com/office/word/2010/wordprocessingGroup" xmlns:wpi="http://schemas.microsoft.com/office/word/2010/wordprocessingInk" xmlns:wne="http://schemas.microsoft.com/office/word/2006/wordml" xmlns:wps="http://schemas.microsoft.com/office/word/2010/wordprocessingShape" mc:Ignorable="w14 w15 w16se wp14">
   <w:comment w:id="2" w:author="Emma Chandler" w:date="2021-02-28T19:31:00Z" w:initials="EC">
     <w:p>
       <w:pPr>
@@ -12911,7 +12950,7 @@
       </w:r>
     </w:p>
   </w:comment>
-  <w:comment w:id="3" w:author="Emma Chandler" w:date="2021-02-27T09:19:00Z" w:initials="EC">
+  <w:comment w:id="3" w:author="Steven Travers" w:date="2021-04-05T21:13:00Z" w:initials="ST">
     <w:p>
       <w:pPr>
         <w:pStyle w:val="CommentText"/>
@@ -12923,11 +12962,11 @@
         <w:annotationRef/>
       </w:r>
       <w:r>
-        <w:t>Should this be all caps?</w:t>
+        <w:t>I have seen people cite the IPCC in just this way. I don’t think you need to add anything.</w:t>
       </w:r>
     </w:p>
   </w:comment>
-  <w:comment w:id="4" w:author="Steven Travers" w:date="2021-04-02T11:08:00Z" w:initials="ST">
+  <w:comment w:id="4" w:author="Emma Chandler" w:date="2021-02-27T09:19:00Z" w:initials="EC">
     <w:p>
       <w:pPr>
         <w:pStyle w:val="CommentText"/>
@@ -12939,11 +12978,11 @@
         <w:annotationRef/>
       </w:r>
       <w:r>
-        <w:t>yes</w:t>
+        <w:t>Should this be all caps?</w:t>
       </w:r>
     </w:p>
   </w:comment>
-  <w:comment w:id="5" w:author="Emma Chandler" w:date="2021-02-28T19:17:00Z" w:initials="EC">
+  <w:comment w:id="5" w:author="Steven Travers" w:date="2021-04-02T11:08:00Z" w:initials="ST">
     <w:p>
       <w:pPr>
         <w:pStyle w:val="CommentText"/>
@@ -12955,11 +12994,11 @@
         <w:annotationRef/>
       </w:r>
       <w:r>
-        <w:t>Is this something we could put in endnote?</w:t>
+        <w:t>yes</w:t>
       </w:r>
     </w:p>
   </w:comment>
-  <w:comment w:id="6" w:author="Steven Travers" w:date="2021-04-02T11:08:00Z" w:initials="ST">
+  <w:comment w:id="6" w:author="Emma Chandler" w:date="2021-02-28T19:17:00Z" w:initials="EC">
     <w:p>
       <w:pPr>
         <w:pStyle w:val="CommentText"/>
@@ -12971,11 +13010,11 @@
         <w:annotationRef/>
       </w:r>
       <w:r>
-        <w:t>Lets try it</w:t>
+        <w:t>Is this something we could put in endnote?</w:t>
       </w:r>
     </w:p>
   </w:comment>
-  <w:comment w:id="7" w:author="Emma Chandler" w:date="2021-03-12T13:33:00Z" w:initials="EC">
+  <w:comment w:id="7" w:author="Steven Travers" w:date="2021-04-02T11:08:00Z" w:initials="ST">
     <w:p>
       <w:pPr>
         <w:pStyle w:val="CommentText"/>
@@ -12987,19 +13026,51 @@
         <w:annotationRef/>
       </w:r>
       <w:r>
-        <w:t>Number</w:t>
+        <w:t>Lets try it</w:t>
       </w:r>
     </w:p>
   </w:comment>
-  <w:comment w:id="8" w:author="Emma Chandler" w:date="2020-11-20T11:14:00Z" w:initials="EC">
+  <w:comment w:id="8" w:author="Emma Chandler" w:date="2021-03-12T13:33:00Z" w:initials="EC">
     <w:p>
+      <w:pPr>
+        <w:pStyle w:val="CommentText"/>
+      </w:pPr>
       <w:r>
         <w:rPr>
           <w:rStyle w:val="CommentReference"/>
         </w:rPr>
         <w:annotationRef/>
       </w:r>
-      <w:bookmarkStart w:id="9" w:name="_Hlk65309036"/>
+      <w:r>
+        <w:t>Number</w:t>
+      </w:r>
+    </w:p>
+  </w:comment>
+  <w:comment w:id="9" w:author="Steven Travers" w:date="2021-04-05T21:14:00Z" w:initials="ST">
+    <w:p>
+      <w:pPr>
+        <w:pStyle w:val="CommentText"/>
+      </w:pPr>
+      <w:r>
+        <w:rPr>
+          <w:rStyle w:val="CommentReference"/>
+        </w:rPr>
+        <w:annotationRef/>
+      </w:r>
+      <w:r>
+        <w:t>Spelled out at the beginning of sentence</w:t>
+      </w:r>
+    </w:p>
+  </w:comment>
+  <w:comment w:id="10" w:author="Emma Chandler" w:date="2020-11-20T11:14:00Z" w:initials="EC">
+    <w:p>
+      <w:r>
+        <w:rPr>
+          <w:rStyle w:val="CommentReference"/>
+        </w:rPr>
+        <w:annotationRef/>
+      </w:r>
+      <w:bookmarkStart w:id="11" w:name="_Hlk65309036"/>
       <w:r>
         <w:fldChar w:fldCharType="begin"/>
       </w:r>
@@ -13021,7 +13092,7 @@
         </w:rPr>
         <w:fldChar w:fldCharType="end"/>
       </w:r>
-      <w:bookmarkEnd w:id="9"/>
+      <w:bookmarkEnd w:id="11"/>
     </w:p>
     <w:p>
       <w:pPr>
@@ -13029,7 +13100,7 @@
       </w:pPr>
     </w:p>
   </w:comment>
-  <w:comment w:id="10" w:author="Emma Chandler" w:date="2021-03-12T13:57:00Z" w:initials="EC">
+  <w:comment w:id="12" w:author="Emma Chandler" w:date="2021-03-12T13:57:00Z" w:initials="EC">
     <w:p>
       <w:pPr>
         <w:pStyle w:val="CommentText"/>
@@ -13045,7 +13116,119 @@
       </w:r>
     </w:p>
   </w:comment>
-  <w:comment w:id="11" w:author="Emma Chandler" w:date="2021-02-28T21:13:00Z" w:initials="EC">
+  <w:comment w:id="13" w:author="Steven Travers" w:date="2021-04-05T21:16:00Z" w:initials="ST">
+    <w:p>
+      <w:pPr>
+        <w:spacing w:after="120" w:line="480" w:lineRule="auto"/>
+        <w:rPr>
+          <w:rFonts w:cstheme="minorHAnsi"/>
+          <w:szCs w:val="24"/>
+          <w:lang w:eastAsia="nb-NO"/>
+        </w:rPr>
+      </w:pPr>
+      <w:r>
+        <w:rPr>
+          <w:rStyle w:val="CommentReference"/>
+        </w:rPr>
+        <w:annotationRef/>
+      </w:r>
+      <w:r>
+        <w:t xml:space="preserve">Here is how I have seen a package cited: </w:t>
+      </w:r>
+      <w:r>
+        <w:rPr>
+          <w:rFonts w:cstheme="minorHAnsi"/>
+          <w:szCs w:val="24"/>
+          <w:lang w:eastAsia="nb-NO"/>
+        </w:rPr>
+        <w:t xml:space="preserve">Statistical analyses were conducted using the packages RMark </w:t>
+      </w:r>
+      <w:r>
+        <w:rPr>
+          <w:rFonts w:cstheme="minorHAnsi"/>
+          <w:noProof/>
+          <w:szCs w:val="24"/>
+          <w:lang w:eastAsia="nb-NO"/>
+        </w:rPr>
+        <w:t>(Laake 2013)</w:t>
+      </w:r>
+      <w:r>
+        <w:rPr>
+          <w:rFonts w:cstheme="minorHAnsi"/>
+          <w:szCs w:val="24"/>
+          <w:lang w:eastAsia="nb-NO"/>
+        </w:rPr>
+        <w:t xml:space="preserve"> and MCMCglmm </w:t>
+      </w:r>
+    </w:p>
+    <w:p>
+      <w:pPr>
+        <w:spacing w:after="120" w:line="480" w:lineRule="auto"/>
+        <w:rPr>
+          <w:rFonts w:cstheme="minorHAnsi"/>
+          <w:szCs w:val="24"/>
+          <w:lang w:eastAsia="nb-NO"/>
+        </w:rPr>
+      </w:pPr>
+      <w:r>
+        <w:rPr>
+          <w:rFonts w:cstheme="minorHAnsi"/>
+          <w:noProof/>
+          <w:szCs w:val="24"/>
+          <w:lang w:eastAsia="nb-NO"/>
+        </w:rPr>
+        <w:t>(Hadfield 2010)</w:t>
+      </w:r>
+      <w:r>
+        <w:rPr>
+          <w:rFonts w:cstheme="minorHAnsi"/>
+          <w:szCs w:val="24"/>
+          <w:lang w:eastAsia="nb-NO"/>
+        </w:rPr>
+        <w:t xml:space="preserve"> in R </w:t>
+      </w:r>
+      <w:r>
+        <w:rPr>
+          <w:rFonts w:cstheme="minorHAnsi"/>
+          <w:noProof/>
+          <w:szCs w:val="24"/>
+          <w:lang w:eastAsia="nb-NO"/>
+        </w:rPr>
+        <w:t>(R Development Core Team 2015)</w:t>
+      </w:r>
+      <w:r>
+        <w:rPr>
+          <w:rFonts w:cstheme="minorHAnsi"/>
+          <w:szCs w:val="24"/>
+          <w:lang w:eastAsia="nb-NO"/>
+        </w:rPr>
+        <w:t xml:space="preserve">. </w:t>
+      </w:r>
+    </w:p>
+    <w:p>
+      <w:pPr>
+        <w:spacing w:after="0"/>
+        <w:ind w:left="720" w:hanging="720"/>
+        <w:rPr>
+          <w:noProof/>
+        </w:rPr>
+      </w:pPr>
+      <w:bookmarkStart w:id="14" w:name="_ENREF_86"/>
+      <w:r>
+        <w:rPr>
+          <w:noProof/>
+        </w:rPr>
+        <w:t>R Development Core Team. 2015. R: A language and environment for statistical computing. R Foundation for Statistical Computing, Vienna, Austria.</w:t>
+      </w:r>
+      <w:bookmarkEnd w:id="14"/>
+    </w:p>
+    <w:p>
+      <w:pPr>
+        <w:pStyle w:val="CommentText"/>
+      </w:pPr>
+    </w:p>
+  </w:comment>
+  <w:comment w:id="15" w:author="Emma Chandler" w:date="2021-02-28T21:13:00Z" w:initials="EC">
     <w:p>
       <w:pPr>
         <w:pStyle w:val="CommentText"/>
@@ -13123,7 +13306,7 @@
       </w:r>
     </w:p>
   </w:comment>
-  <w:comment w:id="12" w:author="Emma Chandler" w:date="2020-11-20T11:14:00Z" w:initials="EC">
+  <w:comment w:id="16" w:author="Steven Travers" w:date="2021-04-05T21:17:00Z" w:initials="ST">
     <w:p>
       <w:pPr>
         <w:pStyle w:val="CommentText"/>
@@ -13134,32 +13317,12 @@
         </w:rPr>
         <w:annotationRef/>
       </w:r>
-      <w:bookmarkStart w:id="13" w:name="_Hlk65309060"/>
-      <w:r>
-        <w:fldChar w:fldCharType="begin"/>
-      </w:r>
-      <w:r>
-        <w:instrText xml:space="preserve"> HYPERLINK "https://www.statistical-thinking.com/post/fiml-regression/" </w:instrText>
-      </w:r>
-      <w:r>
-        <w:fldChar w:fldCharType="separate"/>
-      </w:r>
-      <w:r>
-        <w:rPr>
-          <w:rStyle w:val="Hyperlink"/>
-        </w:rPr>
-        <w:t>https://www.statistical-thinking.com/post/fiml-regression/</w:t>
-      </w:r>
-      <w:r>
-        <w:rPr>
-          <w:rStyle w:val="Hyperlink"/>
-        </w:rPr>
-        <w:fldChar w:fldCharType="end"/>
-      </w:r>
-      <w:bookmarkEnd w:id="13"/>
+      <w:r>
+        <w:t>yes</w:t>
+      </w:r>
     </w:p>
   </w:comment>
-  <w:comment w:id="14" w:author="Emma Chandler" w:date="2021-03-12T14:08:00Z" w:initials="EC">
+  <w:comment w:id="17" w:author="Emma Chandler" w:date="2020-11-20T11:14:00Z" w:initials="EC">
     <w:p>
       <w:pPr>
         <w:pStyle w:val="CommentText"/>
@@ -13170,12 +13333,32 @@
         </w:rPr>
         <w:annotationRef/>
       </w:r>
-      <w:r>
-        <w:t>Citation?</w:t>
-      </w:r>
+      <w:bookmarkStart w:id="19" w:name="_Hlk65309060"/>
+      <w:r>
+        <w:fldChar w:fldCharType="begin"/>
+      </w:r>
+      <w:r>
+        <w:instrText xml:space="preserve"> HYPERLINK "https://www.statistical-thinking.com/post/fiml-regression/" </w:instrText>
+      </w:r>
+      <w:r>
+        <w:fldChar w:fldCharType="separate"/>
+      </w:r>
+      <w:r>
+        <w:rPr>
+          <w:rStyle w:val="Hyperlink"/>
+        </w:rPr>
+        <w:t>https://www.statistical-thinking.com/post/fiml-regression/</w:t>
+      </w:r>
+      <w:r>
+        <w:rPr>
+          <w:rStyle w:val="Hyperlink"/>
+        </w:rPr>
+        <w:fldChar w:fldCharType="end"/>
+      </w:r>
+      <w:bookmarkEnd w:id="19"/>
     </w:p>
   </w:comment>
-  <w:comment w:id="15" w:author="Steven Travers" w:date="2020-12-02T22:38:00Z" w:initials="ST">
+  <w:comment w:id="18" w:author="Steven Travers" w:date="2021-04-05T21:18:00Z" w:initials="ST">
     <w:p>
       <w:pPr>
         <w:pStyle w:val="CommentText"/>
@@ -13187,11 +13370,11 @@
         <w:annotationRef/>
       </w:r>
       <w:r>
-        <w:t>This table confuses me. Are these indirect effects calculated according to what Grace outlined where you add the two arrows between the first variable and SPDX and SPDX and FFD?</w:t>
+        <w:t>I wonder if there is a paper citation for this?</w:t>
       </w:r>
     </w:p>
   </w:comment>
-  <w:comment w:id="16" w:author="Steven Travers" w:date="2020-12-02T21:48:00Z" w:initials="ST">
+  <w:comment w:id="20" w:author="Emma Chandler" w:date="2021-03-12T14:08:00Z" w:initials="EC">
     <w:p>
       <w:pPr>
         <w:pStyle w:val="CommentText"/>
@@ -13203,11 +13386,11 @@
         <w:annotationRef/>
       </w:r>
       <w:r>
-        <w:t>Is this the right term?  I thought an indirect effect was the combined effect of one variable on another through another intervening variable.</w:t>
+        <w:t>Citation?</w:t>
       </w:r>
     </w:p>
   </w:comment>
-  <w:comment w:id="17" w:author="Emma Chandler" w:date="2021-02-28T21:00:00Z" w:initials="EC">
+  <w:comment w:id="21" w:author="Steven Travers" w:date="2021-04-05T21:19:00Z" w:initials="ST">
     <w:p>
       <w:pPr>
         <w:pStyle w:val="CommentText"/>
@@ -13219,28 +13402,50 @@
         <w:annotationRef/>
       </w:r>
       <w:r>
+        <w:t>Don’t need lavaan</w:t>
+      </w:r>
+    </w:p>
+  </w:comment>
+  <w:comment w:id="23" w:author="Emma Chandler" w:date="2021-02-28T21:00:00Z" w:initials="EC">
+    <w:p>
+      <w:pPr>
+        <w:pStyle w:val="CommentText"/>
+      </w:pPr>
+      <w:bookmarkStart w:id="24" w:name="_GoBack"/>
+      <w:r>
+        <w:rPr>
+          <w:rStyle w:val="CommentReference"/>
+        </w:rPr>
+        <w:annotationRef/>
+      </w:r>
+      <w:r>
         <w:t xml:space="preserve">Thoughts? </w:t>
       </w:r>
+      <w:bookmarkEnd w:id="24"/>
     </w:p>
   </w:comment>
 </w:comments>
 </file>
 
 <file path=word/commentsExtended.xml><?xml version="1.0" encoding="utf-8"?>
-<w15:commentsEx xmlns:wpc="http://schemas.microsoft.com/office/word/2010/wordprocessingCanvas" xmlns:cx="http://schemas.microsoft.com/office/drawing/2014/chartex" xmlns:cx1="http://schemas.microsoft.com/office/drawing/2015/9/8/chartex" xmlns:cx2="http://schemas.microsoft.com/office/drawing/2015/10/21/chartex" xmlns:cx3="http://schemas.microsoft.com/office/drawing/2016/5/9/chartex" xmlns:cx4="http://schemas.microsoft.com/office/drawing/2016/5/10/chartex" xmlns:cx5="http://schemas.microsoft.com/office/drawing/2016/5/11/chartex" xmlns:cx6="http://schemas.microsoft.com/office/drawing/2016/5/12/chartex" xmlns:cx7="http://schemas.microsoft.com/office/drawing/2016/5/13/chartex" xmlns:cx8="http://schemas.microsoft.com/office/drawing/2016/5/14/chartex" xmlns:mc="http://schemas.openxmlformats.org/markup-compatibility/2006" xmlns:aink="http://schemas.microsoft.com/office/drawing/2016/ink" xmlns:am3d="http://schemas.microsoft.com/office/drawing/2017/model3d" xmlns:o="urn:schemas-microsoft-com:office:office" xmlns:r="http://schemas.openxmlformats.org/officeDocument/2006/relationships" xmlns:m="http://schemas.openxmlformats.org/officeDocument/2006/math" xmlns:v="urn:schemas-microsoft-com:vml" xmlns:wp14="http://schemas.microsoft.com/office/word/2010/wordprocessingDrawing" xmlns:wp="http://schemas.openxmlformats.org/drawingml/2006/wordprocessingDrawing" xmlns:w10="urn:schemas-microsoft-com:office:word" xmlns:w="http://schemas.openxmlformats.org/wordprocessingml/2006/main" xmlns:w14="http://schemas.microsoft.com/office/word/2010/wordml" xmlns:w15="http://schemas.microsoft.com/office/word/2012/wordml" xmlns:w16cex="http://schemas.microsoft.com/office/word/2018/wordml/cex" xmlns:w16cid="http://schemas.microsoft.com/office/word/2016/wordml/cid" xmlns:w16="http://schemas.microsoft.com/office/word/2018/wordml" xmlns:w16se="http://schemas.microsoft.com/office/word/2015/wordml/symex" xmlns:wpg="http://schemas.microsoft.com/office/word/2010/wordprocessingGroup" xmlns:wpi="http://schemas.microsoft.com/office/word/2010/wordprocessingInk" xmlns:wne="http://schemas.microsoft.com/office/word/2006/wordml" xmlns:wps="http://schemas.microsoft.com/office/word/2010/wordprocessingShape" mc:Ignorable="w14 w15 w16se w16cid w16 w16cex wp14">
+<w15:commentsEx xmlns:wpc="http://schemas.microsoft.com/office/word/2010/wordprocessingCanvas" xmlns:cx="http://schemas.microsoft.com/office/drawing/2014/chartex" xmlns:cx1="http://schemas.microsoft.com/office/drawing/2015/9/8/chartex" xmlns:mc="http://schemas.openxmlformats.org/markup-compatibility/2006" xmlns:o="urn:schemas-microsoft-com:office:office" xmlns:r="http://schemas.openxmlformats.org/officeDocument/2006/relationships" xmlns:m="http://schemas.openxmlformats.org/officeDocument/2006/math" xmlns:v="urn:schemas-microsoft-com:vml" xmlns:wp14="http://schemas.microsoft.com/office/word/2010/wordprocessingDrawing" xmlns:wp="http://schemas.openxmlformats.org/drawingml/2006/wordprocessingDrawing" xmlns:w10="urn:schemas-microsoft-com:office:word" xmlns:w="http://schemas.openxmlformats.org/wordprocessingml/2006/main" xmlns:w14="http://schemas.microsoft.com/office/word/2010/wordml" xmlns:w15="http://schemas.microsoft.com/office/word/2012/wordml" xmlns:w16se="http://schemas.microsoft.com/office/word/2015/wordml/symex" xmlns:wpg="http://schemas.microsoft.com/office/word/2010/wordprocessingGroup" xmlns:wpi="http://schemas.microsoft.com/office/word/2010/wordprocessingInk" xmlns:wne="http://schemas.microsoft.com/office/word/2006/wordml" xmlns:wps="http://schemas.microsoft.com/office/word/2010/wordprocessingShape" mc:Ignorable="w14 w15 w16se wp14">
   <w15:commentEx w15:paraId="54FBF532" w15:done="1"/>
+  <w15:commentEx w15:paraId="7CFC67C1" w15:paraIdParent="54FBF532" w15:done="0"/>
   <w15:commentEx w15:paraId="6ACC28D5" w15:done="1"/>
   <w15:commentEx w15:paraId="4B5BD83B" w15:paraIdParent="6ACC28D5" w15:done="0"/>
   <w15:commentEx w15:paraId="4048D7B9" w15:done="1"/>
   <w15:commentEx w15:paraId="318E533B" w15:paraIdParent="4048D7B9" w15:done="0"/>
   <w15:commentEx w15:paraId="077A0DC9" w15:done="1"/>
+  <w15:commentEx w15:paraId="54A79B9A" w15:paraIdParent="077A0DC9" w15:done="0"/>
   <w15:commentEx w15:paraId="6D9223B8" w15:done="1"/>
   <w15:commentEx w15:paraId="5162A2FA" w15:done="1"/>
+  <w15:commentEx w15:paraId="23258565" w15:paraIdParent="5162A2FA" w15:done="0"/>
   <w15:commentEx w15:paraId="4A018C2B" w15:done="1"/>
+  <w15:commentEx w15:paraId="451EF86D" w15:paraIdParent="4A018C2B" w15:done="0"/>
   <w15:commentEx w15:paraId="47A79C6B" w15:done="1"/>
+  <w15:commentEx w15:paraId="39254C6C" w15:paraIdParent="47A79C6B" w15:done="0"/>
   <w15:commentEx w15:paraId="2E313E7A" w15:done="1"/>
-  <w15:commentEx w15:paraId="15E21C18" w15:done="1"/>
-  <w15:commentEx w15:paraId="1A3DB305" w15:done="1"/>
+  <w15:commentEx w15:paraId="7D3ABB15" w15:paraIdParent="2E313E7A" w15:done="0"/>
   <w15:commentEx w15:paraId="3D0B0BC6" w15:done="1"/>
 </w15:commentsEx>
 </file>
@@ -13280,7 +13485,7 @@
 </file>
 
 <file path=word/endnotes.xml><?xml version="1.0" encoding="utf-8"?>
-<w:endnotes xmlns:wpc="http://schemas.microsoft.com/office/word/2010/wordprocessingCanvas" xmlns:cx="http://schemas.microsoft.com/office/drawing/2014/chartex" xmlns:cx1="http://schemas.microsoft.com/office/drawing/2015/9/8/chartex" xmlns:cx2="http://schemas.microsoft.com/office/drawing/2015/10/21/chartex" xmlns:cx3="http://schemas.microsoft.com/office/drawing/2016/5/9/chartex" xmlns:cx4="http://schemas.microsoft.com/office/drawing/2016/5/10/chartex" xmlns:cx5="http://schemas.microsoft.com/office/drawing/2016/5/11/chartex" xmlns:cx6="http://schemas.microsoft.com/office/drawing/2016/5/12/chartex" xmlns:cx7="http://schemas.microsoft.com/office/drawing/2016/5/13/chartex" xmlns:cx8="http://schemas.microsoft.com/office/drawing/2016/5/14/chartex" xmlns:mc="http://schemas.openxmlformats.org/markup-compatibility/2006" xmlns:aink="http://schemas.microsoft.com/office/drawing/2016/ink" xmlns:am3d="http://schemas.microsoft.com/office/drawing/2017/model3d" xmlns:o="urn:schemas-microsoft-com:office:office" xmlns:r="http://schemas.openxmlformats.org/officeDocument/2006/relationships" xmlns:m="http://schemas.openxmlformats.org/officeDocument/2006/math" xmlns:v="urn:schemas-microsoft-com:vml" xmlns:wp14="http://schemas.microsoft.com/office/word/2010/wordprocessingDrawing" xmlns:wp="http://schemas.openxmlformats.org/drawingml/2006/wordprocessingDrawing" xmlns:w10="urn:schemas-microsoft-com:office:word" xmlns:w="http://schemas.openxmlformats.org/wordprocessingml/2006/main" xmlns:w14="http://schemas.microsoft.com/office/word/2010/wordml" xmlns:w15="http://schemas.microsoft.com/office/word/2012/wordml" xmlns:w16cex="http://schemas.microsoft.com/office/word/2018/wordml/cex" xmlns:w16cid="http://schemas.microsoft.com/office/word/2016/wordml/cid" xmlns:w16="http://schemas.microsoft.com/office/word/2018/wordml" xmlns:w16se="http://schemas.microsoft.com/office/word/2015/wordml/symex" xmlns:wpg="http://schemas.microsoft.com/office/word/2010/wordprocessingGroup" xmlns:wpi="http://schemas.microsoft.com/office/word/2010/wordprocessingInk" xmlns:wne="http://schemas.microsoft.com/office/word/2006/wordml" xmlns:wps="http://schemas.microsoft.com/office/word/2010/wordprocessingShape" mc:Ignorable="w14 w15 w16se w16cid w16 w16cex wp14">
+<w:endnotes xmlns:wpc="http://schemas.microsoft.com/office/word/2010/wordprocessingCanvas" xmlns:cx="http://schemas.microsoft.com/office/drawing/2014/chartex" xmlns:cx1="http://schemas.microsoft.com/office/drawing/2015/9/8/chartex" xmlns:mc="http://schemas.openxmlformats.org/markup-compatibility/2006" xmlns:o="urn:schemas-microsoft-com:office:office" xmlns:r="http://schemas.openxmlformats.org/officeDocument/2006/relationships" xmlns:m="http://schemas.openxmlformats.org/officeDocument/2006/math" xmlns:v="urn:schemas-microsoft-com:vml" xmlns:wp14="http://schemas.microsoft.com/office/word/2010/wordprocessingDrawing" xmlns:wp="http://schemas.openxmlformats.org/drawingml/2006/wordprocessingDrawing" xmlns:w10="urn:schemas-microsoft-com:office:word" xmlns:w="http://schemas.openxmlformats.org/wordprocessingml/2006/main" xmlns:w14="http://schemas.microsoft.com/office/word/2010/wordml" xmlns:w15="http://schemas.microsoft.com/office/word/2012/wordml" xmlns:w16se="http://schemas.microsoft.com/office/word/2015/wordml/symex" xmlns:wpg="http://schemas.microsoft.com/office/word/2010/wordprocessingGroup" xmlns:wpi="http://schemas.microsoft.com/office/word/2010/wordprocessingInk" xmlns:wne="http://schemas.microsoft.com/office/word/2006/wordml" xmlns:wps="http://schemas.microsoft.com/office/word/2010/wordprocessingShape" mc:Ignorable="w14 w15 w16se wp14">
   <w:endnote w:type="separator" w:id="-1">
     <w:p>
       <w:pPr>
@@ -13305,7 +13510,7 @@
 </file>
 
 <file path=word/footnotes.xml><?xml version="1.0" encoding="utf-8"?>
-<w:footnotes xmlns:wpc="http://schemas.microsoft.com/office/word/2010/wordprocessingCanvas" xmlns:cx="http://schemas.microsoft.com/office/drawing/2014/chartex" xmlns:cx1="http://schemas.microsoft.com/office/drawing/2015/9/8/chartex" xmlns:cx2="http://schemas.microsoft.com/office/drawing/2015/10/21/chartex" xmlns:cx3="http://schemas.microsoft.com/office/drawing/2016/5/9/chartex" xmlns:cx4="http://schemas.microsoft.com/office/drawing/2016/5/10/chartex" xmlns:cx5="http://schemas.microsoft.com/office/drawing/2016/5/11/chartex" xmlns:cx6="http://schemas.microsoft.com/office/drawing/2016/5/12/chartex" xmlns:cx7="http://schemas.microsoft.com/office/drawing/2016/5/13/chartex" xmlns:cx8="http://schemas.microsoft.com/office/drawing/2016/5/14/chartex" xmlns:mc="http://schemas.openxmlformats.org/markup-compatibility/2006" xmlns:aink="http://schemas.microsoft.com/office/drawing/2016/ink" xmlns:am3d="http://schemas.microsoft.com/office/drawing/2017/model3d" xmlns:o="urn:schemas-microsoft-com:office:office" xmlns:r="http://schemas.openxmlformats.org/officeDocument/2006/relationships" xmlns:m="http://schemas.openxmlformats.org/officeDocument/2006/math" xmlns:v="urn:schemas-microsoft-com:vml" xmlns:wp14="http://schemas.microsoft.com/office/word/2010/wordprocessingDrawing" xmlns:wp="http://schemas.openxmlformats.org/drawingml/2006/wordprocessingDrawing" xmlns:w10="urn:schemas-microsoft-com:office:word" xmlns:w="http://schemas.openxmlformats.org/wordprocessingml/2006/main" xmlns:w14="http://schemas.microsoft.com/office/word/2010/wordml" xmlns:w15="http://schemas.microsoft.com/office/word/2012/wordml" xmlns:w16cex="http://schemas.microsoft.com/office/word/2018/wordml/cex" xmlns:w16cid="http://schemas.microsoft.com/office/word/2016/wordml/cid" xmlns:w16="http://schemas.microsoft.com/office/word/2018/wordml" xmlns:w16se="http://schemas.microsoft.com/office/word/2015/wordml/symex" xmlns:wpg="http://schemas.microsoft.com/office/word/2010/wordprocessingGroup" xmlns:wpi="http://schemas.microsoft.com/office/word/2010/wordprocessingInk" xmlns:wne="http://schemas.microsoft.com/office/word/2006/wordml" xmlns:wps="http://schemas.microsoft.com/office/word/2010/wordprocessingShape" mc:Ignorable="w14 w15 w16se w16cid w16 w16cex wp14">
+<w:footnotes xmlns:wpc="http://schemas.microsoft.com/office/word/2010/wordprocessingCanvas" xmlns:cx="http://schemas.microsoft.com/office/drawing/2014/chartex" xmlns:cx1="http://schemas.microsoft.com/office/drawing/2015/9/8/chartex" xmlns:mc="http://schemas.openxmlformats.org/markup-compatibility/2006" xmlns:o="urn:schemas-microsoft-com:office:office" xmlns:r="http://schemas.openxmlformats.org/officeDocument/2006/relationships" xmlns:m="http://schemas.openxmlformats.org/officeDocument/2006/math" xmlns:v="urn:schemas-microsoft-com:vml" xmlns:wp14="http://schemas.microsoft.com/office/word/2010/wordprocessingDrawing" xmlns:wp="http://schemas.openxmlformats.org/drawingml/2006/wordprocessingDrawing" xmlns:w10="urn:schemas-microsoft-com:office:word" xmlns:w="http://schemas.openxmlformats.org/wordprocessingml/2006/main" xmlns:w14="http://schemas.microsoft.com/office/word/2010/wordml" xmlns:w15="http://schemas.microsoft.com/office/word/2012/wordml" xmlns:w16se="http://schemas.microsoft.com/office/word/2015/wordml/symex" xmlns:wpg="http://schemas.microsoft.com/office/word/2010/wordprocessingGroup" xmlns:wpi="http://schemas.microsoft.com/office/word/2010/wordprocessingInk" xmlns:wne="http://schemas.microsoft.com/office/word/2006/wordml" xmlns:wps="http://schemas.microsoft.com/office/word/2010/wordprocessingShape" mc:Ignorable="w14 w15 w16se wp14">
   <w:footnote w:type="separator" w:id="-1">
     <w:p>
       <w:pPr>
@@ -13330,7 +13535,7 @@
 </file>
 
 <file path=word/numbering.xml><?xml version="1.0" encoding="utf-8"?>
-<w:numbering xmlns:wpc="http://schemas.microsoft.com/office/word/2010/wordprocessingCanvas" xmlns:cx="http://schemas.microsoft.com/office/drawing/2014/chartex" xmlns:cx1="http://schemas.microsoft.com/office/drawing/2015/9/8/chartex" xmlns:cx2="http://schemas.microsoft.com/office/drawing/2015/10/21/chartex" xmlns:cx3="http://schemas.microsoft.com/office/drawing/2016/5/9/chartex" xmlns:cx4="http://schemas.microsoft.com/office/drawing/2016/5/10/chartex" xmlns:cx5="http://schemas.microsoft.com/office/drawing/2016/5/11/chartex" xmlns:cx6="http://schemas.microsoft.com/office/drawing/2016/5/12/chartex" xmlns:cx7="http://schemas.microsoft.com/office/drawing/2016/5/13/chartex" xmlns:cx8="http://schemas.microsoft.com/office/drawing/2016/5/14/chartex" xmlns:mc="http://schemas.openxmlformats.org/markup-compatibility/2006" xmlns:aink="http://schemas.microsoft.com/office/drawing/2016/ink" xmlns:am3d="http://schemas.microsoft.com/office/drawing/2017/model3d" xmlns:o="urn:schemas-microsoft-com:office:office" xmlns:r="http://schemas.openxmlformats.org/officeDocument/2006/relationships" xmlns:m="http://schemas.openxmlformats.org/officeDocument/2006/math" xmlns:v="urn:schemas-microsoft-com:vml" xmlns:wp14="http://schemas.microsoft.com/office/word/2010/wordprocessingDrawing" xmlns:wp="http://schemas.openxmlformats.org/drawingml/2006/wordprocessingDrawing" xmlns:w10="urn:schemas-microsoft-com:office:word" xmlns:w="http://schemas.openxmlformats.org/wordprocessingml/2006/main" xmlns:w14="http://schemas.microsoft.com/office/word/2010/wordml" xmlns:w15="http://schemas.microsoft.com/office/word/2012/wordml" xmlns:w16cex="http://schemas.microsoft.com/office/word/2018/wordml/cex" xmlns:w16cid="http://schemas.microsoft.com/office/word/2016/wordml/cid" xmlns:w16="http://schemas.microsoft.com/office/word/2018/wordml" xmlns:w16se="http://schemas.microsoft.com/office/word/2015/wordml/symex" xmlns:wpg="http://schemas.microsoft.com/office/word/2010/wordprocessingGroup" xmlns:wpi="http://schemas.microsoft.com/office/word/2010/wordprocessingInk" xmlns:wne="http://schemas.microsoft.com/office/word/2006/wordml" xmlns:wps="http://schemas.microsoft.com/office/word/2010/wordprocessingShape" mc:Ignorable="w14 w15 w16se w16cid w16 w16cex wp14">
+<w:numbering xmlns:wpc="http://schemas.microsoft.com/office/word/2010/wordprocessingCanvas" xmlns:cx="http://schemas.microsoft.com/office/drawing/2014/chartex" xmlns:cx1="http://schemas.microsoft.com/office/drawing/2015/9/8/chartex" xmlns:mc="http://schemas.openxmlformats.org/markup-compatibility/2006" xmlns:o="urn:schemas-microsoft-com:office:office" xmlns:r="http://schemas.openxmlformats.org/officeDocument/2006/relationships" xmlns:m="http://schemas.openxmlformats.org/officeDocument/2006/math" xmlns:v="urn:schemas-microsoft-com:vml" xmlns:wp14="http://schemas.microsoft.com/office/word/2010/wordprocessingDrawing" xmlns:wp="http://schemas.openxmlformats.org/drawingml/2006/wordprocessingDrawing" xmlns:w10="urn:schemas-microsoft-com:office:word" xmlns:w="http://schemas.openxmlformats.org/wordprocessingml/2006/main" xmlns:w14="http://schemas.microsoft.com/office/word/2010/wordml" xmlns:w15="http://schemas.microsoft.com/office/word/2012/wordml" xmlns:w16se="http://schemas.microsoft.com/office/word/2015/wordml/symex" xmlns:wpg="http://schemas.microsoft.com/office/word/2010/wordprocessingGroup" xmlns:wpi="http://schemas.microsoft.com/office/word/2010/wordprocessingInk" xmlns:wne="http://schemas.microsoft.com/office/word/2006/wordml" xmlns:wps="http://schemas.microsoft.com/office/word/2010/wordprocessingShape" mc:Ignorable="w14 w15 w16se wp14">
   <w:abstractNum w:abstractNumId="0" w15:restartNumberingAfterBreak="0">
     <w:nsid w:val="01387982"/>
     <w:multiLevelType w:val="hybridMultilevel"/>
@@ -14215,7 +14420,7 @@
 </file>
 
 <file path=word/people.xml><?xml version="1.0" encoding="utf-8"?>
-<w15:people xmlns:wpc="http://schemas.microsoft.com/office/word/2010/wordprocessingCanvas" xmlns:cx="http://schemas.microsoft.com/office/drawing/2014/chartex" xmlns:cx1="http://schemas.microsoft.com/office/drawing/2015/9/8/chartex" xmlns:cx2="http://schemas.microsoft.com/office/drawing/2015/10/21/chartex" xmlns:cx3="http://schemas.microsoft.com/office/drawing/2016/5/9/chartex" xmlns:cx4="http://schemas.microsoft.com/office/drawing/2016/5/10/chartex" xmlns:cx5="http://schemas.microsoft.com/office/drawing/2016/5/11/chartex" xmlns:cx6="http://schemas.microsoft.com/office/drawing/2016/5/12/chartex" xmlns:cx7="http://schemas.microsoft.com/office/drawing/2016/5/13/chartex" xmlns:cx8="http://schemas.microsoft.com/office/drawing/2016/5/14/chartex" xmlns:mc="http://schemas.openxmlformats.org/markup-compatibility/2006" xmlns:aink="http://schemas.microsoft.com/office/drawing/2016/ink" xmlns:am3d="http://schemas.microsoft.com/office/drawing/2017/model3d" xmlns:o="urn:schemas-microsoft-com:office:office" xmlns:r="http://schemas.openxmlformats.org/officeDocument/2006/relationships" xmlns:m="http://schemas.openxmlformats.org/officeDocument/2006/math" xmlns:v="urn:schemas-microsoft-com:vml" xmlns:wp14="http://schemas.microsoft.com/office/word/2010/wordprocessingDrawing" xmlns:wp="http://schemas.openxmlformats.org/drawingml/2006/wordprocessingDrawing" xmlns:w10="urn:schemas-microsoft-com:office:word" xmlns:w="http://schemas.openxmlformats.org/wordprocessingml/2006/main" xmlns:w14="http://schemas.microsoft.com/office/word/2010/wordml" xmlns:w15="http://schemas.microsoft.com/office/word/2012/wordml" xmlns:w16cex="http://schemas.microsoft.com/office/word/2018/wordml/cex" xmlns:w16cid="http://schemas.microsoft.com/office/word/2016/wordml/cid" xmlns:w16="http://schemas.microsoft.com/office/word/2018/wordml" xmlns:w16se="http://schemas.microsoft.com/office/word/2015/wordml/symex" xmlns:wpg="http://schemas.microsoft.com/office/word/2010/wordprocessingGroup" xmlns:wpi="http://schemas.microsoft.com/office/word/2010/wordprocessingInk" xmlns:wne="http://schemas.microsoft.com/office/word/2006/wordml" xmlns:wps="http://schemas.microsoft.com/office/word/2010/wordprocessingShape" mc:Ignorable="w14 w15 w16se w16cid w16 w16cex wp14">
+<w15:people xmlns:wpc="http://schemas.microsoft.com/office/word/2010/wordprocessingCanvas" xmlns:cx="http://schemas.microsoft.com/office/drawing/2014/chartex" xmlns:cx1="http://schemas.microsoft.com/office/drawing/2015/9/8/chartex" xmlns:mc="http://schemas.openxmlformats.org/markup-compatibility/2006" xmlns:o="urn:schemas-microsoft-com:office:office" xmlns:r="http://schemas.openxmlformats.org/officeDocument/2006/relationships" xmlns:m="http://schemas.openxmlformats.org/officeDocument/2006/math" xmlns:v="urn:schemas-microsoft-com:vml" xmlns:wp14="http://schemas.microsoft.com/office/word/2010/wordprocessingDrawing" xmlns:wp="http://schemas.openxmlformats.org/drawingml/2006/wordprocessingDrawing" xmlns:w10="urn:schemas-microsoft-com:office:word" xmlns:w="http://schemas.openxmlformats.org/wordprocessingml/2006/main" xmlns:w14="http://schemas.microsoft.com/office/word/2010/wordml" xmlns:w15="http://schemas.microsoft.com/office/word/2012/wordml" xmlns:w16se="http://schemas.microsoft.com/office/word/2015/wordml/symex" xmlns:wpg="http://schemas.microsoft.com/office/word/2010/wordprocessingGroup" xmlns:wpi="http://schemas.microsoft.com/office/word/2010/wordprocessingInk" xmlns:wne="http://schemas.microsoft.com/office/word/2006/wordml" xmlns:wps="http://schemas.microsoft.com/office/word/2010/wordprocessingShape" mc:Ignorable="w14 w15 w16se wp14">
   <w15:person w15:author="Emma Chandler">
     <w15:presenceInfo w15:providerId="Windows Live" w15:userId="2739e033379748ec"/>
   </w15:person>
@@ -14226,7 +14431,7 @@
 </file>
 
 <file path=word/styles.xml><?xml version="1.0" encoding="utf-8"?>
-<w:styles xmlns:mc="http://schemas.openxmlformats.org/markup-compatibility/2006" xmlns:r="http://schemas.openxmlformats.org/officeDocument/2006/relationships" xmlns:w="http://schemas.openxmlformats.org/wordprocessingml/2006/main" xmlns:w14="http://schemas.microsoft.com/office/word/2010/wordml" xmlns:w15="http://schemas.microsoft.com/office/word/2012/wordml" xmlns:w16cex="http://schemas.microsoft.com/office/word/2018/wordml/cex" xmlns:w16cid="http://schemas.microsoft.com/office/word/2016/wordml/cid" xmlns:w16="http://schemas.microsoft.com/office/word/2018/wordml" xmlns:w16se="http://schemas.microsoft.com/office/word/2015/wordml/symex" mc:Ignorable="w14 w15 w16se w16cid w16 w16cex">
+<w:styles xmlns:mc="http://schemas.openxmlformats.org/markup-compatibility/2006" xmlns:r="http://schemas.openxmlformats.org/officeDocument/2006/relationships" xmlns:w="http://schemas.openxmlformats.org/wordprocessingml/2006/main" xmlns:w14="http://schemas.microsoft.com/office/word/2010/wordml" xmlns:w15="http://schemas.microsoft.com/office/word/2012/wordml" xmlns:w16se="http://schemas.microsoft.com/office/word/2015/wordml/symex" mc:Ignorable="w14 w15 w16se">
   <w:docDefaults>
     <w:rPrDefault>
       <w:rPr>
@@ -14242,7 +14447,7 @@
       </w:pPr>
     </w:pPrDefault>
   </w:docDefaults>
-  <w:latentStyles w:defLockedState="0" w:defUIPriority="99" w:defSemiHidden="0" w:defUnhideWhenUsed="0" w:defQFormat="0" w:count="376">
+  <w:latentStyles w:defLockedState="0" w:defUIPriority="99" w:defSemiHidden="0" w:defUnhideWhenUsed="0" w:defQFormat="0" w:count="371">
     <w:lsdException w:name="Normal" w:uiPriority="0" w:qFormat="1"/>
     <w:lsdException w:name="heading 1" w:uiPriority="9" w:qFormat="1"/>
     <w:lsdException w:name="heading 2" w:semiHidden="1" w:uiPriority="9" w:unhideWhenUsed="1" w:qFormat="1"/>
@@ -14614,11 +14819,6 @@
     <w:lsdException w:name="List Table 5 Dark Accent 6" w:uiPriority="50"/>
     <w:lsdException w:name="List Table 6 Colorful Accent 6" w:uiPriority="51"/>
     <w:lsdException w:name="List Table 7 Colorful Accent 6" w:uiPriority="52"/>
-    <w:lsdException w:name="Mention" w:semiHidden="1" w:unhideWhenUsed="1"/>
-    <w:lsdException w:name="Smart Hyperlink" w:semiHidden="1" w:unhideWhenUsed="1"/>
-    <w:lsdException w:name="Hashtag" w:semiHidden="1" w:unhideWhenUsed="1"/>
-    <w:lsdException w:name="Unresolved Mention" w:semiHidden="1" w:unhideWhenUsed="1"/>
-    <w:lsdException w:name="Smart Link" w:semiHidden="1" w:unhideWhenUsed="1"/>
   </w:latentStyles>
   <w:style w:type="paragraph" w:default="1" w:styleId="Normal">
     <w:name w:val="Normal"/>

</xml_diff>

<commit_message>
Added R core team citation to 3.71- started working on this before pulling so I'm not sure if you made a change before. If so, then your change isn't in 3.71.
</commit_message>
<xml_diff>
--- a/Manuscript/manuscriptV3.7docx.docx
+++ b/Manuscript/manuscriptV3.7docx.docx
@@ -1,6 +1,6 @@
 
 <file path=word/document.xml><?xml version="1.0" encoding="utf-8"?>
-<w:document xmlns:wpc="http://schemas.microsoft.com/office/word/2010/wordprocessingCanvas" xmlns:cx="http://schemas.microsoft.com/office/drawing/2014/chartex" xmlns:cx1="http://schemas.microsoft.com/office/drawing/2015/9/8/chartex" xmlns:cx2="http://schemas.microsoft.com/office/drawing/2015/10/21/chartex" xmlns:cx3="http://schemas.microsoft.com/office/drawing/2016/5/9/chartex" xmlns:cx4="http://schemas.microsoft.com/office/drawing/2016/5/10/chartex" xmlns:cx5="http://schemas.microsoft.com/office/drawing/2016/5/11/chartex" xmlns:cx6="http://schemas.microsoft.com/office/drawing/2016/5/12/chartex" xmlns:cx7="http://schemas.microsoft.com/office/drawing/2016/5/13/chartex" xmlns:cx8="http://schemas.microsoft.com/office/drawing/2016/5/14/chartex" xmlns:mc="http://schemas.openxmlformats.org/markup-compatibility/2006" xmlns:aink="http://schemas.microsoft.com/office/drawing/2016/ink" xmlns:am3d="http://schemas.microsoft.com/office/drawing/2017/model3d" xmlns:o="urn:schemas-microsoft-com:office:office" xmlns:r="http://schemas.openxmlformats.org/officeDocument/2006/relationships" xmlns:m="http://schemas.openxmlformats.org/officeDocument/2006/math" xmlns:v="urn:schemas-microsoft-com:vml" xmlns:wp14="http://schemas.microsoft.com/office/word/2010/wordprocessingDrawing" xmlns:wp="http://schemas.openxmlformats.org/drawingml/2006/wordprocessingDrawing" xmlns:w10="urn:schemas-microsoft-com:office:word" xmlns:w="http://schemas.openxmlformats.org/wordprocessingml/2006/main" xmlns:w14="http://schemas.microsoft.com/office/word/2010/wordml" xmlns:w15="http://schemas.microsoft.com/office/word/2012/wordml" xmlns:w16cex="http://schemas.microsoft.com/office/word/2018/wordml/cex" xmlns:w16cid="http://schemas.microsoft.com/office/word/2016/wordml/cid" xmlns:w16="http://schemas.microsoft.com/office/word/2018/wordml" xmlns:w16se="http://schemas.microsoft.com/office/word/2015/wordml/symex" xmlns:wpg="http://schemas.microsoft.com/office/word/2010/wordprocessingGroup" xmlns:wpi="http://schemas.microsoft.com/office/word/2010/wordprocessingInk" xmlns:wne="http://schemas.microsoft.com/office/word/2006/wordml" xmlns:wps="http://schemas.microsoft.com/office/word/2010/wordprocessingShape" mc:Ignorable="w14 w15 w16se w16cid w16 w16cex wp14">
+<w:document xmlns:wpc="http://schemas.microsoft.com/office/word/2010/wordprocessingCanvas" xmlns:cx="http://schemas.microsoft.com/office/drawing/2014/chartex" xmlns:cx1="http://schemas.microsoft.com/office/drawing/2015/9/8/chartex" xmlns:cx2="http://schemas.microsoft.com/office/drawing/2015/10/21/chartex" xmlns:cx3="http://schemas.microsoft.com/office/drawing/2016/5/9/chartex" xmlns:cx4="http://schemas.microsoft.com/office/drawing/2016/5/10/chartex" xmlns:cx5="http://schemas.microsoft.com/office/drawing/2016/5/11/chartex" xmlns:cx6="http://schemas.microsoft.com/office/drawing/2016/5/12/chartex" xmlns:cx7="http://schemas.microsoft.com/office/drawing/2016/5/13/chartex" xmlns:cx8="http://schemas.microsoft.com/office/drawing/2016/5/14/chartex" xmlns:mc="http://schemas.openxmlformats.org/markup-compatibility/2006" xmlns:aink="http://schemas.microsoft.com/office/drawing/2016/ink" xmlns:am3d="http://schemas.microsoft.com/office/drawing/2017/model3d" xmlns:o="urn:schemas-microsoft-com:office:office" xmlns:r="http://schemas.openxmlformats.org/officeDocument/2006/relationships" xmlns:m="http://schemas.openxmlformats.org/officeDocument/2006/math" xmlns:v="urn:schemas-microsoft-com:vml" xmlns:wp14="http://schemas.microsoft.com/office/word/2010/wordprocessingDrawing" xmlns:wp="http://schemas.openxmlformats.org/drawingml/2006/wordprocessingDrawing" xmlns:w10="urn:schemas-microsoft-com:office:word" xmlns:w="http://schemas.openxmlformats.org/wordprocessingml/2006/main" xmlns:w14="http://schemas.microsoft.com/office/word/2010/wordml" xmlns:w15="http://schemas.microsoft.com/office/word/2012/wordml" xmlns:w16cex="http://schemas.microsoft.com/office/word/2018/wordml/cex" xmlns:w16cid="http://schemas.microsoft.com/office/word/2016/wordml/cid" xmlns:w16="http://schemas.microsoft.com/office/word/2018/wordml" xmlns:w16sdtdh="http://schemas.microsoft.com/office/word/2020/wordml/sdtdatahash" xmlns:w16se="http://schemas.microsoft.com/office/word/2015/wordml/symex" xmlns:wpg="http://schemas.microsoft.com/office/word/2010/wordprocessingGroup" xmlns:wpi="http://schemas.microsoft.com/office/word/2010/wordprocessingInk" xmlns:wne="http://schemas.microsoft.com/office/word/2006/wordml" xmlns:wps="http://schemas.microsoft.com/office/word/2010/wordprocessingShape" mc:Ignorable="w14 w15 w16se w16cid w16 w16cex w16sdtdh wp14">
   <w:body>
     <w:p>
       <w:pPr>
@@ -26,8 +26,16 @@
         <w:rPr>
           <w:szCs w:val="24"/>
         </w:rPr>
-        <w:t>limited influence on flowering phenology in a tallgrass prairie</w:t>
-      </w:r>
+        <w:t xml:space="preserve">limited influence on flowering phenology in a tallgrass </w:t>
+      </w:r>
+      <w:proofErr w:type="gramStart"/>
+      <w:r>
+        <w:rPr>
+          <w:szCs w:val="24"/>
+        </w:rPr>
+        <w:t>prairie</w:t>
+      </w:r>
+      <w:proofErr w:type="gramEnd"/>
     </w:p>
     <w:p>
       <w:pPr>
@@ -881,7 +889,23 @@
           <w:sz w:val="24"/>
           <w:szCs w:val="24"/>
         </w:rPr>
-        <w:t xml:space="preserve"> dependent on flowering phenology. Schemske et al. (1977) found that </w:t>
+        <w:t xml:space="preserve"> dependent on flowering phenology. </w:t>
+      </w:r>
+      <w:proofErr w:type="spellStart"/>
+      <w:r>
+        <w:rPr>
+          <w:sz w:val="24"/>
+          <w:szCs w:val="24"/>
+        </w:rPr>
+        <w:t>Schemske</w:t>
+      </w:r>
+      <w:proofErr w:type="spellEnd"/>
+      <w:r>
+        <w:rPr>
+          <w:sz w:val="24"/>
+          <w:szCs w:val="24"/>
+        </w:rPr>
+        <w:t xml:space="preserve"> et al. (1977) found that </w:t>
       </w:r>
       <w:r>
         <w:rPr>
@@ -1336,7 +1360,23 @@
           <w:sz w:val="24"/>
           <w:szCs w:val="24"/>
         </w:rPr>
-        <w:t xml:space="preserve"> Dunnell and Travers (2011) also found prairie species shifting both earlier and later in response to temperature changes</w:t>
+        <w:t xml:space="preserve"> </w:t>
+      </w:r>
+      <w:proofErr w:type="spellStart"/>
+      <w:r>
+        <w:rPr>
+          <w:sz w:val="24"/>
+          <w:szCs w:val="24"/>
+        </w:rPr>
+        <w:t>Dunnell</w:t>
+      </w:r>
+      <w:proofErr w:type="spellEnd"/>
+      <w:r>
+        <w:rPr>
+          <w:sz w:val="24"/>
+          <w:szCs w:val="24"/>
+        </w:rPr>
+        <w:t xml:space="preserve"> and Travers (2011) also found prairie species shifting both earlier and later in response to temperature changes</w:t>
       </w:r>
       <w:r>
         <w:rPr>
@@ -1428,7 +1468,23 @@
           <w:sz w:val="24"/>
           <w:szCs w:val="24"/>
         </w:rPr>
-        <w:t>. Changes in precipitation patterns have also been predicted as a result of a warming globe. For example, o</w:t>
+        <w:t xml:space="preserve">. Changes in precipitation patterns have also been predicted </w:t>
+      </w:r>
+      <w:proofErr w:type="gramStart"/>
+      <w:r>
+        <w:rPr>
+          <w:sz w:val="24"/>
+          <w:szCs w:val="24"/>
+        </w:rPr>
+        <w:t>as a result of</w:t>
+      </w:r>
+      <w:proofErr w:type="gramEnd"/>
+      <w:r>
+        <w:rPr>
+          <w:sz w:val="24"/>
+          <w:szCs w:val="24"/>
+        </w:rPr>
+        <w:t xml:space="preserve"> a warming globe. For example, o</w:t>
       </w:r>
       <w:r>
         <w:rPr>
@@ -1444,7 +1500,6 @@
         </w:rPr>
         <w:t xml:space="preserve"> </w:t>
       </w:r>
-      <w:commentRangeStart w:id="2"/>
       <w:r>
         <w:rPr>
           <w:sz w:val="24"/>
@@ -1480,13 +1535,6 @@
           <w:szCs w:val="24"/>
         </w:rPr>
         <w:fldChar w:fldCharType="end"/>
-      </w:r>
-      <w:commentRangeEnd w:id="2"/>
-      <w:r>
-        <w:rPr>
-          <w:rStyle w:val="CommentReference"/>
-        </w:rPr>
-        <w:commentReference w:id="2"/>
       </w:r>
       <w:r>
         <w:rPr>
@@ -1719,8 +1767,19 @@
           <w:sz w:val="24"/>
           <w:szCs w:val="24"/>
         </w:rPr>
-        <w:t>Delphinium barbeyi</w:t>
-      </w:r>
+        <w:t xml:space="preserve">Delphinium </w:t>
+      </w:r>
+      <w:proofErr w:type="spellStart"/>
+      <w:r>
+        <w:rPr>
+          <w:i/>
+          <w:iCs/>
+          <w:sz w:val="24"/>
+          <w:szCs w:val="24"/>
+        </w:rPr>
+        <w:t>barbeyi</w:t>
+      </w:r>
+      <w:proofErr w:type="spellEnd"/>
       <w:r>
         <w:rPr>
           <w:sz w:val="24"/>
@@ -2349,8 +2408,6 @@
         </w:rPr>
         <w:t xml:space="preserve">used historical data collected by O.A. Stevens and </w:t>
       </w:r>
-      <w:commentRangeStart w:id="3"/>
-      <w:commentRangeStart w:id="4"/>
       <w:r>
         <w:rPr>
           <w:sz w:val="24"/>
@@ -2358,20 +2415,6 @@
         </w:rPr>
         <w:t>SET</w:t>
       </w:r>
-      <w:commentRangeEnd w:id="3"/>
-      <w:r>
-        <w:rPr>
-          <w:rStyle w:val="CommentReference"/>
-        </w:rPr>
-        <w:commentReference w:id="3"/>
-      </w:r>
-      <w:commentRangeEnd w:id="4"/>
-      <w:r>
-        <w:rPr>
-          <w:rStyle w:val="CommentReference"/>
-        </w:rPr>
-        <w:commentReference w:id="4"/>
-      </w:r>
       <w:r>
         <w:rPr>
           <w:sz w:val="24"/>
@@ -2428,7 +2471,7 @@
         </w:rPr>
         <w:t>Bluestem Prairie (</w:t>
       </w:r>
-      <w:hyperlink r:id="rId11" w:history="1">
+      <w:hyperlink r:id="rId7" w:history="1">
         <w:r>
           <w:rPr>
             <w:rStyle w:val="Hyperlink"/>
@@ -2602,42 +2645,21 @@
           <w:szCs w:val="24"/>
         </w:rPr>
       </w:pPr>
-      <w:r>
-        <w:rPr>
-          <w:sz w:val="24"/>
-          <w:szCs w:val="24"/>
-        </w:rPr>
-        <w:t>In order to quantify different environmental variables related to annual climate patterns, we used daily climate data collected in Fargo, North Dakota, USA, as part of the National Atmospheric and Oceanic Administration (NOAA) National Climatic Data Center (NCDC) observing network (</w:t>
-      </w:r>
-      <w:commentRangeStart w:id="5"/>
-      <w:commentRangeStart w:id="6"/>
-      <w:r>
-        <w:rPr>
-          <w:sz w:val="24"/>
-          <w:szCs w:val="24"/>
-        </w:rPr>
-        <w:t>http://www.ncdc.noaa.gov/oa/ncdc.html</w:t>
-      </w:r>
-      <w:commentRangeEnd w:id="5"/>
-      <w:r>
-        <w:rPr>
-          <w:rStyle w:val="CommentReference"/>
-        </w:rPr>
-        <w:commentReference w:id="5"/>
-      </w:r>
-      <w:commentRangeEnd w:id="6"/>
-      <w:r>
-        <w:rPr>
-          <w:rStyle w:val="CommentReference"/>
-        </w:rPr>
-        <w:commentReference w:id="6"/>
-      </w:r>
-      <w:r>
-        <w:rPr>
-          <w:sz w:val="24"/>
-          <w:szCs w:val="24"/>
-        </w:rPr>
-        <w:t>). The climate data collection site (46 ° 56’ N, 96 ° 49’ W) is located at the Fargo International Airport</w:t>
+      <w:proofErr w:type="gramStart"/>
+      <w:r>
+        <w:rPr>
+          <w:sz w:val="24"/>
+          <w:szCs w:val="24"/>
+        </w:rPr>
+        <w:t>In order to</w:t>
+      </w:r>
+      <w:proofErr w:type="gramEnd"/>
+      <w:r>
+        <w:rPr>
+          <w:sz w:val="24"/>
+          <w:szCs w:val="24"/>
+        </w:rPr>
+        <w:t xml:space="preserve"> quantify different environmental variables related to annual climate patterns, we used daily climate data collected in Fargo, North Dakota, USA, as part of the National Atmospheric and Oceanic Administration (NOAA) National Climatic Data Center (NCDC) observing network (http://www.ncdc.noaa.gov/oa/ncdc.html). The climate data collection site (46 ° 56’ N, 96 ° 49’ W) is located at the Fargo International Airport</w:t>
       </w:r>
       <w:r>
         <w:rPr>
@@ -2963,7 +2985,23 @@
           <w:sz w:val="24"/>
           <w:szCs w:val="24"/>
         </w:rPr>
-        <w:t xml:space="preserve"> in the northern plains region</w:t>
+        <w:t xml:space="preserve"> in the northern </w:t>
+      </w:r>
+      <w:proofErr w:type="gramStart"/>
+      <w:r>
+        <w:rPr>
+          <w:sz w:val="24"/>
+          <w:szCs w:val="24"/>
+        </w:rPr>
+        <w:t>plains</w:t>
+      </w:r>
+      <w:proofErr w:type="gramEnd"/>
+      <w:r>
+        <w:rPr>
+          <w:sz w:val="24"/>
+          <w:szCs w:val="24"/>
+        </w:rPr>
+        <w:t xml:space="preserve"> region</w:t>
       </w:r>
       <w:r>
         <w:rPr>
@@ -3067,21 +3105,12 @@
         </w:rPr>
         <w:t xml:space="preserve">snowfall was the Date of Bare Ground (DOBG) or the day of the year when snowpack first reached zero. </w:t>
       </w:r>
-      <w:commentRangeStart w:id="7"/>
-      <w:r>
-        <w:rPr>
-          <w:sz w:val="24"/>
-          <w:szCs w:val="24"/>
-        </w:rPr>
-        <w:t xml:space="preserve">Eight </w:t>
-      </w:r>
-      <w:commentRangeEnd w:id="7"/>
-      <w:r>
-        <w:rPr>
-          <w:sz w:val="24"/>
-          <w:szCs w:val="24"/>
-        </w:rPr>
-        <w:t>records</w:t>
+      <w:r>
+        <w:rPr>
+          <w:sz w:val="24"/>
+          <w:szCs w:val="24"/>
+        </w:rPr>
+        <w:t>Eight records</w:t>
       </w:r>
       <w:r>
         <w:rPr>
@@ -3092,16 +3121,26 @@
       </w:r>
       <w:r>
         <w:rPr>
-          <w:rStyle w:val="CommentReference"/>
-        </w:rPr>
-        <w:commentReference w:id="7"/>
-      </w:r>
-      <w:r>
-        <w:rPr>
-          <w:sz w:val="24"/>
-          <w:szCs w:val="24"/>
-        </w:rPr>
-        <w:t xml:space="preserve">indicated a short period, one to two days, of snowpack late in the season which were excluded. The third </w:t>
+          <w:sz w:val="24"/>
+          <w:szCs w:val="24"/>
+        </w:rPr>
+        <w:t xml:space="preserve">indicated a short period, </w:t>
+      </w:r>
+      <w:proofErr w:type="gramStart"/>
+      <w:r>
+        <w:rPr>
+          <w:sz w:val="24"/>
+          <w:szCs w:val="24"/>
+        </w:rPr>
+        <w:t>one to two days,</w:t>
+      </w:r>
+      <w:proofErr w:type="gramEnd"/>
+      <w:r>
+        <w:rPr>
+          <w:sz w:val="24"/>
+          <w:szCs w:val="24"/>
+        </w:rPr>
+        <w:t xml:space="preserve"> of snowpack late in the season which were excluded. The third </w:t>
       </w:r>
       <w:r>
         <w:rPr>
@@ -3185,7 +3224,15 @@
           <w:sz w:val="24"/>
           <w:szCs w:val="24"/>
         </w:rPr>
-        <w:t>with snowpack</w:t>
+        <w:t xml:space="preserve">with </w:t>
+      </w:r>
+      <w:proofErr w:type="spellStart"/>
+      <w:r>
+        <w:rPr>
+          <w:sz w:val="24"/>
+          <w:szCs w:val="24"/>
+        </w:rPr>
+        <w:t>snowpack</w:t>
       </w:r>
       <w:r>
         <w:rPr>
@@ -3194,6 +3241,7 @@
         </w:rPr>
         <w:t>s</w:t>
       </w:r>
+      <w:proofErr w:type="spellEnd"/>
       <w:r>
         <w:rPr>
           <w:sz w:val="24"/>
@@ -3386,16 +3434,9 @@
           <w:sz w:val="24"/>
           <w:szCs w:val="24"/>
         </w:rPr>
-        <w:t xml:space="preserve">We used </w:t>
-      </w:r>
-      <w:commentRangeStart w:id="8"/>
-      <w:r>
-        <w:rPr>
-          <w:sz w:val="24"/>
-          <w:szCs w:val="24"/>
-        </w:rPr>
-        <w:t xml:space="preserve">the </w:t>
-      </w:r>
+        <w:t xml:space="preserve">We used the </w:t>
+      </w:r>
+      <w:proofErr w:type="spellStart"/>
       <w:r>
         <w:rPr>
           <w:i/>
@@ -3405,29 +3446,13 @@
         </w:rPr>
         <w:t>lavaan</w:t>
       </w:r>
-      <w:r>
-        <w:rPr>
-          <w:sz w:val="24"/>
-          <w:szCs w:val="24"/>
-        </w:rPr>
-        <w:t xml:space="preserve"> package </w:t>
-      </w:r>
-      <w:commentRangeEnd w:id="8"/>
-      <w:r>
-        <w:rPr>
-          <w:rStyle w:val="CommentReference"/>
-          <w:sz w:val="24"/>
-          <w:szCs w:val="24"/>
-        </w:rPr>
-        <w:commentReference w:id="8"/>
-      </w:r>
-      <w:commentRangeStart w:id="10"/>
-      <w:r>
-        <w:rPr>
-          <w:sz w:val="24"/>
-          <w:szCs w:val="24"/>
-        </w:rPr>
-        <w:t xml:space="preserve">in R </w:t>
+      <w:proofErr w:type="spellEnd"/>
+      <w:r>
+        <w:rPr>
+          <w:sz w:val="24"/>
+          <w:szCs w:val="24"/>
+        </w:rPr>
+        <w:t xml:space="preserve"> package in R </w:t>
       </w:r>
       <w:r>
         <w:rPr>
@@ -3477,21 +3502,7 @@
           <w:sz w:val="24"/>
           <w:szCs w:val="24"/>
         </w:rPr>
-        <w:t xml:space="preserve">to </w:t>
-      </w:r>
-      <w:commentRangeEnd w:id="10"/>
-      <w:r>
-        <w:rPr>
-          <w:rStyle w:val="CommentReference"/>
-        </w:rPr>
-        <w:commentReference w:id="10"/>
-      </w:r>
-      <w:r>
-        <w:rPr>
-          <w:sz w:val="24"/>
-          <w:szCs w:val="24"/>
-        </w:rPr>
-        <w:t>incorporate</w:t>
+        <w:t>to incorporate</w:t>
       </w:r>
       <w:r>
         <w:rPr>
@@ -3625,29 +3636,7 @@
           <w:sz w:val="24"/>
           <w:szCs w:val="24"/>
         </w:rPr>
-        <w:t xml:space="preserve"> as endogenous variables (</w:t>
-      </w:r>
-      <w:commentRangeStart w:id="11"/>
-      <w:r>
-        <w:rPr>
-          <w:sz w:val="24"/>
-          <w:szCs w:val="24"/>
-        </w:rPr>
-        <w:t>Fig. 1</w:t>
-      </w:r>
-      <w:commentRangeEnd w:id="11"/>
-      <w:r>
-        <w:rPr>
-          <w:rStyle w:val="CommentReference"/>
-        </w:rPr>
-        <w:commentReference w:id="11"/>
-      </w:r>
-      <w:r>
-        <w:rPr>
-          <w:sz w:val="24"/>
-          <w:szCs w:val="24"/>
-        </w:rPr>
-        <w:t>)</w:t>
+        <w:t xml:space="preserve"> as endogenous variables (Fig. 1)</w:t>
       </w:r>
       <w:r>
         <w:rPr>
@@ -3710,31 +3699,7 @@
           <w:sz w:val="24"/>
           <w:szCs w:val="24"/>
         </w:rPr>
-        <w:t xml:space="preserve">, we applied full information maximum </w:t>
-      </w:r>
-      <w:commentRangeStart w:id="12"/>
-      <w:r>
-        <w:rPr>
-          <w:sz w:val="24"/>
-          <w:szCs w:val="24"/>
-        </w:rPr>
-        <w:t xml:space="preserve">likelihood (FIML) </w:t>
-      </w:r>
-      <w:commentRangeEnd w:id="12"/>
-      <w:r>
-        <w:rPr>
-          <w:rStyle w:val="CommentReference"/>
-          <w:sz w:val="24"/>
-          <w:szCs w:val="24"/>
-        </w:rPr>
-        <w:commentReference w:id="12"/>
-      </w:r>
-      <w:r>
-        <w:rPr>
-          <w:sz w:val="24"/>
-          <w:szCs w:val="24"/>
-        </w:rPr>
-        <w:t>estimation</w:t>
+        <w:t>, we applied full information maximum likelihood (FIML) estimation</w:t>
       </w:r>
       <w:r>
         <w:rPr>
@@ -3760,12 +3725,21 @@
           <w:szCs w:val="24"/>
         </w:rPr>
       </w:pPr>
-      <w:r>
-        <w:rPr>
-          <w:sz w:val="24"/>
-          <w:szCs w:val="24"/>
-        </w:rPr>
-        <w:t xml:space="preserve">In order to identify the best overall structural equation model for analyzing relationships among climate and flowering variables we used a model selection approach and compared the fit of the full model (above) to three other reduced models that omitted either </w:t>
+      <w:proofErr w:type="gramStart"/>
+      <w:r>
+        <w:rPr>
+          <w:sz w:val="24"/>
+          <w:szCs w:val="24"/>
+        </w:rPr>
+        <w:t>In order to</w:t>
+      </w:r>
+      <w:proofErr w:type="gramEnd"/>
+      <w:r>
+        <w:rPr>
+          <w:sz w:val="24"/>
+          <w:szCs w:val="24"/>
+        </w:rPr>
+        <w:t xml:space="preserve"> identify the best overall structural equation model for analyzing relationships among climate and flowering variables we used a model selection approach and compared the fit of the full model (above) to three other reduced models that omitted either </w:t>
       </w:r>
       <w:r>
         <w:rPr>
@@ -3802,6 +3776,7 @@
         </w:rPr>
         <w:t xml:space="preserve">.  After using the </w:t>
       </w:r>
+      <w:proofErr w:type="spellStart"/>
       <w:r>
         <w:rPr>
           <w:i/>
@@ -3811,6 +3786,7 @@
         </w:rPr>
         <w:t>lavaan</w:t>
       </w:r>
+      <w:proofErr w:type="spellEnd"/>
       <w:r>
         <w:rPr>
           <w:sz w:val="24"/>
@@ -4004,7 +3980,23 @@
           <w:sz w:val="24"/>
           <w:szCs w:val="24"/>
         </w:rPr>
-        <w:t xml:space="preserve"> and included early, mid, and late spring flowering species (Fig. </w:t>
+        <w:t xml:space="preserve"> and </w:t>
+      </w:r>
+      <w:proofErr w:type="gramStart"/>
+      <w:r>
+        <w:rPr>
+          <w:sz w:val="24"/>
+          <w:szCs w:val="24"/>
+        </w:rPr>
+        <w:t>included early,</w:t>
+      </w:r>
+      <w:proofErr w:type="gramEnd"/>
+      <w:r>
+        <w:rPr>
+          <w:sz w:val="24"/>
+          <w:szCs w:val="24"/>
+        </w:rPr>
+        <w:t xml:space="preserve"> mid, and late spring flowering species (Fig. </w:t>
       </w:r>
       <w:r>
         <w:rPr>
@@ -4128,15 +4120,7 @@
           <w:sz w:val="24"/>
           <w:szCs w:val="24"/>
         </w:rPr>
-        <w:t xml:space="preserve"> estimating goodness </w:t>
-      </w:r>
-      <w:commentRangeStart w:id="14"/>
-      <w:r>
-        <w:rPr>
-          <w:sz w:val="24"/>
-          <w:szCs w:val="24"/>
-        </w:rPr>
-        <w:t>of fit</w:t>
+        <w:t xml:space="preserve"> estimating goodness of fit</w:t>
       </w:r>
       <w:r>
         <w:rPr>
@@ -4188,6 +4172,7 @@
         </w:rPr>
         <w:t xml:space="preserve"> (</w:t>
       </w:r>
+      <w:proofErr w:type="spellStart"/>
       <w:r>
         <w:rPr>
           <w:i/>
@@ -4195,85 +4180,9 @@
           <w:sz w:val="24"/>
           <w:szCs w:val="24"/>
         </w:rPr>
-        <w:t>lavaan)</w:t>
-      </w:r>
-      <w:r>
-        <w:rPr>
-          <w:sz w:val="24"/>
-          <w:szCs w:val="24"/>
-        </w:rPr>
-        <w:t>,</w:t>
-      </w:r>
-      <w:r>
-        <w:rPr>
-          <w:sz w:val="24"/>
-          <w:szCs w:val="24"/>
-        </w:rPr>
-        <w:t xml:space="preserve"> the </w:t>
-      </w:r>
-      <w:commentRangeEnd w:id="14"/>
-      <w:r>
-        <w:rPr>
-          <w:rStyle w:val="CommentReference"/>
-        </w:rPr>
-        <w:commentReference w:id="14"/>
-      </w:r>
-      <w:r>
-        <w:rPr>
-          <w:sz w:val="24"/>
-          <w:szCs w:val="24"/>
-        </w:rPr>
-        <w:t xml:space="preserve">reduced model </w:t>
-      </w:r>
-      <w:r>
-        <w:rPr>
-          <w:sz w:val="24"/>
-          <w:szCs w:val="24"/>
-        </w:rPr>
-        <w:t>was a good representation</w:t>
-      </w:r>
-      <w:r>
-        <w:rPr>
-          <w:sz w:val="24"/>
-          <w:szCs w:val="24"/>
-        </w:rPr>
-        <w:t xml:space="preserve"> of the </w:t>
-      </w:r>
-      <w:r>
-        <w:rPr>
-          <w:sz w:val="24"/>
-          <w:szCs w:val="24"/>
-        </w:rPr>
-        <w:t>relationships among the exogenous and endogenous variables</w:t>
-      </w:r>
-      <w:r>
-        <w:rPr>
-          <w:sz w:val="24"/>
-          <w:szCs w:val="24"/>
-        </w:rPr>
-        <w:t xml:space="preserve"> </w:t>
-      </w:r>
-      <w:r>
-        <w:rPr>
-          <w:sz w:val="24"/>
-          <w:szCs w:val="24"/>
-        </w:rPr>
-        <w:t xml:space="preserve">for all </w:t>
-      </w:r>
-      <w:r>
-        <w:rPr>
-          <w:sz w:val="24"/>
-          <w:szCs w:val="24"/>
-        </w:rPr>
-        <w:t>but</w:t>
-      </w:r>
-      <w:r>
-        <w:rPr>
-          <w:sz w:val="24"/>
-          <w:szCs w:val="24"/>
-        </w:rPr>
-        <w:t xml:space="preserve"> five species</w:t>
-      </w:r>
+        <w:t>lavaan</w:t>
+      </w:r>
+      <w:proofErr w:type="spellEnd"/>
       <w:r>
         <w:rPr>
           <w:i/>
@@ -4281,7 +4190,70 @@
           <w:sz w:val="24"/>
           <w:szCs w:val="24"/>
         </w:rPr>
+        <w:t>)</w:t>
+      </w:r>
+      <w:r>
+        <w:rPr>
+          <w:sz w:val="24"/>
+          <w:szCs w:val="24"/>
+        </w:rPr>
+        <w:t>,</w:t>
+      </w:r>
+      <w:r>
+        <w:rPr>
+          <w:sz w:val="24"/>
+          <w:szCs w:val="24"/>
+        </w:rPr>
+        <w:t xml:space="preserve"> the reduced model </w:t>
+      </w:r>
+      <w:r>
+        <w:rPr>
+          <w:sz w:val="24"/>
+          <w:szCs w:val="24"/>
+        </w:rPr>
+        <w:t>was a good representation</w:t>
+      </w:r>
+      <w:r>
+        <w:rPr>
+          <w:sz w:val="24"/>
+          <w:szCs w:val="24"/>
+        </w:rPr>
+        <w:t xml:space="preserve"> of the </w:t>
+      </w:r>
+      <w:r>
+        <w:rPr>
+          <w:sz w:val="24"/>
+          <w:szCs w:val="24"/>
+        </w:rPr>
+        <w:t>relationships among the exogenous and endogenous variables</w:t>
+      </w:r>
+      <w:r>
+        <w:rPr>
+          <w:sz w:val="24"/>
+          <w:szCs w:val="24"/>
+        </w:rPr>
         <w:t xml:space="preserve"> </w:t>
+      </w:r>
+      <w:r>
+        <w:rPr>
+          <w:sz w:val="24"/>
+          <w:szCs w:val="24"/>
+        </w:rPr>
+        <w:t xml:space="preserve">for all </w:t>
+      </w:r>
+      <w:r>
+        <w:rPr>
+          <w:sz w:val="24"/>
+          <w:szCs w:val="24"/>
+        </w:rPr>
+        <w:t>but</w:t>
+      </w:r>
+      <w:r>
+        <w:rPr>
+          <w:sz w:val="24"/>
+          <w:szCs w:val="24"/>
+        </w:rPr>
+        <w:t xml:space="preserve"> five species</w:t>
       </w:r>
       <w:r>
         <w:rPr>
@@ -4290,7 +4262,7 @@
           <w:sz w:val="24"/>
           <w:szCs w:val="24"/>
         </w:rPr>
-        <w:t>(</w:t>
+        <w:t xml:space="preserve"> </w:t>
       </w:r>
       <w:r>
         <w:rPr>
@@ -4299,14 +4271,7 @@
           <w:sz w:val="24"/>
           <w:szCs w:val="24"/>
         </w:rPr>
-        <w:t>Anemone patens</w:t>
-      </w:r>
-      <w:r>
-        <w:rPr>
-          <w:sz w:val="24"/>
-          <w:szCs w:val="24"/>
-        </w:rPr>
-        <w:t xml:space="preserve">, </w:t>
+        <w:t>(</w:t>
       </w:r>
       <w:r>
         <w:rPr>
@@ -4315,7 +4280,7 @@
           <w:sz w:val="24"/>
           <w:szCs w:val="24"/>
         </w:rPr>
-        <w:t>Caltha palustris</w:t>
+        <w:t>Anemone patens</w:t>
       </w:r>
       <w:r>
         <w:rPr>
@@ -4331,7 +4296,7 @@
           <w:sz w:val="24"/>
           <w:szCs w:val="24"/>
         </w:rPr>
-        <w:t>Lithospermum canescens</w:t>
+        <w:t>Caltha palustris</w:t>
       </w:r>
       <w:r>
         <w:rPr>
@@ -4347,15 +4312,9 @@
           <w:sz w:val="24"/>
           <w:szCs w:val="24"/>
         </w:rPr>
-        <w:t>Campanula rotundifolia</w:t>
-      </w:r>
-      <w:r>
-        <w:rPr>
-          <w:sz w:val="24"/>
-          <w:szCs w:val="24"/>
-        </w:rPr>
-        <w:t xml:space="preserve">, and </w:t>
-      </w:r>
+        <w:t xml:space="preserve">Lithospermum </w:t>
+      </w:r>
+      <w:proofErr w:type="spellStart"/>
       <w:r>
         <w:rPr>
           <w:i/>
@@ -4363,7 +4322,15 @@
           <w:sz w:val="24"/>
           <w:szCs w:val="24"/>
         </w:rPr>
-        <w:t>Amorpha canescens</w:t>
+        <w:t>canescens</w:t>
+      </w:r>
+      <w:proofErr w:type="spellEnd"/>
+      <w:r>
+        <w:rPr>
+          <w:sz w:val="24"/>
+          <w:szCs w:val="24"/>
+        </w:rPr>
+        <w:t xml:space="preserve">, </w:t>
       </w:r>
       <w:r>
         <w:rPr>
@@ -4372,21 +4339,14 @@
           <w:sz w:val="24"/>
           <w:szCs w:val="24"/>
         </w:rPr>
-        <w:t>)</w:t>
-      </w:r>
-      <w:r>
-        <w:rPr>
-          <w:sz w:val="24"/>
-          <w:szCs w:val="24"/>
-        </w:rPr>
-        <w:t xml:space="preserve">. </w:t>
-      </w:r>
-      <w:r>
-        <w:rPr>
-          <w:sz w:val="24"/>
-          <w:szCs w:val="24"/>
-        </w:rPr>
-        <w:t xml:space="preserve">These five species were removed from further analysis and consideration.  </w:t>
+        <w:t>Campanula rotundifolia</w:t>
+      </w:r>
+      <w:r>
+        <w:rPr>
+          <w:sz w:val="24"/>
+          <w:szCs w:val="24"/>
+        </w:rPr>
+        <w:t xml:space="preserve">, and </w:t>
       </w:r>
       <w:r>
         <w:rPr>
@@ -4395,6 +4355,49 @@
           <w:sz w:val="24"/>
           <w:szCs w:val="24"/>
         </w:rPr>
+        <w:t xml:space="preserve">Amorpha </w:t>
+      </w:r>
+      <w:proofErr w:type="spellStart"/>
+      <w:r>
+        <w:rPr>
+          <w:i/>
+          <w:iCs/>
+          <w:sz w:val="24"/>
+          <w:szCs w:val="24"/>
+        </w:rPr>
+        <w:t>canescens</w:t>
+      </w:r>
+      <w:proofErr w:type="spellEnd"/>
+      <w:r>
+        <w:rPr>
+          <w:i/>
+          <w:iCs/>
+          <w:sz w:val="24"/>
+          <w:szCs w:val="24"/>
+        </w:rPr>
+        <w:t>)</w:t>
+      </w:r>
+      <w:r>
+        <w:rPr>
+          <w:sz w:val="24"/>
+          <w:szCs w:val="24"/>
+        </w:rPr>
+        <w:t xml:space="preserve">. </w:t>
+      </w:r>
+      <w:r>
+        <w:rPr>
+          <w:sz w:val="24"/>
+          <w:szCs w:val="24"/>
+        </w:rPr>
+        <w:t xml:space="preserve">These five species were removed from further analysis and consideration.  </w:t>
+      </w:r>
+      <w:r>
+        <w:rPr>
+          <w:i/>
+          <w:iCs/>
+          <w:sz w:val="24"/>
+          <w:szCs w:val="24"/>
+        </w:rPr>
         <w:t xml:space="preserve"> </w:t>
       </w:r>
     </w:p>
@@ -4482,7 +4485,23 @@
           <w:sz w:val="24"/>
           <w:szCs w:val="24"/>
         </w:rPr>
-        <w:t xml:space="preserve"> was significant in 12 out of 19 species analyzed suggesting an important role of temperature in determining flowering time for a majority of species</w:t>
+        <w:t xml:space="preserve"> was significant in 12 out of 19 species analyzed suggesting an important role of temperature in determining flowering time for </w:t>
+      </w:r>
+      <w:proofErr w:type="gramStart"/>
+      <w:r>
+        <w:rPr>
+          <w:sz w:val="24"/>
+          <w:szCs w:val="24"/>
+        </w:rPr>
+        <w:t>a majority of</w:t>
+      </w:r>
+      <w:proofErr w:type="gramEnd"/>
+      <w:r>
+        <w:rPr>
+          <w:sz w:val="24"/>
+          <w:szCs w:val="24"/>
+        </w:rPr>
+        <w:t xml:space="preserve"> species</w:t>
       </w:r>
       <w:r>
         <w:rPr>
@@ -4740,8 +4759,18 @@
           <w:sz w:val="24"/>
           <w:szCs w:val="24"/>
         </w:rPr>
-        <w:t>Cypripedium candidum</w:t>
-      </w:r>
+        <w:t xml:space="preserve">Cypripedium </w:t>
+      </w:r>
+      <w:proofErr w:type="spellStart"/>
+      <w:r>
+        <w:rPr>
+          <w:i/>
+          <w:sz w:val="24"/>
+          <w:szCs w:val="24"/>
+        </w:rPr>
+        <w:t>candidum</w:t>
+      </w:r>
+      <w:proofErr w:type="spellEnd"/>
       <w:r>
         <w:rPr>
           <w:sz w:val="24"/>
@@ -4840,8 +4869,18 @@
           <w:sz w:val="24"/>
           <w:szCs w:val="24"/>
         </w:rPr>
-        <w:t>Rosa arkansana</w:t>
-      </w:r>
+        <w:t xml:space="preserve">Rosa </w:t>
+      </w:r>
+      <w:proofErr w:type="spellStart"/>
+      <w:r>
+        <w:rPr>
+          <w:i/>
+          <w:sz w:val="24"/>
+          <w:szCs w:val="24"/>
+        </w:rPr>
+        <w:t>arkansana</w:t>
+      </w:r>
+      <w:proofErr w:type="spellEnd"/>
       <w:r>
         <w:rPr>
           <w:sz w:val="24"/>
@@ -5794,7 +5833,23 @@
           <w:sz w:val="24"/>
           <w:szCs w:val="24"/>
         </w:rPr>
-        <w:t xml:space="preserve"> with the exception of three </w:t>
+        <w:t xml:space="preserve"> </w:t>
+      </w:r>
+      <w:proofErr w:type="gramStart"/>
+      <w:r>
+        <w:rPr>
+          <w:sz w:val="24"/>
+          <w:szCs w:val="24"/>
+        </w:rPr>
+        <w:t>with the exception of</w:t>
+      </w:r>
+      <w:proofErr w:type="gramEnd"/>
+      <w:r>
+        <w:rPr>
+          <w:sz w:val="24"/>
+          <w:szCs w:val="24"/>
+        </w:rPr>
+        <w:t xml:space="preserve"> three </w:t>
       </w:r>
       <w:r>
         <w:rPr>
@@ -5845,15 +5900,9 @@
           <w:sz w:val="24"/>
           <w:szCs w:val="24"/>
         </w:rPr>
-        <w:t xml:space="preserve">Rosa arkansana </w:t>
-      </w:r>
-      <w:r>
-        <w:rPr>
-          <w:sz w:val="24"/>
-          <w:szCs w:val="24"/>
-        </w:rPr>
-        <w:t xml:space="preserve">and </w:t>
-      </w:r>
+        <w:t xml:space="preserve">Rosa </w:t>
+      </w:r>
+      <w:proofErr w:type="spellStart"/>
       <w:r>
         <w:rPr>
           <w:i/>
@@ -5861,113 +5910,9 @@
           <w:sz w:val="24"/>
           <w:szCs w:val="24"/>
         </w:rPr>
-        <w:t>Zigadenus elegans</w:t>
-      </w:r>
-      <w:r>
-        <w:rPr>
-          <w:sz w:val="24"/>
-          <w:szCs w:val="24"/>
-        </w:rPr>
-        <w:t>)</w:t>
-      </w:r>
-      <w:r>
-        <w:rPr>
-          <w:sz w:val="24"/>
-          <w:szCs w:val="24"/>
-        </w:rPr>
-        <w:t xml:space="preserve"> had positive regression coefficients meaning the </w:t>
-      </w:r>
-      <w:r>
-        <w:rPr>
-          <w:sz w:val="24"/>
-          <w:szCs w:val="24"/>
-        </w:rPr>
-        <w:t>deeper the snow</w:t>
-      </w:r>
-      <w:r>
-        <w:rPr>
-          <w:sz w:val="24"/>
-          <w:szCs w:val="24"/>
-        </w:rPr>
-        <w:t xml:space="preserve"> on day X in March, the later</w:t>
-      </w:r>
-      <w:r>
-        <w:rPr>
-          <w:sz w:val="24"/>
-          <w:szCs w:val="24"/>
-        </w:rPr>
-        <w:t xml:space="preserve"> </w:t>
-      </w:r>
-      <w:r>
-        <w:rPr>
-          <w:sz w:val="24"/>
-          <w:szCs w:val="24"/>
-        </w:rPr>
-        <w:t>the species flowered</w:t>
-      </w:r>
-      <w:r>
-        <w:rPr>
-          <w:sz w:val="24"/>
-          <w:szCs w:val="24"/>
-        </w:rPr>
-        <w:t>.</w:t>
-      </w:r>
-      <w:r>
-        <w:rPr>
-          <w:sz w:val="24"/>
-          <w:szCs w:val="24"/>
-        </w:rPr>
-        <w:t xml:space="preserve"> </w:t>
-      </w:r>
-      <w:r>
-        <w:rPr>
-          <w:sz w:val="24"/>
-          <w:szCs w:val="24"/>
-        </w:rPr>
-        <w:t>This outcome would be expected if snow cover impaired earlier flowering.</w:t>
-      </w:r>
-      <w:r>
-        <w:rPr>
-          <w:sz w:val="24"/>
-          <w:szCs w:val="24"/>
-        </w:rPr>
-        <w:t xml:space="preserve"> </w:t>
-      </w:r>
-      <w:r>
-        <w:rPr>
-          <w:sz w:val="24"/>
-          <w:szCs w:val="24"/>
-        </w:rPr>
-        <w:t xml:space="preserve">Since these species flower later in the summer, </w:t>
-      </w:r>
-      <w:r>
-        <w:rPr>
-          <w:sz w:val="24"/>
-          <w:szCs w:val="24"/>
-        </w:rPr>
-        <w:t>d</w:t>
-      </w:r>
-      <w:r>
-        <w:rPr>
-          <w:sz w:val="24"/>
-          <w:szCs w:val="24"/>
-        </w:rPr>
-        <w:t xml:space="preserve">evelopmental processes earlier in the spring could be directly affected by snowpack, shifting flowering phenology. </w:t>
-      </w:r>
-      <w:r>
-        <w:rPr>
-          <w:sz w:val="24"/>
-          <w:szCs w:val="24"/>
-        </w:rPr>
-        <w:t>One species</w:t>
-      </w:r>
-      <w:r>
-        <w:rPr>
-          <w:sz w:val="24"/>
-          <w:szCs w:val="24"/>
-        </w:rPr>
-        <w:t xml:space="preserve"> (</w:t>
-      </w:r>
+        <w:t>arkansana</w:t>
+      </w:r>
+      <w:proofErr w:type="spellEnd"/>
       <w:r>
         <w:rPr>
           <w:i/>
@@ -5975,20 +5920,6 @@
           <w:sz w:val="24"/>
           <w:szCs w:val="24"/>
         </w:rPr>
-        <w:t>Cypripedium candidum</w:t>
-      </w:r>
-      <w:r>
-        <w:rPr>
-          <w:sz w:val="24"/>
-          <w:szCs w:val="24"/>
-        </w:rPr>
-        <w:t>)</w:t>
-      </w:r>
-      <w:r>
-        <w:rPr>
-          <w:sz w:val="24"/>
-          <w:szCs w:val="24"/>
-        </w:rPr>
         <w:t xml:space="preserve"> </w:t>
       </w:r>
       <w:r>
@@ -5996,21 +5927,7 @@
           <w:sz w:val="24"/>
           <w:szCs w:val="24"/>
         </w:rPr>
-        <w:t>had</w:t>
-      </w:r>
-      <w:r>
-        <w:rPr>
-          <w:sz w:val="24"/>
-          <w:szCs w:val="24"/>
-        </w:rPr>
-        <w:t xml:space="preserve"> a negative regression coefficient </w:t>
-      </w:r>
-      <w:r>
-        <w:rPr>
-          <w:sz w:val="24"/>
-          <w:szCs w:val="24"/>
-        </w:rPr>
-        <w:t xml:space="preserve">meaning that increased snowpack led to earlier flowering. </w:t>
+        <w:t xml:space="preserve">and </w:t>
       </w:r>
       <w:r>
         <w:rPr>
@@ -6019,7 +5936,196 @@
           <w:sz w:val="24"/>
           <w:szCs w:val="24"/>
         </w:rPr>
-        <w:t xml:space="preserve">Cypripedium candidum </w:t>
+        <w:t>Zigadenus elegans</w:t>
+      </w:r>
+      <w:r>
+        <w:rPr>
+          <w:sz w:val="24"/>
+          <w:szCs w:val="24"/>
+        </w:rPr>
+        <w:t>)</w:t>
+      </w:r>
+      <w:r>
+        <w:rPr>
+          <w:sz w:val="24"/>
+          <w:szCs w:val="24"/>
+        </w:rPr>
+        <w:t xml:space="preserve"> had positive regression coefficients meaning the </w:t>
+      </w:r>
+      <w:r>
+        <w:rPr>
+          <w:sz w:val="24"/>
+          <w:szCs w:val="24"/>
+        </w:rPr>
+        <w:t>deeper the snow</w:t>
+      </w:r>
+      <w:r>
+        <w:rPr>
+          <w:sz w:val="24"/>
+          <w:szCs w:val="24"/>
+        </w:rPr>
+        <w:t xml:space="preserve"> on day X in March, the later</w:t>
+      </w:r>
+      <w:r>
+        <w:rPr>
+          <w:sz w:val="24"/>
+          <w:szCs w:val="24"/>
+        </w:rPr>
+        <w:t xml:space="preserve"> </w:t>
+      </w:r>
+      <w:r>
+        <w:rPr>
+          <w:sz w:val="24"/>
+          <w:szCs w:val="24"/>
+        </w:rPr>
+        <w:t>the species flowered</w:t>
+      </w:r>
+      <w:r>
+        <w:rPr>
+          <w:sz w:val="24"/>
+          <w:szCs w:val="24"/>
+        </w:rPr>
+        <w:t>.</w:t>
+      </w:r>
+      <w:r>
+        <w:rPr>
+          <w:sz w:val="24"/>
+          <w:szCs w:val="24"/>
+        </w:rPr>
+        <w:t xml:space="preserve"> </w:t>
+      </w:r>
+      <w:r>
+        <w:rPr>
+          <w:sz w:val="24"/>
+          <w:szCs w:val="24"/>
+        </w:rPr>
+        <w:t>This outcome would be expected if snow cover impaired earlier flowering.</w:t>
+      </w:r>
+      <w:r>
+        <w:rPr>
+          <w:sz w:val="24"/>
+          <w:szCs w:val="24"/>
+        </w:rPr>
+        <w:t xml:space="preserve"> </w:t>
+      </w:r>
+      <w:r>
+        <w:rPr>
+          <w:sz w:val="24"/>
+          <w:szCs w:val="24"/>
+        </w:rPr>
+        <w:t xml:space="preserve">Since these species flower later in the summer, </w:t>
+      </w:r>
+      <w:r>
+        <w:rPr>
+          <w:sz w:val="24"/>
+          <w:szCs w:val="24"/>
+        </w:rPr>
+        <w:t>d</w:t>
+      </w:r>
+      <w:r>
+        <w:rPr>
+          <w:sz w:val="24"/>
+          <w:szCs w:val="24"/>
+        </w:rPr>
+        <w:t xml:space="preserve">evelopmental processes earlier in the spring could be directly affected by snowpack, shifting flowering phenology. </w:t>
+      </w:r>
+      <w:r>
+        <w:rPr>
+          <w:sz w:val="24"/>
+          <w:szCs w:val="24"/>
+        </w:rPr>
+        <w:t>One species</w:t>
+      </w:r>
+      <w:r>
+        <w:rPr>
+          <w:sz w:val="24"/>
+          <w:szCs w:val="24"/>
+        </w:rPr>
+        <w:t xml:space="preserve"> (</w:t>
+      </w:r>
+      <w:r>
+        <w:rPr>
+          <w:i/>
+          <w:iCs/>
+          <w:sz w:val="24"/>
+          <w:szCs w:val="24"/>
+        </w:rPr>
+        <w:t xml:space="preserve">Cypripedium </w:t>
+      </w:r>
+      <w:proofErr w:type="spellStart"/>
+      <w:r>
+        <w:rPr>
+          <w:i/>
+          <w:iCs/>
+          <w:sz w:val="24"/>
+          <w:szCs w:val="24"/>
+        </w:rPr>
+        <w:t>candidum</w:t>
+      </w:r>
+      <w:proofErr w:type="spellEnd"/>
+      <w:r>
+        <w:rPr>
+          <w:sz w:val="24"/>
+          <w:szCs w:val="24"/>
+        </w:rPr>
+        <w:t>)</w:t>
+      </w:r>
+      <w:r>
+        <w:rPr>
+          <w:sz w:val="24"/>
+          <w:szCs w:val="24"/>
+        </w:rPr>
+        <w:t xml:space="preserve"> </w:t>
+      </w:r>
+      <w:r>
+        <w:rPr>
+          <w:sz w:val="24"/>
+          <w:szCs w:val="24"/>
+        </w:rPr>
+        <w:t>had</w:t>
+      </w:r>
+      <w:r>
+        <w:rPr>
+          <w:sz w:val="24"/>
+          <w:szCs w:val="24"/>
+        </w:rPr>
+        <w:t xml:space="preserve"> a negative regression coefficient </w:t>
+      </w:r>
+      <w:r>
+        <w:rPr>
+          <w:sz w:val="24"/>
+          <w:szCs w:val="24"/>
+        </w:rPr>
+        <w:t xml:space="preserve">meaning that increased snowpack led to earlier flowering. </w:t>
+      </w:r>
+      <w:r>
+        <w:rPr>
+          <w:i/>
+          <w:iCs/>
+          <w:sz w:val="24"/>
+          <w:szCs w:val="24"/>
+        </w:rPr>
+        <w:t xml:space="preserve">Cypripedium </w:t>
+      </w:r>
+      <w:proofErr w:type="spellStart"/>
+      <w:r>
+        <w:rPr>
+          <w:i/>
+          <w:iCs/>
+          <w:sz w:val="24"/>
+          <w:szCs w:val="24"/>
+        </w:rPr>
+        <w:t>candidum</w:t>
+      </w:r>
+      <w:proofErr w:type="spellEnd"/>
+      <w:r>
+        <w:rPr>
+          <w:i/>
+          <w:iCs/>
+          <w:sz w:val="24"/>
+          <w:szCs w:val="24"/>
+        </w:rPr>
+        <w:t xml:space="preserve"> </w:t>
       </w:r>
       <w:r>
         <w:rPr>
@@ -6449,12 +6555,21 @@
         </w:rPr>
         <w:t xml:space="preserve"> </w:t>
       </w:r>
-      <w:r>
-        <w:rPr>
-          <w:sz w:val="24"/>
-          <w:szCs w:val="24"/>
-        </w:rPr>
-        <w:t xml:space="preserve">Patricola and Cook (2013) found that precipitation is expected to increase for April and May </w:t>
+      <w:proofErr w:type="spellStart"/>
+      <w:r>
+        <w:rPr>
+          <w:sz w:val="24"/>
+          <w:szCs w:val="24"/>
+        </w:rPr>
+        <w:t>Patricola</w:t>
+      </w:r>
+      <w:proofErr w:type="spellEnd"/>
+      <w:r>
+        <w:rPr>
+          <w:sz w:val="24"/>
+          <w:szCs w:val="24"/>
+        </w:rPr>
+        <w:t xml:space="preserve"> and Cook (2013) found that precipitation is expected to increase for April and May </w:t>
       </w:r>
       <w:r>
         <w:rPr>
@@ -6519,8 +6634,17 @@
           <w:sz w:val="24"/>
           <w:szCs w:val="24"/>
         </w:rPr>
-        <w:t>Ned Dochterman</w:t>
-      </w:r>
+        <w:t xml:space="preserve">Ned </w:t>
+      </w:r>
+      <w:proofErr w:type="spellStart"/>
+      <w:r>
+        <w:rPr>
+          <w:sz w:val="24"/>
+          <w:szCs w:val="24"/>
+        </w:rPr>
+        <w:t>Dochterman</w:t>
+      </w:r>
+      <w:proofErr w:type="spellEnd"/>
       <w:r>
         <w:rPr>
           <w:sz w:val="24"/>
@@ -6533,7 +6657,23 @@
           <w:sz w:val="24"/>
           <w:szCs w:val="24"/>
         </w:rPr>
-        <w:t xml:space="preserve"> We acknowledge Edward DeKeyser for his expertise on prairie and wetland plant species.</w:t>
+        <w:t xml:space="preserve"> We acknowledge Edward </w:t>
+      </w:r>
+      <w:proofErr w:type="spellStart"/>
+      <w:r>
+        <w:rPr>
+          <w:sz w:val="24"/>
+          <w:szCs w:val="24"/>
+        </w:rPr>
+        <w:t>DeKeyser</w:t>
+      </w:r>
+      <w:proofErr w:type="spellEnd"/>
+      <w:r>
+        <w:rPr>
+          <w:sz w:val="24"/>
+          <w:szCs w:val="24"/>
+        </w:rPr>
+        <w:t xml:space="preserve"> for his expertise on prairie and wetland plant species.</w:t>
       </w:r>
     </w:p>
     <w:p>
@@ -7219,28 +7359,13 @@
           <w:szCs w:val="24"/>
         </w:rPr>
       </w:pPr>
-      <w:commentRangeStart w:id="15"/>
       <w:r>
         <w:rPr>
           <w:sz w:val="24"/>
           <w:szCs w:val="24"/>
         </w:rPr>
         <w:lastRenderedPageBreak/>
-        <w:t>Table 1</w:t>
-      </w:r>
-      <w:commentRangeEnd w:id="15"/>
-      <w:r>
-        <w:rPr>
-          <w:rStyle w:val="CommentReference"/>
-        </w:rPr>
-        <w:commentReference w:id="15"/>
-      </w:r>
-      <w:r>
-        <w:rPr>
-          <w:sz w:val="24"/>
-          <w:szCs w:val="24"/>
-        </w:rPr>
-        <w:t xml:space="preserve">. Statistical summary of </w:t>
+        <w:t xml:space="preserve">Table 1. Statistical summary of </w:t>
       </w:r>
       <w:r>
         <w:rPr>
@@ -7542,8 +7667,19 @@
                 <w:sz w:val="24"/>
                 <w:szCs w:val="24"/>
               </w:rPr>
-              <w:t>Ranunculus rhomboides</w:t>
-            </w:r>
+              <w:t xml:space="preserve">Ranunculus </w:t>
+            </w:r>
+            <w:proofErr w:type="spellStart"/>
+            <w:r>
+              <w:rPr>
+                <w:i/>
+                <w:iCs/>
+                <w:sz w:val="24"/>
+                <w:szCs w:val="24"/>
+              </w:rPr>
+              <w:t>rhomboides</w:t>
+            </w:r>
+            <w:proofErr w:type="spellEnd"/>
           </w:p>
         </w:tc>
         <w:tc>
@@ -7766,6 +7902,7 @@
                 <w:szCs w:val="24"/>
               </w:rPr>
             </w:pPr>
+            <w:proofErr w:type="spellStart"/>
             <w:r>
               <w:rPr>
                 <w:i/>
@@ -7773,8 +7910,29 @@
                 <w:sz w:val="24"/>
                 <w:szCs w:val="24"/>
               </w:rPr>
-              <w:t>Cerastium arvense</w:t>
-            </w:r>
+              <w:t>Cerastium</w:t>
+            </w:r>
+            <w:proofErr w:type="spellEnd"/>
+            <w:r>
+              <w:rPr>
+                <w:i/>
+                <w:iCs/>
+                <w:sz w:val="24"/>
+                <w:szCs w:val="24"/>
+              </w:rPr>
+              <w:t xml:space="preserve"> </w:t>
+            </w:r>
+            <w:proofErr w:type="spellStart"/>
+            <w:r>
+              <w:rPr>
+                <w:i/>
+                <w:iCs/>
+                <w:sz w:val="24"/>
+                <w:szCs w:val="24"/>
+              </w:rPr>
+              <w:t>arvense</w:t>
+            </w:r>
+            <w:proofErr w:type="spellEnd"/>
           </w:p>
         </w:tc>
         <w:tc>
@@ -8001,8 +8159,19 @@
                 <w:sz w:val="24"/>
                 <w:szCs w:val="24"/>
               </w:rPr>
-              <w:t>Ranunculus abortivus</w:t>
-            </w:r>
+              <w:t xml:space="preserve">Ranunculus </w:t>
+            </w:r>
+            <w:proofErr w:type="spellStart"/>
+            <w:r>
+              <w:rPr>
+                <w:i/>
+                <w:iCs/>
+                <w:sz w:val="24"/>
+                <w:szCs w:val="24"/>
+              </w:rPr>
+              <w:t>abortivus</w:t>
+            </w:r>
+            <w:proofErr w:type="spellEnd"/>
           </w:p>
         </w:tc>
         <w:tc>
@@ -8229,8 +8398,19 @@
                 <w:sz w:val="24"/>
                 <w:szCs w:val="24"/>
               </w:rPr>
-              <w:t>Oxalis violacea</w:t>
-            </w:r>
+              <w:t xml:space="preserve">Oxalis </w:t>
+            </w:r>
+            <w:proofErr w:type="spellStart"/>
+            <w:r>
+              <w:rPr>
+                <w:i/>
+                <w:iCs/>
+                <w:sz w:val="24"/>
+                <w:szCs w:val="24"/>
+              </w:rPr>
+              <w:t>violacea</w:t>
+            </w:r>
+            <w:proofErr w:type="spellEnd"/>
           </w:p>
         </w:tc>
         <w:tc>
@@ -8692,8 +8872,19 @@
                 <w:sz w:val="24"/>
                 <w:szCs w:val="24"/>
               </w:rPr>
-              <w:t>Trillium cernuum</w:t>
-            </w:r>
+              <w:t xml:space="preserve">Trillium </w:t>
+            </w:r>
+            <w:proofErr w:type="spellStart"/>
+            <w:r>
+              <w:rPr>
+                <w:i/>
+                <w:iCs/>
+                <w:sz w:val="24"/>
+                <w:szCs w:val="24"/>
+              </w:rPr>
+              <w:t>cernuum</w:t>
+            </w:r>
+            <w:proofErr w:type="spellEnd"/>
           </w:p>
         </w:tc>
         <w:tc>
@@ -8899,8 +9090,19 @@
                 <w:sz w:val="24"/>
                 <w:szCs w:val="24"/>
               </w:rPr>
-              <w:t>Lithospermum incisum</w:t>
-            </w:r>
+              <w:t xml:space="preserve">Lithospermum </w:t>
+            </w:r>
+            <w:proofErr w:type="spellStart"/>
+            <w:r>
+              <w:rPr>
+                <w:i/>
+                <w:iCs/>
+                <w:sz w:val="24"/>
+                <w:szCs w:val="24"/>
+              </w:rPr>
+              <w:t>incisum</w:t>
+            </w:r>
+            <w:proofErr w:type="spellEnd"/>
           </w:p>
         </w:tc>
         <w:tc>
@@ -9106,6 +9308,7 @@
                 <w:szCs w:val="24"/>
               </w:rPr>
             </w:pPr>
+            <w:proofErr w:type="spellStart"/>
             <w:r>
               <w:rPr>
                 <w:i/>
@@ -9113,7 +9316,17 @@
                 <w:sz w:val="24"/>
                 <w:szCs w:val="24"/>
               </w:rPr>
-              <w:t>Pedicularis canadensis</w:t>
+              <w:t>Pedicularis</w:t>
+            </w:r>
+            <w:proofErr w:type="spellEnd"/>
+            <w:r>
+              <w:rPr>
+                <w:i/>
+                <w:iCs/>
+                <w:sz w:val="24"/>
+                <w:szCs w:val="24"/>
+              </w:rPr>
+              <w:t xml:space="preserve"> canadensis</w:t>
             </w:r>
           </w:p>
         </w:tc>
@@ -9327,6 +9540,7 @@
                 <w:szCs w:val="24"/>
               </w:rPr>
             </w:pPr>
+            <w:proofErr w:type="spellStart"/>
             <w:r>
               <w:rPr>
                 <w:i/>
@@ -9334,8 +9548,29 @@
                 <w:sz w:val="24"/>
                 <w:szCs w:val="24"/>
               </w:rPr>
-              <w:t>Zizia aurea</w:t>
-            </w:r>
+              <w:t>Zizia</w:t>
+            </w:r>
+            <w:proofErr w:type="spellEnd"/>
+            <w:r>
+              <w:rPr>
+                <w:i/>
+                <w:iCs/>
+                <w:sz w:val="24"/>
+                <w:szCs w:val="24"/>
+              </w:rPr>
+              <w:t xml:space="preserve"> </w:t>
+            </w:r>
+            <w:proofErr w:type="spellStart"/>
+            <w:r>
+              <w:rPr>
+                <w:i/>
+                <w:iCs/>
+                <w:sz w:val="24"/>
+                <w:szCs w:val="24"/>
+              </w:rPr>
+              <w:t>aurea</w:t>
+            </w:r>
+            <w:proofErr w:type="spellEnd"/>
           </w:p>
         </w:tc>
         <w:tc>
@@ -9783,8 +10018,19 @@
                 <w:sz w:val="24"/>
                 <w:szCs w:val="24"/>
               </w:rPr>
-              <w:t>Cypripedium candidum</w:t>
-            </w:r>
+              <w:t xml:space="preserve">Cypripedium </w:t>
+            </w:r>
+            <w:proofErr w:type="spellStart"/>
+            <w:r>
+              <w:rPr>
+                <w:i/>
+                <w:iCs/>
+                <w:sz w:val="24"/>
+                <w:szCs w:val="24"/>
+              </w:rPr>
+              <w:t>candidum</w:t>
+            </w:r>
+            <w:proofErr w:type="spellEnd"/>
           </w:p>
         </w:tc>
         <w:tc>
@@ -10439,6 +10685,7 @@
                 <w:szCs w:val="24"/>
               </w:rPr>
             </w:pPr>
+            <w:proofErr w:type="spellStart"/>
             <w:r>
               <w:rPr>
                 <w:i/>
@@ -10457,6 +10704,7 @@
               </w:rPr>
               <w:t>opis</w:t>
             </w:r>
+            <w:proofErr w:type="spellEnd"/>
             <w:r>
               <w:rPr>
                 <w:i/>
@@ -10464,8 +10712,9 @@
                 <w:sz w:val="24"/>
                 <w:szCs w:val="24"/>
               </w:rPr>
-              <w:t xml:space="preserve"> lambe</w:t>
-            </w:r>
+              <w:t xml:space="preserve"> </w:t>
+            </w:r>
+            <w:proofErr w:type="spellStart"/>
             <w:r>
               <w:rPr>
                 <w:i/>
@@ -10473,8 +10722,18 @@
                 <w:sz w:val="24"/>
                 <w:szCs w:val="24"/>
               </w:rPr>
+              <w:t>lambe</w:t>
+            </w:r>
+            <w:r>
+              <w:rPr>
+                <w:i/>
+                <w:iCs/>
+                <w:sz w:val="24"/>
+                <w:szCs w:val="24"/>
+              </w:rPr>
               <w:t>rtii</w:t>
             </w:r>
+            <w:proofErr w:type="spellEnd"/>
           </w:p>
         </w:tc>
         <w:tc>
@@ -10694,8 +10953,19 @@
                 <w:sz w:val="24"/>
                 <w:szCs w:val="24"/>
               </w:rPr>
-              <w:t>Rosa arkansana</w:t>
-            </w:r>
+              <w:t xml:space="preserve">Rosa </w:t>
+            </w:r>
+            <w:proofErr w:type="spellStart"/>
+            <w:r>
+              <w:rPr>
+                <w:i/>
+                <w:iCs/>
+                <w:sz w:val="24"/>
+                <w:szCs w:val="24"/>
+              </w:rPr>
+              <w:t>arkansana</w:t>
+            </w:r>
+            <w:proofErr w:type="spellEnd"/>
           </w:p>
         </w:tc>
         <w:tc>
@@ -11157,8 +11427,19 @@
                 <w:sz w:val="24"/>
                 <w:szCs w:val="24"/>
               </w:rPr>
-              <w:t>Penstemon gracilis</w:t>
-            </w:r>
+              <w:t xml:space="preserve">Penstemon </w:t>
+            </w:r>
+            <w:proofErr w:type="spellStart"/>
+            <w:r>
+              <w:rPr>
+                <w:i/>
+                <w:iCs/>
+                <w:sz w:val="24"/>
+                <w:szCs w:val="24"/>
+              </w:rPr>
+              <w:t>gracilis</w:t>
+            </w:r>
+            <w:proofErr w:type="spellEnd"/>
           </w:p>
         </w:tc>
         <w:tc>
@@ -11641,8 +11922,19 @@
                 <w:sz w:val="24"/>
                 <w:szCs w:val="24"/>
               </w:rPr>
-              <w:t>Oenothera nuttallii</w:t>
-            </w:r>
+              <w:t xml:space="preserve">Oenothera </w:t>
+            </w:r>
+            <w:proofErr w:type="spellStart"/>
+            <w:r>
+              <w:rPr>
+                <w:i/>
+                <w:iCs/>
+                <w:sz w:val="24"/>
+                <w:szCs w:val="24"/>
+              </w:rPr>
+              <w:t>nuttallii</w:t>
+            </w:r>
+            <w:proofErr w:type="spellEnd"/>
           </w:p>
         </w:tc>
         <w:tc>
@@ -12022,22 +12314,7 @@
           <w:sz w:val="24"/>
           <w:szCs w:val="24"/>
         </w:rPr>
-        <w:t xml:space="preserve"> standardized</w:t>
-      </w:r>
-      <w:commentRangeStart w:id="16"/>
-      <w:commentRangeEnd w:id="16"/>
-      <w:r>
-        <w:rPr>
-          <w:rStyle w:val="CommentReference"/>
-        </w:rPr>
-        <w:commentReference w:id="16"/>
-      </w:r>
-      <w:r>
-        <w:rPr>
-          <w:sz w:val="24"/>
-          <w:szCs w:val="24"/>
-        </w:rPr>
-        <w:t xml:space="preserve"> regression coefficient </w:t>
+        <w:t xml:space="preserve"> standardized regression coefficient </w:t>
       </w:r>
       <w:r>
         <w:rPr>
@@ -12475,7 +12752,7 @@
                     <pic:cNvPicPr/>
                   </pic:nvPicPr>
                   <pic:blipFill rotWithShape="1">
-                    <a:blip r:embed="rId12">
+                    <a:blip r:embed="rId8">
                       <a:extLst>
                         <a:ext uri="{28A0092B-C50C-407E-A947-70E740481C1C}">
                           <a14:useLocalDpi xmlns:a14="http://schemas.microsoft.com/office/drawing/2010/main" val="0"/>
@@ -12534,7 +12811,7 @@
                     <pic:cNvPicPr/>
                   </pic:nvPicPr>
                   <pic:blipFill rotWithShape="1">
-                    <a:blip r:embed="rId13">
+                    <a:blip r:embed="rId9">
                       <a:extLst>
                         <a:ext uri="{28A0092B-C50C-407E-A947-70E740481C1C}">
                           <a14:useLocalDpi xmlns:a14="http://schemas.microsoft.com/office/drawing/2010/main" val="0"/>
@@ -12616,7 +12893,6 @@
           <w:szCs w:val="24"/>
         </w:rPr>
       </w:pPr>
-      <w:commentRangeStart w:id="17"/>
       <w:r>
         <w:rPr>
           <w:noProof/>
@@ -12640,7 +12916,7 @@
                     <pic:cNvPicPr/>
                   </pic:nvPicPr>
                   <pic:blipFill>
-                    <a:blip r:embed="rId14">
+                    <a:blip r:embed="rId10">
                       <a:extLst>
                         <a:ext uri="{28A0092B-C50C-407E-A947-70E740481C1C}">
                           <a14:useLocalDpi xmlns:a14="http://schemas.microsoft.com/office/drawing/2010/main" val="0"/>
@@ -12666,13 +12942,6 @@
           </wp:inline>
         </w:drawing>
       </w:r>
-      <w:commentRangeEnd w:id="17"/>
-      <w:r>
-        <w:rPr>
-          <w:rStyle w:val="CommentReference"/>
-        </w:rPr>
-        <w:commentReference w:id="17"/>
-      </w:r>
     </w:p>
     <w:p>
       <w:pPr>
@@ -12749,7 +13018,7 @@
                     <pic:cNvPicPr/>
                   </pic:nvPicPr>
                   <pic:blipFill>
-                    <a:blip r:embed="rId15" cstate="print">
+                    <a:blip r:embed="rId11" cstate="print">
                       <a:extLst>
                         <a:ext uri="{28A0092B-C50C-407E-A947-70E740481C1C}">
                           <a14:useLocalDpi xmlns:a14="http://schemas.microsoft.com/office/drawing/2010/main" val="0"/>
@@ -12840,7 +13109,7 @@
                     <pic:cNvPicPr/>
                   </pic:nvPicPr>
                   <pic:blipFill>
-                    <a:blip r:embed="rId16" cstate="print">
+                    <a:blip r:embed="rId12" cstate="print">
                       <a:extLst>
                         <a:ext uri="{28A0092B-C50C-407E-A947-70E740481C1C}">
                           <a14:useLocalDpi xmlns:a14="http://schemas.microsoft.com/office/drawing/2010/main" val="0"/>
@@ -12893,394 +13162,8 @@
 </w:document>
 </file>
 
-<file path=word/comments.xml><?xml version="1.0" encoding="utf-8"?>
-<w:comments xmlns:wpc="http://schemas.microsoft.com/office/word/2010/wordprocessingCanvas" xmlns:cx="http://schemas.microsoft.com/office/drawing/2014/chartex" xmlns:cx1="http://schemas.microsoft.com/office/drawing/2015/9/8/chartex" xmlns:cx2="http://schemas.microsoft.com/office/drawing/2015/10/21/chartex" xmlns:cx3="http://schemas.microsoft.com/office/drawing/2016/5/9/chartex" xmlns:cx4="http://schemas.microsoft.com/office/drawing/2016/5/10/chartex" xmlns:cx5="http://schemas.microsoft.com/office/drawing/2016/5/11/chartex" xmlns:cx6="http://schemas.microsoft.com/office/drawing/2016/5/12/chartex" xmlns:cx7="http://schemas.microsoft.com/office/drawing/2016/5/13/chartex" xmlns:cx8="http://schemas.microsoft.com/office/drawing/2016/5/14/chartex" xmlns:mc="http://schemas.openxmlformats.org/markup-compatibility/2006" xmlns:aink="http://schemas.microsoft.com/office/drawing/2016/ink" xmlns:am3d="http://schemas.microsoft.com/office/drawing/2017/model3d" xmlns:o="urn:schemas-microsoft-com:office:office" xmlns:r="http://schemas.openxmlformats.org/officeDocument/2006/relationships" xmlns:m="http://schemas.openxmlformats.org/officeDocument/2006/math" xmlns:v="urn:schemas-microsoft-com:vml" xmlns:wp14="http://schemas.microsoft.com/office/word/2010/wordprocessingDrawing" xmlns:wp="http://schemas.openxmlformats.org/drawingml/2006/wordprocessingDrawing" xmlns:w10="urn:schemas-microsoft-com:office:word" xmlns:w="http://schemas.openxmlformats.org/wordprocessingml/2006/main" xmlns:w14="http://schemas.microsoft.com/office/word/2010/wordml" xmlns:w15="http://schemas.microsoft.com/office/word/2012/wordml" xmlns:w16cex="http://schemas.microsoft.com/office/word/2018/wordml/cex" xmlns:w16cid="http://schemas.microsoft.com/office/word/2016/wordml/cid" xmlns:w16="http://schemas.microsoft.com/office/word/2018/wordml" xmlns:w16se="http://schemas.microsoft.com/office/word/2015/wordml/symex" xmlns:wpg="http://schemas.microsoft.com/office/word/2010/wordprocessingGroup" xmlns:wpi="http://schemas.microsoft.com/office/word/2010/wordprocessingInk" xmlns:wne="http://schemas.microsoft.com/office/word/2006/wordml" xmlns:wps="http://schemas.microsoft.com/office/word/2010/wordprocessingShape" mc:Ignorable="w14 w15 w16se w16cid w16 w16cex wp14">
-  <w:comment w:id="2" w:author="Emma Chandler" w:date="2021-02-28T19:31:00Z" w:initials="EC">
-    <w:p>
-      <w:pPr>
-        <w:pStyle w:val="CommentText"/>
-      </w:pPr>
-      <w:r>
-        <w:rPr>
-          <w:rStyle w:val="CommentReference"/>
-        </w:rPr>
-        <w:annotationRef/>
-      </w:r>
-      <w:r>
-        <w:t>IPCC: citation needs more information</w:t>
-      </w:r>
-    </w:p>
-  </w:comment>
-  <w:comment w:id="3" w:author="Emma Chandler" w:date="2021-02-27T09:19:00Z" w:initials="EC">
-    <w:p>
-      <w:pPr>
-        <w:pStyle w:val="CommentText"/>
-      </w:pPr>
-      <w:r>
-        <w:rPr>
-          <w:rStyle w:val="CommentReference"/>
-        </w:rPr>
-        <w:annotationRef/>
-      </w:r>
-      <w:r>
-        <w:t>Should this be all caps?</w:t>
-      </w:r>
-    </w:p>
-  </w:comment>
-  <w:comment w:id="4" w:author="Steven Travers" w:date="2021-04-02T11:08:00Z" w:initials="ST">
-    <w:p>
-      <w:pPr>
-        <w:pStyle w:val="CommentText"/>
-      </w:pPr>
-      <w:r>
-        <w:rPr>
-          <w:rStyle w:val="CommentReference"/>
-        </w:rPr>
-        <w:annotationRef/>
-      </w:r>
-      <w:r>
-        <w:t>yes</w:t>
-      </w:r>
-    </w:p>
-  </w:comment>
-  <w:comment w:id="5" w:author="Emma Chandler" w:date="2021-02-28T19:17:00Z" w:initials="EC">
-    <w:p>
-      <w:pPr>
-        <w:pStyle w:val="CommentText"/>
-      </w:pPr>
-      <w:r>
-        <w:rPr>
-          <w:rStyle w:val="CommentReference"/>
-        </w:rPr>
-        <w:annotationRef/>
-      </w:r>
-      <w:r>
-        <w:t>Is this something we could put in endnote?</w:t>
-      </w:r>
-    </w:p>
-  </w:comment>
-  <w:comment w:id="6" w:author="Steven Travers" w:date="2021-04-02T11:08:00Z" w:initials="ST">
-    <w:p>
-      <w:pPr>
-        <w:pStyle w:val="CommentText"/>
-      </w:pPr>
-      <w:r>
-        <w:rPr>
-          <w:rStyle w:val="CommentReference"/>
-        </w:rPr>
-        <w:annotationRef/>
-      </w:r>
-      <w:r>
-        <w:t>Lets try it</w:t>
-      </w:r>
-    </w:p>
-  </w:comment>
-  <w:comment w:id="7" w:author="Emma Chandler" w:date="2021-03-12T13:33:00Z" w:initials="EC">
-    <w:p>
-      <w:pPr>
-        <w:pStyle w:val="CommentText"/>
-      </w:pPr>
-      <w:r>
-        <w:rPr>
-          <w:rStyle w:val="CommentReference"/>
-        </w:rPr>
-        <w:annotationRef/>
-      </w:r>
-      <w:r>
-        <w:t>Number</w:t>
-      </w:r>
-    </w:p>
-  </w:comment>
-  <w:comment w:id="8" w:author="Emma Chandler" w:date="2020-11-20T11:14:00Z" w:initials="EC">
-    <w:p>
-      <w:r>
-        <w:rPr>
-          <w:rStyle w:val="CommentReference"/>
-        </w:rPr>
-        <w:annotationRef/>
-      </w:r>
-      <w:bookmarkStart w:id="9" w:name="_Hlk65309036"/>
-      <w:r>
-        <w:fldChar w:fldCharType="begin"/>
-      </w:r>
-      <w:r>
-        <w:instrText xml:space="preserve"> HYPERLINK "https://lavaan.ugent.be/tutorial/inspect.html" </w:instrText>
-      </w:r>
-      <w:r>
-        <w:fldChar w:fldCharType="separate"/>
-      </w:r>
-      <w:r>
-        <w:rPr>
-          <w:rStyle w:val="Hyperlink"/>
-        </w:rPr>
-        <w:t>https://lavaan.ugent.be/tutorial/inspect.html</w:t>
-      </w:r>
-      <w:r>
-        <w:rPr>
-          <w:rStyle w:val="Hyperlink"/>
-        </w:rPr>
-        <w:fldChar w:fldCharType="end"/>
-      </w:r>
-      <w:bookmarkEnd w:id="9"/>
-    </w:p>
-    <w:p>
-      <w:pPr>
-        <w:pStyle w:val="CommentText"/>
-      </w:pPr>
-    </w:p>
-  </w:comment>
-  <w:comment w:id="10" w:author="Emma Chandler" w:date="2021-03-12T13:57:00Z" w:initials="EC">
-    <w:p>
-      <w:pPr>
-        <w:pStyle w:val="CommentText"/>
-      </w:pPr>
-      <w:r>
-        <w:rPr>
-          <w:rStyle w:val="CommentReference"/>
-        </w:rPr>
-        <w:annotationRef/>
-      </w:r>
-      <w:r>
-        <w:t>Citing R?</w:t>
-      </w:r>
-    </w:p>
-  </w:comment>
-  <w:comment w:id="11" w:author="Emma Chandler" w:date="2021-02-28T21:13:00Z" w:initials="EC">
-    <w:p>
-      <w:pPr>
-        <w:pStyle w:val="CommentText"/>
-      </w:pPr>
-      <w:r>
-        <w:rPr>
-          <w:rStyle w:val="CommentReference"/>
-        </w:rPr>
-        <w:annotationRef/>
-      </w:r>
-      <w:r>
-        <w:t>Should we include the figure with the full model? And/Or reduced model?</w:t>
-      </w:r>
-    </w:p>
-    <w:p>
-      <w:pPr>
-        <w:pStyle w:val="CommentText"/>
-      </w:pPr>
-      <w:r>
-        <w:rPr>
-          <w:highlight w:val="yellow"/>
-        </w:rPr>
-        <w:t>Figure with full and reduced model!!</w:t>
-      </w:r>
-    </w:p>
-    <w:p>
-      <w:pPr>
-        <w:pStyle w:val="CommentText"/>
-      </w:pPr>
-      <w:r>
-        <w:rPr>
-          <w:noProof/>
-        </w:rPr>
-        <w:drawing>
-          <wp:inline distT="0" distB="0" distL="0" distR="0" wp14:anchorId="380CE1A0" wp14:editId="6C19B2D3">
-            <wp:extent cx="2423160" cy="1570653"/>
-            <wp:effectExtent l="0" t="0" r="0" b="0"/>
-            <wp:docPr id="5" name="Picture 5" descr="Diagram&#10;&#10;Description automatically generated"/>
-            <wp:cNvGraphicFramePr>
-              <a:graphicFrameLocks xmlns:a="http://schemas.openxmlformats.org/drawingml/2006/main" noChangeAspect="1"/>
-            </wp:cNvGraphicFramePr>
-            <a:graphic xmlns:a="http://schemas.openxmlformats.org/drawingml/2006/main">
-              <a:graphicData uri="http://schemas.openxmlformats.org/drawingml/2006/picture">
-                <pic:pic xmlns:pic="http://schemas.openxmlformats.org/drawingml/2006/picture">
-                  <pic:nvPicPr>
-                    <pic:cNvPr id="5" name="Picture 5" descr="Diagram&#10;&#10;Description automatically generated"/>
-                    <pic:cNvPicPr/>
-                  </pic:nvPicPr>
-                  <pic:blipFill>
-                    <a:blip r:embed="rId1">
-                      <a:extLst>
-                        <a:ext uri="{28A0092B-C50C-407E-A947-70E740481C1C}">
-                          <a14:useLocalDpi xmlns:a14="http://schemas.microsoft.com/office/drawing/2010/main" val="0"/>
-                        </a:ext>
-                      </a:extLst>
-                    </a:blip>
-                    <a:stretch>
-                      <a:fillRect/>
-                    </a:stretch>
-                  </pic:blipFill>
-                  <pic:spPr>
-                    <a:xfrm>
-                      <a:off x="0" y="0"/>
-                      <a:ext cx="2436270" cy="1579151"/>
-                    </a:xfrm>
-                    <a:prstGeom prst="rect">
-                      <a:avLst/>
-                    </a:prstGeom>
-                  </pic:spPr>
-                </pic:pic>
-              </a:graphicData>
-            </a:graphic>
-          </wp:inline>
-        </w:drawing>
-      </w:r>
-    </w:p>
-  </w:comment>
-  <w:comment w:id="12" w:author="Emma Chandler" w:date="2020-11-20T11:14:00Z" w:initials="EC">
-    <w:p>
-      <w:pPr>
-        <w:pStyle w:val="CommentText"/>
-      </w:pPr>
-      <w:r>
-        <w:rPr>
-          <w:rStyle w:val="CommentReference"/>
-        </w:rPr>
-        <w:annotationRef/>
-      </w:r>
-      <w:bookmarkStart w:id="13" w:name="_Hlk65309060"/>
-      <w:r>
-        <w:fldChar w:fldCharType="begin"/>
-      </w:r>
-      <w:r>
-        <w:instrText xml:space="preserve"> HYPERLINK "https://www.statistical-thinking.com/post/fiml-regression/" </w:instrText>
-      </w:r>
-      <w:r>
-        <w:fldChar w:fldCharType="separate"/>
-      </w:r>
-      <w:r>
-        <w:rPr>
-          <w:rStyle w:val="Hyperlink"/>
-        </w:rPr>
-        <w:t>https://www.statistical-thinking.com/post/fiml-regression/</w:t>
-      </w:r>
-      <w:r>
-        <w:rPr>
-          <w:rStyle w:val="Hyperlink"/>
-        </w:rPr>
-        <w:fldChar w:fldCharType="end"/>
-      </w:r>
-      <w:bookmarkEnd w:id="13"/>
-    </w:p>
-  </w:comment>
-  <w:comment w:id="14" w:author="Emma Chandler" w:date="2021-03-12T14:08:00Z" w:initials="EC">
-    <w:p>
-      <w:pPr>
-        <w:pStyle w:val="CommentText"/>
-      </w:pPr>
-      <w:r>
-        <w:rPr>
-          <w:rStyle w:val="CommentReference"/>
-        </w:rPr>
-        <w:annotationRef/>
-      </w:r>
-      <w:r>
-        <w:t>Citation?</w:t>
-      </w:r>
-    </w:p>
-  </w:comment>
-  <w:comment w:id="15" w:author="Steven Travers" w:date="2020-12-02T22:38:00Z" w:initials="ST">
-    <w:p>
-      <w:pPr>
-        <w:pStyle w:val="CommentText"/>
-      </w:pPr>
-      <w:r>
-        <w:rPr>
-          <w:rStyle w:val="CommentReference"/>
-        </w:rPr>
-        <w:annotationRef/>
-      </w:r>
-      <w:r>
-        <w:t>This table confuses me. Are these indirect effects calculated according to what Grace outlined where you add the two arrows between the first variable and SPDX and SPDX and FFD?</w:t>
-      </w:r>
-    </w:p>
-  </w:comment>
-  <w:comment w:id="16" w:author="Steven Travers" w:date="2020-12-02T21:48:00Z" w:initials="ST">
-    <w:p>
-      <w:pPr>
-        <w:pStyle w:val="CommentText"/>
-      </w:pPr>
-      <w:r>
-        <w:rPr>
-          <w:rStyle w:val="CommentReference"/>
-        </w:rPr>
-        <w:annotationRef/>
-      </w:r>
-      <w:r>
-        <w:t>Is this the right term?  I thought an indirect effect was the combined effect of one variable on another through another intervening variable.</w:t>
-      </w:r>
-    </w:p>
-  </w:comment>
-  <w:comment w:id="17" w:author="Emma Chandler" w:date="2021-02-28T21:00:00Z" w:initials="EC">
-    <w:p>
-      <w:pPr>
-        <w:pStyle w:val="CommentText"/>
-      </w:pPr>
-      <w:r>
-        <w:rPr>
-          <w:rStyle w:val="CommentReference"/>
-        </w:rPr>
-        <w:annotationRef/>
-      </w:r>
-      <w:r>
-        <w:t xml:space="preserve">Thoughts? </w:t>
-      </w:r>
-    </w:p>
-  </w:comment>
-</w:comments>
-</file>
-
-<file path=word/commentsExtended.xml><?xml version="1.0" encoding="utf-8"?>
-<w15:commentsEx xmlns:wpc="http://schemas.microsoft.com/office/word/2010/wordprocessingCanvas" xmlns:cx="http://schemas.microsoft.com/office/drawing/2014/chartex" xmlns:cx1="http://schemas.microsoft.com/office/drawing/2015/9/8/chartex" xmlns:cx2="http://schemas.microsoft.com/office/drawing/2015/10/21/chartex" xmlns:cx3="http://schemas.microsoft.com/office/drawing/2016/5/9/chartex" xmlns:cx4="http://schemas.microsoft.com/office/drawing/2016/5/10/chartex" xmlns:cx5="http://schemas.microsoft.com/office/drawing/2016/5/11/chartex" xmlns:cx6="http://schemas.microsoft.com/office/drawing/2016/5/12/chartex" xmlns:cx7="http://schemas.microsoft.com/office/drawing/2016/5/13/chartex" xmlns:cx8="http://schemas.microsoft.com/office/drawing/2016/5/14/chartex" xmlns:mc="http://schemas.openxmlformats.org/markup-compatibility/2006" xmlns:aink="http://schemas.microsoft.com/office/drawing/2016/ink" xmlns:am3d="http://schemas.microsoft.com/office/drawing/2017/model3d" xmlns:o="urn:schemas-microsoft-com:office:office" xmlns:r="http://schemas.openxmlformats.org/officeDocument/2006/relationships" xmlns:m="http://schemas.openxmlformats.org/officeDocument/2006/math" xmlns:v="urn:schemas-microsoft-com:vml" xmlns:wp14="http://schemas.microsoft.com/office/word/2010/wordprocessingDrawing" xmlns:wp="http://schemas.openxmlformats.org/drawingml/2006/wordprocessingDrawing" xmlns:w10="urn:schemas-microsoft-com:office:word" xmlns:w="http://schemas.openxmlformats.org/wordprocessingml/2006/main" xmlns:w14="http://schemas.microsoft.com/office/word/2010/wordml" xmlns:w15="http://schemas.microsoft.com/office/word/2012/wordml" xmlns:w16cex="http://schemas.microsoft.com/office/word/2018/wordml/cex" xmlns:w16cid="http://schemas.microsoft.com/office/word/2016/wordml/cid" xmlns:w16="http://schemas.microsoft.com/office/word/2018/wordml" xmlns:w16se="http://schemas.microsoft.com/office/word/2015/wordml/symex" xmlns:wpg="http://schemas.microsoft.com/office/word/2010/wordprocessingGroup" xmlns:wpi="http://schemas.microsoft.com/office/word/2010/wordprocessingInk" xmlns:wne="http://schemas.microsoft.com/office/word/2006/wordml" xmlns:wps="http://schemas.microsoft.com/office/word/2010/wordprocessingShape" mc:Ignorable="w14 w15 w16se w16cid w16 w16cex wp14">
-  <w15:commentEx w15:paraId="54FBF532" w15:done="1"/>
-  <w15:commentEx w15:paraId="6ACC28D5" w15:done="1"/>
-  <w15:commentEx w15:paraId="4B5BD83B" w15:paraIdParent="6ACC28D5" w15:done="0"/>
-  <w15:commentEx w15:paraId="4048D7B9" w15:done="1"/>
-  <w15:commentEx w15:paraId="318E533B" w15:paraIdParent="4048D7B9" w15:done="0"/>
-  <w15:commentEx w15:paraId="077A0DC9" w15:done="1"/>
-  <w15:commentEx w15:paraId="6D9223B8" w15:done="1"/>
-  <w15:commentEx w15:paraId="5162A2FA" w15:done="1"/>
-  <w15:commentEx w15:paraId="4A018C2B" w15:done="1"/>
-  <w15:commentEx w15:paraId="47A79C6B" w15:done="1"/>
-  <w15:commentEx w15:paraId="2E313E7A" w15:done="1"/>
-  <w15:commentEx w15:paraId="15E21C18" w15:done="1"/>
-  <w15:commentEx w15:paraId="1A3DB305" w15:done="1"/>
-  <w15:commentEx w15:paraId="3D0B0BC6" w15:done="1"/>
-</w15:commentsEx>
-</file>
-
-<file path=word/commentsExtensible.xml><?xml version="1.0" encoding="utf-8"?>
-<w16cex:commentsExtensible xmlns:wpc="http://schemas.microsoft.com/office/word/2010/wordprocessingCanvas" xmlns:cx="http://schemas.microsoft.com/office/drawing/2014/chartex" xmlns:cx1="http://schemas.microsoft.com/office/drawing/2015/9/8/chartex" xmlns:cx2="http://schemas.microsoft.com/office/drawing/2015/10/21/chartex" xmlns:cx3="http://schemas.microsoft.com/office/drawing/2016/5/9/chartex" xmlns:cx4="http://schemas.microsoft.com/office/drawing/2016/5/10/chartex" xmlns:cx5="http://schemas.microsoft.com/office/drawing/2016/5/11/chartex" xmlns:cx6="http://schemas.microsoft.com/office/drawing/2016/5/12/chartex" xmlns:cx7="http://schemas.microsoft.com/office/drawing/2016/5/13/chartex" xmlns:cx8="http://schemas.microsoft.com/office/drawing/2016/5/14/chartex" xmlns:mc="http://schemas.openxmlformats.org/markup-compatibility/2006" xmlns:aink="http://schemas.microsoft.com/office/drawing/2016/ink" xmlns:am3d="http://schemas.microsoft.com/office/drawing/2017/model3d" xmlns:o="urn:schemas-microsoft-com:office:office" xmlns:r="http://schemas.openxmlformats.org/officeDocument/2006/relationships" xmlns:m="http://schemas.openxmlformats.org/officeDocument/2006/math" xmlns:v="urn:schemas-microsoft-com:vml" xmlns:wp14="http://schemas.microsoft.com/office/word/2010/wordprocessingDrawing" xmlns:wp="http://schemas.openxmlformats.org/drawingml/2006/wordprocessingDrawing" xmlns:w10="urn:schemas-microsoft-com:office:word" xmlns:w="http://schemas.openxmlformats.org/wordprocessingml/2006/main" xmlns:w14="http://schemas.microsoft.com/office/word/2010/wordml" xmlns:w15="http://schemas.microsoft.com/office/word/2012/wordml" xmlns:w16cex="http://schemas.microsoft.com/office/word/2018/wordml/cex" xmlns:w16cid="http://schemas.microsoft.com/office/word/2016/wordml/cid" xmlns:w16="http://schemas.microsoft.com/office/word/2018/wordml" xmlns:w16se="http://schemas.microsoft.com/office/word/2015/wordml/symex" xmlns:wpg="http://schemas.microsoft.com/office/word/2010/wordprocessingGroup" xmlns:wpi="http://schemas.microsoft.com/office/word/2010/wordprocessingInk" xmlns:wne="http://schemas.microsoft.com/office/word/2006/wordml" xmlns:wps="http://schemas.microsoft.com/office/word/2010/wordprocessingShape" mc:Ignorable="w14 w15 w16se w16cid w16 w16cex wp14">
-  <w16cex:commentExtensible w16cex:durableId="23E66E02" w16cex:dateUtc="2021-03-01T01:31:00Z"/>
-  <w16cex:commentExtensible w16cex:durableId="23E48D18" w16cex:dateUtc="2021-02-27T15:19:00Z"/>
-  <w16cex:commentExtensible w16cex:durableId="23E66ABF" w16cex:dateUtc="2021-03-01T01:17:00Z"/>
-  <w16cex:commentExtensible w16cex:durableId="23F5EC0E" w16cex:dateUtc="2021-03-12T19:33:00Z"/>
-  <w16cex:commentExtensible w16cex:durableId="236223A8" w16cex:dateUtc="2020-11-20T17:14:00Z"/>
-  <w16cex:commentExtensible w16cex:durableId="23F5F1AC" w16cex:dateUtc="2021-03-12T19:57:00Z"/>
-  <w16cex:commentExtensible w16cex:durableId="23E685FE" w16cex:dateUtc="2021-03-01T03:13:00Z"/>
-  <w16cex:commentExtensible w16cex:durableId="23622383" w16cex:dateUtc="2020-11-20T17:14:00Z"/>
-  <w16cex:commentExtensible w16cex:durableId="23F5F44E" w16cex:dateUtc="2021-03-12T20:08:00Z"/>
-  <w16cex:commentExtensible w16cex:durableId="23E682D6" w16cex:dateUtc="2021-03-01T03:00:00Z"/>
-</w16cex:commentsExtensible>
-</file>
-
-<file path=word/commentsIds.xml><?xml version="1.0" encoding="utf-8"?>
-<w16cid:commentsIds xmlns:wpc="http://schemas.microsoft.com/office/word/2010/wordprocessingCanvas" xmlns:cx="http://schemas.microsoft.com/office/drawing/2014/chartex" xmlns:cx1="http://schemas.microsoft.com/office/drawing/2015/9/8/chartex" xmlns:cx2="http://schemas.microsoft.com/office/drawing/2015/10/21/chartex" xmlns:cx3="http://schemas.microsoft.com/office/drawing/2016/5/9/chartex" xmlns:cx4="http://schemas.microsoft.com/office/drawing/2016/5/10/chartex" xmlns:cx5="http://schemas.microsoft.com/office/drawing/2016/5/11/chartex" xmlns:cx6="http://schemas.microsoft.com/office/drawing/2016/5/12/chartex" xmlns:cx7="http://schemas.microsoft.com/office/drawing/2016/5/13/chartex" xmlns:cx8="http://schemas.microsoft.com/office/drawing/2016/5/14/chartex" xmlns:mc="http://schemas.openxmlformats.org/markup-compatibility/2006" xmlns:aink="http://schemas.microsoft.com/office/drawing/2016/ink" xmlns:am3d="http://schemas.microsoft.com/office/drawing/2017/model3d" xmlns:o="urn:schemas-microsoft-com:office:office" xmlns:r="http://schemas.openxmlformats.org/officeDocument/2006/relationships" xmlns:m="http://schemas.openxmlformats.org/officeDocument/2006/math" xmlns:v="urn:schemas-microsoft-com:vml" xmlns:wp14="http://schemas.microsoft.com/office/word/2010/wordprocessingDrawing" xmlns:wp="http://schemas.openxmlformats.org/drawingml/2006/wordprocessingDrawing" xmlns:w10="urn:schemas-microsoft-com:office:word" xmlns:w="http://schemas.openxmlformats.org/wordprocessingml/2006/main" xmlns:w14="http://schemas.microsoft.com/office/word/2010/wordml" xmlns:w15="http://schemas.microsoft.com/office/word/2012/wordml" xmlns:w16cex="http://schemas.microsoft.com/office/word/2018/wordml/cex" xmlns:w16cid="http://schemas.microsoft.com/office/word/2016/wordml/cid" xmlns:w16="http://schemas.microsoft.com/office/word/2018/wordml" xmlns:w16se="http://schemas.microsoft.com/office/word/2015/wordml/symex" xmlns:wpg="http://schemas.microsoft.com/office/word/2010/wordprocessingGroup" xmlns:wpi="http://schemas.microsoft.com/office/word/2010/wordprocessingInk" xmlns:wne="http://schemas.microsoft.com/office/word/2006/wordml" xmlns:wps="http://schemas.microsoft.com/office/word/2010/wordprocessingShape" mc:Ignorable="w14 w15 w16se w16cid w16 w16cex wp14">
-  <w16cid:commentId w16cid:paraId="54FBF532" w16cid:durableId="23E66E02"/>
-  <w16cid:commentId w16cid:paraId="6ACC28D5" w16cid:durableId="23E48D18"/>
-  <w16cid:commentId w16cid:paraId="4B5BD83B" w16cid:durableId="24143728"/>
-  <w16cid:commentId w16cid:paraId="4048D7B9" w16cid:durableId="23E66ABF"/>
-  <w16cid:commentId w16cid:paraId="318E533B" w16cid:durableId="2414372A"/>
-  <w16cid:commentId w16cid:paraId="077A0DC9" w16cid:durableId="23F5EC0E"/>
-  <w16cid:commentId w16cid:paraId="6D9223B8" w16cid:durableId="236223A8"/>
-  <w16cid:commentId w16cid:paraId="5162A2FA" w16cid:durableId="23F5F1AC"/>
-  <w16cid:commentId w16cid:paraId="4A018C2B" w16cid:durableId="23E685FE"/>
-  <w16cid:commentId w16cid:paraId="47A79C6B" w16cid:durableId="23622383"/>
-  <w16cid:commentId w16cid:paraId="2E313E7A" w16cid:durableId="23F5F44E"/>
-  <w16cid:commentId w16cid:paraId="15E21C18" w16cid:durableId="237477F1"/>
-  <w16cid:commentId w16cid:paraId="1A3DB305" w16cid:durableId="237477F2"/>
-  <w16cid:commentId w16cid:paraId="3D0B0BC6" w16cid:durableId="23E682D6"/>
-</w16cid:commentsIds>
-</file>
-
 <file path=word/endnotes.xml><?xml version="1.0" encoding="utf-8"?>
-<w:endnotes xmlns:wpc="http://schemas.microsoft.com/office/word/2010/wordprocessingCanvas" xmlns:cx="http://schemas.microsoft.com/office/drawing/2014/chartex" xmlns:cx1="http://schemas.microsoft.com/office/drawing/2015/9/8/chartex" xmlns:cx2="http://schemas.microsoft.com/office/drawing/2015/10/21/chartex" xmlns:cx3="http://schemas.microsoft.com/office/drawing/2016/5/9/chartex" xmlns:cx4="http://schemas.microsoft.com/office/drawing/2016/5/10/chartex" xmlns:cx5="http://schemas.microsoft.com/office/drawing/2016/5/11/chartex" xmlns:cx6="http://schemas.microsoft.com/office/drawing/2016/5/12/chartex" xmlns:cx7="http://schemas.microsoft.com/office/drawing/2016/5/13/chartex" xmlns:cx8="http://schemas.microsoft.com/office/drawing/2016/5/14/chartex" xmlns:mc="http://schemas.openxmlformats.org/markup-compatibility/2006" xmlns:aink="http://schemas.microsoft.com/office/drawing/2016/ink" xmlns:am3d="http://schemas.microsoft.com/office/drawing/2017/model3d" xmlns:o="urn:schemas-microsoft-com:office:office" xmlns:r="http://schemas.openxmlformats.org/officeDocument/2006/relationships" xmlns:m="http://schemas.openxmlformats.org/officeDocument/2006/math" xmlns:v="urn:schemas-microsoft-com:vml" xmlns:wp14="http://schemas.microsoft.com/office/word/2010/wordprocessingDrawing" xmlns:wp="http://schemas.openxmlformats.org/drawingml/2006/wordprocessingDrawing" xmlns:w10="urn:schemas-microsoft-com:office:word" xmlns:w="http://schemas.openxmlformats.org/wordprocessingml/2006/main" xmlns:w14="http://schemas.microsoft.com/office/word/2010/wordml" xmlns:w15="http://schemas.microsoft.com/office/word/2012/wordml" xmlns:w16cex="http://schemas.microsoft.com/office/word/2018/wordml/cex" xmlns:w16cid="http://schemas.microsoft.com/office/word/2016/wordml/cid" xmlns:w16="http://schemas.microsoft.com/office/word/2018/wordml" xmlns:w16se="http://schemas.microsoft.com/office/word/2015/wordml/symex" xmlns:wpg="http://schemas.microsoft.com/office/word/2010/wordprocessingGroup" xmlns:wpi="http://schemas.microsoft.com/office/word/2010/wordprocessingInk" xmlns:wne="http://schemas.microsoft.com/office/word/2006/wordml" xmlns:wps="http://schemas.microsoft.com/office/word/2010/wordprocessingShape" mc:Ignorable="w14 w15 w16se w16cid w16 w16cex wp14">
+<w:endnotes xmlns:wpc="http://schemas.microsoft.com/office/word/2010/wordprocessingCanvas" xmlns:cx="http://schemas.microsoft.com/office/drawing/2014/chartex" xmlns:cx1="http://schemas.microsoft.com/office/drawing/2015/9/8/chartex" xmlns:cx2="http://schemas.microsoft.com/office/drawing/2015/10/21/chartex" xmlns:cx3="http://schemas.microsoft.com/office/drawing/2016/5/9/chartex" xmlns:cx4="http://schemas.microsoft.com/office/drawing/2016/5/10/chartex" xmlns:cx5="http://schemas.microsoft.com/office/drawing/2016/5/11/chartex" xmlns:cx6="http://schemas.microsoft.com/office/drawing/2016/5/12/chartex" xmlns:cx7="http://schemas.microsoft.com/office/drawing/2016/5/13/chartex" xmlns:cx8="http://schemas.microsoft.com/office/drawing/2016/5/14/chartex" xmlns:mc="http://schemas.openxmlformats.org/markup-compatibility/2006" xmlns:aink="http://schemas.microsoft.com/office/drawing/2016/ink" xmlns:am3d="http://schemas.microsoft.com/office/drawing/2017/model3d" xmlns:o="urn:schemas-microsoft-com:office:office" xmlns:r="http://schemas.openxmlformats.org/officeDocument/2006/relationships" xmlns:m="http://schemas.openxmlformats.org/officeDocument/2006/math" xmlns:v="urn:schemas-microsoft-com:vml" xmlns:wp14="http://schemas.microsoft.com/office/word/2010/wordprocessingDrawing" xmlns:wp="http://schemas.openxmlformats.org/drawingml/2006/wordprocessingDrawing" xmlns:w10="urn:schemas-microsoft-com:office:word" xmlns:w="http://schemas.openxmlformats.org/wordprocessingml/2006/main" xmlns:w14="http://schemas.microsoft.com/office/word/2010/wordml" xmlns:w15="http://schemas.microsoft.com/office/word/2012/wordml" xmlns:w16cex="http://schemas.microsoft.com/office/word/2018/wordml/cex" xmlns:w16cid="http://schemas.microsoft.com/office/word/2016/wordml/cid" xmlns:w16="http://schemas.microsoft.com/office/word/2018/wordml" xmlns:w16sdtdh="http://schemas.microsoft.com/office/word/2020/wordml/sdtdatahash" xmlns:w16se="http://schemas.microsoft.com/office/word/2015/wordml/symex" xmlns:wpg="http://schemas.microsoft.com/office/word/2010/wordprocessingGroup" xmlns:wpi="http://schemas.microsoft.com/office/word/2010/wordprocessingInk" xmlns:wne="http://schemas.microsoft.com/office/word/2006/wordml" xmlns:wps="http://schemas.microsoft.com/office/word/2010/wordprocessingShape" mc:Ignorable="w14 w15 w16se w16cid w16 w16cex w16sdtdh wp14">
   <w:endnote w:type="separator" w:id="-1">
     <w:p>
       <w:pPr>
@@ -13305,7 +13188,7 @@
 </file>
 
 <file path=word/footnotes.xml><?xml version="1.0" encoding="utf-8"?>
-<w:footnotes xmlns:wpc="http://schemas.microsoft.com/office/word/2010/wordprocessingCanvas" xmlns:cx="http://schemas.microsoft.com/office/drawing/2014/chartex" xmlns:cx1="http://schemas.microsoft.com/office/drawing/2015/9/8/chartex" xmlns:cx2="http://schemas.microsoft.com/office/drawing/2015/10/21/chartex" xmlns:cx3="http://schemas.microsoft.com/office/drawing/2016/5/9/chartex" xmlns:cx4="http://schemas.microsoft.com/office/drawing/2016/5/10/chartex" xmlns:cx5="http://schemas.microsoft.com/office/drawing/2016/5/11/chartex" xmlns:cx6="http://schemas.microsoft.com/office/drawing/2016/5/12/chartex" xmlns:cx7="http://schemas.microsoft.com/office/drawing/2016/5/13/chartex" xmlns:cx8="http://schemas.microsoft.com/office/drawing/2016/5/14/chartex" xmlns:mc="http://schemas.openxmlformats.org/markup-compatibility/2006" xmlns:aink="http://schemas.microsoft.com/office/drawing/2016/ink" xmlns:am3d="http://schemas.microsoft.com/office/drawing/2017/model3d" xmlns:o="urn:schemas-microsoft-com:office:office" xmlns:r="http://schemas.openxmlformats.org/officeDocument/2006/relationships" xmlns:m="http://schemas.openxmlformats.org/officeDocument/2006/math" xmlns:v="urn:schemas-microsoft-com:vml" xmlns:wp14="http://schemas.microsoft.com/office/word/2010/wordprocessingDrawing" xmlns:wp="http://schemas.openxmlformats.org/drawingml/2006/wordprocessingDrawing" xmlns:w10="urn:schemas-microsoft-com:office:word" xmlns:w="http://schemas.openxmlformats.org/wordprocessingml/2006/main" xmlns:w14="http://schemas.microsoft.com/office/word/2010/wordml" xmlns:w15="http://schemas.microsoft.com/office/word/2012/wordml" xmlns:w16cex="http://schemas.microsoft.com/office/word/2018/wordml/cex" xmlns:w16cid="http://schemas.microsoft.com/office/word/2016/wordml/cid" xmlns:w16="http://schemas.microsoft.com/office/word/2018/wordml" xmlns:w16se="http://schemas.microsoft.com/office/word/2015/wordml/symex" xmlns:wpg="http://schemas.microsoft.com/office/word/2010/wordprocessingGroup" xmlns:wpi="http://schemas.microsoft.com/office/word/2010/wordprocessingInk" xmlns:wne="http://schemas.microsoft.com/office/word/2006/wordml" xmlns:wps="http://schemas.microsoft.com/office/word/2010/wordprocessingShape" mc:Ignorable="w14 w15 w16se w16cid w16 w16cex wp14">
+<w:footnotes xmlns:wpc="http://schemas.microsoft.com/office/word/2010/wordprocessingCanvas" xmlns:cx="http://schemas.microsoft.com/office/drawing/2014/chartex" xmlns:cx1="http://schemas.microsoft.com/office/drawing/2015/9/8/chartex" xmlns:cx2="http://schemas.microsoft.com/office/drawing/2015/10/21/chartex" xmlns:cx3="http://schemas.microsoft.com/office/drawing/2016/5/9/chartex" xmlns:cx4="http://schemas.microsoft.com/office/drawing/2016/5/10/chartex" xmlns:cx5="http://schemas.microsoft.com/office/drawing/2016/5/11/chartex" xmlns:cx6="http://schemas.microsoft.com/office/drawing/2016/5/12/chartex" xmlns:cx7="http://schemas.microsoft.com/office/drawing/2016/5/13/chartex" xmlns:cx8="http://schemas.microsoft.com/office/drawing/2016/5/14/chartex" xmlns:mc="http://schemas.openxmlformats.org/markup-compatibility/2006" xmlns:aink="http://schemas.microsoft.com/office/drawing/2016/ink" xmlns:am3d="http://schemas.microsoft.com/office/drawing/2017/model3d" xmlns:o="urn:schemas-microsoft-com:office:office" xmlns:r="http://schemas.openxmlformats.org/officeDocument/2006/relationships" xmlns:m="http://schemas.openxmlformats.org/officeDocument/2006/math" xmlns:v="urn:schemas-microsoft-com:vml" xmlns:wp14="http://schemas.microsoft.com/office/word/2010/wordprocessingDrawing" xmlns:wp="http://schemas.openxmlformats.org/drawingml/2006/wordprocessingDrawing" xmlns:w10="urn:schemas-microsoft-com:office:word" xmlns:w="http://schemas.openxmlformats.org/wordprocessingml/2006/main" xmlns:w14="http://schemas.microsoft.com/office/word/2010/wordml" xmlns:w15="http://schemas.microsoft.com/office/word/2012/wordml" xmlns:w16cex="http://schemas.microsoft.com/office/word/2018/wordml/cex" xmlns:w16cid="http://schemas.microsoft.com/office/word/2016/wordml/cid" xmlns:w16="http://schemas.microsoft.com/office/word/2018/wordml" xmlns:w16sdtdh="http://schemas.microsoft.com/office/word/2020/wordml/sdtdatahash" xmlns:w16se="http://schemas.microsoft.com/office/word/2015/wordml/symex" xmlns:wpg="http://schemas.microsoft.com/office/word/2010/wordprocessingGroup" xmlns:wpi="http://schemas.microsoft.com/office/word/2010/wordprocessingInk" xmlns:wne="http://schemas.microsoft.com/office/word/2006/wordml" xmlns:wps="http://schemas.microsoft.com/office/word/2010/wordprocessingShape" mc:Ignorable="w14 w15 w16se w16cid w16 w16cex w16sdtdh wp14">
   <w:footnote w:type="separator" w:id="-1">
     <w:p>
       <w:pPr>
@@ -13330,7 +13213,7 @@
 </file>
 
 <file path=word/numbering.xml><?xml version="1.0" encoding="utf-8"?>
-<w:numbering xmlns:wpc="http://schemas.microsoft.com/office/word/2010/wordprocessingCanvas" xmlns:cx="http://schemas.microsoft.com/office/drawing/2014/chartex" xmlns:cx1="http://schemas.microsoft.com/office/drawing/2015/9/8/chartex" xmlns:cx2="http://schemas.microsoft.com/office/drawing/2015/10/21/chartex" xmlns:cx3="http://schemas.microsoft.com/office/drawing/2016/5/9/chartex" xmlns:cx4="http://schemas.microsoft.com/office/drawing/2016/5/10/chartex" xmlns:cx5="http://schemas.microsoft.com/office/drawing/2016/5/11/chartex" xmlns:cx6="http://schemas.microsoft.com/office/drawing/2016/5/12/chartex" xmlns:cx7="http://schemas.microsoft.com/office/drawing/2016/5/13/chartex" xmlns:cx8="http://schemas.microsoft.com/office/drawing/2016/5/14/chartex" xmlns:mc="http://schemas.openxmlformats.org/markup-compatibility/2006" xmlns:aink="http://schemas.microsoft.com/office/drawing/2016/ink" xmlns:am3d="http://schemas.microsoft.com/office/drawing/2017/model3d" xmlns:o="urn:schemas-microsoft-com:office:office" xmlns:r="http://schemas.openxmlformats.org/officeDocument/2006/relationships" xmlns:m="http://schemas.openxmlformats.org/officeDocument/2006/math" xmlns:v="urn:schemas-microsoft-com:vml" xmlns:wp14="http://schemas.microsoft.com/office/word/2010/wordprocessingDrawing" xmlns:wp="http://schemas.openxmlformats.org/drawingml/2006/wordprocessingDrawing" xmlns:w10="urn:schemas-microsoft-com:office:word" xmlns:w="http://schemas.openxmlformats.org/wordprocessingml/2006/main" xmlns:w14="http://schemas.microsoft.com/office/word/2010/wordml" xmlns:w15="http://schemas.microsoft.com/office/word/2012/wordml" xmlns:w16cex="http://schemas.microsoft.com/office/word/2018/wordml/cex" xmlns:w16cid="http://schemas.microsoft.com/office/word/2016/wordml/cid" xmlns:w16="http://schemas.microsoft.com/office/word/2018/wordml" xmlns:w16se="http://schemas.microsoft.com/office/word/2015/wordml/symex" xmlns:wpg="http://schemas.microsoft.com/office/word/2010/wordprocessingGroup" xmlns:wpi="http://schemas.microsoft.com/office/word/2010/wordprocessingInk" xmlns:wne="http://schemas.microsoft.com/office/word/2006/wordml" xmlns:wps="http://schemas.microsoft.com/office/word/2010/wordprocessingShape" mc:Ignorable="w14 w15 w16se w16cid w16 w16cex wp14">
+<w:numbering xmlns:wpc="http://schemas.microsoft.com/office/word/2010/wordprocessingCanvas" xmlns:cx="http://schemas.microsoft.com/office/drawing/2014/chartex" xmlns:cx1="http://schemas.microsoft.com/office/drawing/2015/9/8/chartex" xmlns:cx2="http://schemas.microsoft.com/office/drawing/2015/10/21/chartex" xmlns:cx3="http://schemas.microsoft.com/office/drawing/2016/5/9/chartex" xmlns:cx4="http://schemas.microsoft.com/office/drawing/2016/5/10/chartex" xmlns:cx5="http://schemas.microsoft.com/office/drawing/2016/5/11/chartex" xmlns:cx6="http://schemas.microsoft.com/office/drawing/2016/5/12/chartex" xmlns:cx7="http://schemas.microsoft.com/office/drawing/2016/5/13/chartex" xmlns:cx8="http://schemas.microsoft.com/office/drawing/2016/5/14/chartex" xmlns:mc="http://schemas.openxmlformats.org/markup-compatibility/2006" xmlns:aink="http://schemas.microsoft.com/office/drawing/2016/ink" xmlns:am3d="http://schemas.microsoft.com/office/drawing/2017/model3d" xmlns:o="urn:schemas-microsoft-com:office:office" xmlns:r="http://schemas.openxmlformats.org/officeDocument/2006/relationships" xmlns:m="http://schemas.openxmlformats.org/officeDocument/2006/math" xmlns:v="urn:schemas-microsoft-com:vml" xmlns:wp14="http://schemas.microsoft.com/office/word/2010/wordprocessingDrawing" xmlns:wp="http://schemas.openxmlformats.org/drawingml/2006/wordprocessingDrawing" xmlns:w10="urn:schemas-microsoft-com:office:word" xmlns:w="http://schemas.openxmlformats.org/wordprocessingml/2006/main" xmlns:w14="http://schemas.microsoft.com/office/word/2010/wordml" xmlns:w15="http://schemas.microsoft.com/office/word/2012/wordml" xmlns:w16cex="http://schemas.microsoft.com/office/word/2018/wordml/cex" xmlns:w16cid="http://schemas.microsoft.com/office/word/2016/wordml/cid" xmlns:w16="http://schemas.microsoft.com/office/word/2018/wordml" xmlns:w16sdtdh="http://schemas.microsoft.com/office/word/2020/wordml/sdtdatahash" xmlns:w16se="http://schemas.microsoft.com/office/word/2015/wordml/symex" xmlns:wpg="http://schemas.microsoft.com/office/word/2010/wordprocessingGroup" xmlns:wpi="http://schemas.microsoft.com/office/word/2010/wordprocessingInk" xmlns:wne="http://schemas.microsoft.com/office/word/2006/wordml" xmlns:wps="http://schemas.microsoft.com/office/word/2010/wordprocessingShape" mc:Ignorable="w14 w15 w16se w16cid w16 w16cex w16sdtdh wp14">
   <w:abstractNum w:abstractNumId="0" w15:restartNumberingAfterBreak="0">
     <w:nsid w:val="01387982"/>
     <w:multiLevelType w:val="hybridMultilevel"/>
@@ -14215,18 +14098,15 @@
 </file>
 
 <file path=word/people.xml><?xml version="1.0" encoding="utf-8"?>
-<w15:people xmlns:wpc="http://schemas.microsoft.com/office/word/2010/wordprocessingCanvas" xmlns:cx="http://schemas.microsoft.com/office/drawing/2014/chartex" xmlns:cx1="http://schemas.microsoft.com/office/drawing/2015/9/8/chartex" xmlns:cx2="http://schemas.microsoft.com/office/drawing/2015/10/21/chartex" xmlns:cx3="http://schemas.microsoft.com/office/drawing/2016/5/9/chartex" xmlns:cx4="http://schemas.microsoft.com/office/drawing/2016/5/10/chartex" xmlns:cx5="http://schemas.microsoft.com/office/drawing/2016/5/11/chartex" xmlns:cx6="http://schemas.microsoft.com/office/drawing/2016/5/12/chartex" xmlns:cx7="http://schemas.microsoft.com/office/drawing/2016/5/13/chartex" xmlns:cx8="http://schemas.microsoft.com/office/drawing/2016/5/14/chartex" xmlns:mc="http://schemas.openxmlformats.org/markup-compatibility/2006" xmlns:aink="http://schemas.microsoft.com/office/drawing/2016/ink" xmlns:am3d="http://schemas.microsoft.com/office/drawing/2017/model3d" xmlns:o="urn:schemas-microsoft-com:office:office" xmlns:r="http://schemas.openxmlformats.org/officeDocument/2006/relationships" xmlns:m="http://schemas.openxmlformats.org/officeDocument/2006/math" xmlns:v="urn:schemas-microsoft-com:vml" xmlns:wp14="http://schemas.microsoft.com/office/word/2010/wordprocessingDrawing" xmlns:wp="http://schemas.openxmlformats.org/drawingml/2006/wordprocessingDrawing" xmlns:w10="urn:schemas-microsoft-com:office:word" xmlns:w="http://schemas.openxmlformats.org/wordprocessingml/2006/main" xmlns:w14="http://schemas.microsoft.com/office/word/2010/wordml" xmlns:w15="http://schemas.microsoft.com/office/word/2012/wordml" xmlns:w16cex="http://schemas.microsoft.com/office/word/2018/wordml/cex" xmlns:w16cid="http://schemas.microsoft.com/office/word/2016/wordml/cid" xmlns:w16="http://schemas.microsoft.com/office/word/2018/wordml" xmlns:w16se="http://schemas.microsoft.com/office/word/2015/wordml/symex" xmlns:wpg="http://schemas.microsoft.com/office/word/2010/wordprocessingGroup" xmlns:wpi="http://schemas.microsoft.com/office/word/2010/wordprocessingInk" xmlns:wne="http://schemas.microsoft.com/office/word/2006/wordml" xmlns:wps="http://schemas.microsoft.com/office/word/2010/wordprocessingShape" mc:Ignorable="w14 w15 w16se w16cid w16 w16cex wp14">
+<w15:people xmlns:wpc="http://schemas.microsoft.com/office/word/2010/wordprocessingCanvas" xmlns:cx="http://schemas.microsoft.com/office/drawing/2014/chartex" xmlns:cx1="http://schemas.microsoft.com/office/drawing/2015/9/8/chartex" xmlns:cx2="http://schemas.microsoft.com/office/drawing/2015/10/21/chartex" xmlns:cx3="http://schemas.microsoft.com/office/drawing/2016/5/9/chartex" xmlns:cx4="http://schemas.microsoft.com/office/drawing/2016/5/10/chartex" xmlns:cx5="http://schemas.microsoft.com/office/drawing/2016/5/11/chartex" xmlns:cx6="http://schemas.microsoft.com/office/drawing/2016/5/12/chartex" xmlns:cx7="http://schemas.microsoft.com/office/drawing/2016/5/13/chartex" xmlns:cx8="http://schemas.microsoft.com/office/drawing/2016/5/14/chartex" xmlns:mc="http://schemas.openxmlformats.org/markup-compatibility/2006" xmlns:aink="http://schemas.microsoft.com/office/drawing/2016/ink" xmlns:am3d="http://schemas.microsoft.com/office/drawing/2017/model3d" xmlns:o="urn:schemas-microsoft-com:office:office" xmlns:r="http://schemas.openxmlformats.org/officeDocument/2006/relationships" xmlns:m="http://schemas.openxmlformats.org/officeDocument/2006/math" xmlns:v="urn:schemas-microsoft-com:vml" xmlns:wp14="http://schemas.microsoft.com/office/word/2010/wordprocessingDrawing" xmlns:wp="http://schemas.openxmlformats.org/drawingml/2006/wordprocessingDrawing" xmlns:w10="urn:schemas-microsoft-com:office:word" xmlns:w="http://schemas.openxmlformats.org/wordprocessingml/2006/main" xmlns:w14="http://schemas.microsoft.com/office/word/2010/wordml" xmlns:w15="http://schemas.microsoft.com/office/word/2012/wordml" xmlns:w16cex="http://schemas.microsoft.com/office/word/2018/wordml/cex" xmlns:w16cid="http://schemas.microsoft.com/office/word/2016/wordml/cid" xmlns:w16="http://schemas.microsoft.com/office/word/2018/wordml" xmlns:w16sdtdh="http://schemas.microsoft.com/office/word/2020/wordml/sdtdatahash" xmlns:w16se="http://schemas.microsoft.com/office/word/2015/wordml/symex" xmlns:wpg="http://schemas.microsoft.com/office/word/2010/wordprocessingGroup" xmlns:wpi="http://schemas.microsoft.com/office/word/2010/wordprocessingInk" xmlns:wne="http://schemas.microsoft.com/office/word/2006/wordml" xmlns:wps="http://schemas.microsoft.com/office/word/2010/wordprocessingShape" mc:Ignorable="w14 w15 w16se w16cid w16 w16cex w16sdtdh wp14">
   <w15:person w15:author="Emma Chandler">
     <w15:presenceInfo w15:providerId="Windows Live" w15:userId="2739e033379748ec"/>
-  </w15:person>
-  <w15:person w15:author="Steven Travers">
-    <w15:presenceInfo w15:providerId="AD" w15:userId="S-1-5-21-145012770-2172889430-2296263792-14625"/>
   </w15:person>
 </w15:people>
 </file>
 
 <file path=word/styles.xml><?xml version="1.0" encoding="utf-8"?>
-<w:styles xmlns:mc="http://schemas.openxmlformats.org/markup-compatibility/2006" xmlns:r="http://schemas.openxmlformats.org/officeDocument/2006/relationships" xmlns:w="http://schemas.openxmlformats.org/wordprocessingml/2006/main" xmlns:w14="http://schemas.microsoft.com/office/word/2010/wordml" xmlns:w15="http://schemas.microsoft.com/office/word/2012/wordml" xmlns:w16cex="http://schemas.microsoft.com/office/word/2018/wordml/cex" xmlns:w16cid="http://schemas.microsoft.com/office/word/2016/wordml/cid" xmlns:w16="http://schemas.microsoft.com/office/word/2018/wordml" xmlns:w16se="http://schemas.microsoft.com/office/word/2015/wordml/symex" mc:Ignorable="w14 w15 w16se w16cid w16 w16cex">
+<w:styles xmlns:mc="http://schemas.openxmlformats.org/markup-compatibility/2006" xmlns:r="http://schemas.openxmlformats.org/officeDocument/2006/relationships" xmlns:w="http://schemas.openxmlformats.org/wordprocessingml/2006/main" xmlns:w14="http://schemas.microsoft.com/office/word/2010/wordml" xmlns:w15="http://schemas.microsoft.com/office/word/2012/wordml" xmlns:w16cex="http://schemas.microsoft.com/office/word/2018/wordml/cex" xmlns:w16cid="http://schemas.microsoft.com/office/word/2016/wordml/cid" xmlns:w16="http://schemas.microsoft.com/office/word/2018/wordml" xmlns:w16sdtdh="http://schemas.microsoft.com/office/word/2020/wordml/sdtdatahash" xmlns:w16se="http://schemas.microsoft.com/office/word/2015/wordml/symex" mc:Ignorable="w14 w15 w16se w16cid w16 w16cex w16sdtdh">
   <w:docDefaults>
     <w:rPrDefault>
       <w:rPr>

</xml_diff>